<commit_message>
Added and updated docs
</commit_message>
<xml_diff>
--- a/Group project/Project Info/Project Task 1/Draft Submission/Group04_Project Task 1.docx
+++ b/Group project/Project Info/Project Task 1/Draft Submission/Group04_Project Task 1.docx
@@ -4,20 +4,18 @@
   <w:body>
     <w:sdt>
       <w:sdtPr>
+        <w:rPr>
+          <w:rFonts w:eastAsiaTheme="minorHAnsi"/>
+          <w:kern w:val="2"/>
+          <w:lang w:val="en-ZA"/>
+          <w14:ligatures w14:val="standardContextual"/>
+        </w:rPr>
         <w:id w:val="-2063092385"/>
         <w:docPartObj>
           <w:docPartGallery w:val="Cover Pages"/>
           <w:docPartUnique/>
         </w:docPartObj>
       </w:sdtPr>
-      <w:sdtEndPr>
-        <w:rPr>
-          <w:rFonts w:eastAsiaTheme="minorHAnsi"/>
-          <w:kern w:val="2"/>
-          <w:lang w:val="en-ZA"/>
-          <w14:ligatures w14:val="standardContextual"/>
-        </w:rPr>
-      </w:sdtEndPr>
       <w:sdtContent>
         <w:p>
           <w:pPr>
@@ -148,9 +146,8 @@
                                     <w:alias w:val="Date"/>
                                     <w:tag w:val=""/>
                                     <w:id w:val="-650599894"/>
-                                    <w:showingPlcHdr/>
                                     <w:dataBinding w:prefixMappings="xmlns:ns0='http://schemas.microsoft.com/office/2006/coverPageProps' " w:xpath="/ns0:CoverPageProperties[1]/ns0:PublishDate[1]" w:storeItemID="{55AF091B-3C7A-41E3-B477-F2FDAA23CFDA}"/>
-                                    <w:date>
+                                    <w:date w:fullDate="2024-01-01T00:00:00Z">
                                       <w:dateFormat w:val="M/d/yyyy"/>
                                       <w:lid w:val="en-US"/>
                                       <w:storeMappedDataAs w:val="dateTime"/>
@@ -174,7 +171,7 @@
                                           <w:sz w:val="28"/>
                                           <w:szCs w:val="28"/>
                                         </w:rPr>
-                                        <w:t>[Date]</w:t>
+                                        <w:t>1/1/2024</w:t>
                                       </w:r>
                                     </w:p>
                                   </w:sdtContent>
@@ -3461,9 +3458,8 @@
                               <w:alias w:val="Date"/>
                               <w:tag w:val=""/>
                               <w:id w:val="-650599894"/>
-                              <w:showingPlcHdr/>
                               <w:dataBinding w:prefixMappings="xmlns:ns0='http://schemas.microsoft.com/office/2006/coverPageProps' " w:xpath="/ns0:CoverPageProperties[1]/ns0:PublishDate[1]" w:storeItemID="{55AF091B-3C7A-41E3-B477-F2FDAA23CFDA}"/>
-                              <w:date>
+                              <w:date w:fullDate="2024-01-01T00:00:00Z">
                                 <w:dateFormat w:val="M/d/yyyy"/>
                                 <w:lid w:val="en-US"/>
                                 <w:storeMappedDataAs w:val="dateTime"/>
@@ -3487,7 +3483,7 @@
                                     <w:sz w:val="28"/>
                                     <w:szCs w:val="28"/>
                                   </w:rPr>
-                                  <w:t>[Date]</w:t>
+                                  <w:t>1/1/2024</w:t>
                                 </w:r>
                               </w:p>
                             </w:sdtContent>
@@ -3701,7 +3697,7 @@
                                         <w:sz w:val="26"/>
                                         <w:szCs w:val="26"/>
                                       </w:rPr>
-                                      <w:t>Christian Coetzee</w:t>
+                                      <w:t>Group 04</w:t>
                                     </w:r>
                                   </w:sdtContent>
                                 </w:sdt>
@@ -3800,7 +3796,7 @@
                                   <w:sz w:val="26"/>
                                   <w:szCs w:val="26"/>
                                 </w:rPr>
-                                <w:t>Christian Coetzee</w:t>
+                                <w:t>Group 04</w:t>
                               </w:r>
                             </w:sdtContent>
                           </w:sdt>
@@ -3941,7 +3937,6 @@
                                     <w:alias w:val="Title"/>
                                     <w:tag w:val=""/>
                                     <w:id w:val="-705018352"/>
-                                    <w:showingPlcHdr/>
                                     <w:dataBinding w:prefixMappings="xmlns:ns0='http://purl.org/dc/elements/1.1/' xmlns:ns1='http://schemas.openxmlformats.org/package/2006/metadata/core-properties' " w:xpath="/ns1:coreProperties[1]/ns0:title[1]" w:storeItemID="{6C3C8BC8-F283-45AE-878A-BAB7291924A1}"/>
                                     <w:text/>
                                   </w:sdtPr>
@@ -3953,7 +3948,7 @@
                                         <w:sz w:val="72"/>
                                         <w:szCs w:val="72"/>
                                       </w:rPr>
-                                      <w:t>[Document title]</w:t>
+                                      <w:t>CMPG 315</w:t>
                                     </w:r>
                                   </w:sdtContent>
                                 </w:sdt>
@@ -3977,7 +3972,6 @@
                                     <w:alias w:val="Subtitle"/>
                                     <w:tag w:val=""/>
                                     <w:id w:val="-1148361611"/>
-                                    <w:showingPlcHdr/>
                                     <w:dataBinding w:prefixMappings="xmlns:ns0='http://purl.org/dc/elements/1.1/' xmlns:ns1='http://schemas.openxmlformats.org/package/2006/metadata/core-properties' " w:xpath="/ns1:coreProperties[1]/ns0:subject[1]" w:storeItemID="{6C3C8BC8-F283-45AE-878A-BAB7291924A1}"/>
                                     <w:text/>
                                   </w:sdtPr>
@@ -3988,7 +3982,7 @@
                                         <w:sz w:val="36"/>
                                         <w:szCs w:val="36"/>
                                       </w:rPr>
-                                      <w:t>[Document subtitle]</w:t>
+                                      <w:t>Project Task 1</w:t>
                                     </w:r>
                                   </w:sdtContent>
                                 </w:sdt>
@@ -4038,7 +4032,6 @@
                               <w:alias w:val="Title"/>
                               <w:tag w:val=""/>
                               <w:id w:val="-705018352"/>
-                              <w:showingPlcHdr/>
                               <w:dataBinding w:prefixMappings="xmlns:ns0='http://purl.org/dc/elements/1.1/' xmlns:ns1='http://schemas.openxmlformats.org/package/2006/metadata/core-properties' " w:xpath="/ns1:coreProperties[1]/ns0:title[1]" w:storeItemID="{6C3C8BC8-F283-45AE-878A-BAB7291924A1}"/>
                               <w:text/>
                             </w:sdtPr>
@@ -4050,7 +4043,7 @@
                                   <w:sz w:val="72"/>
                                   <w:szCs w:val="72"/>
                                 </w:rPr>
-                                <w:t>[Document title]</w:t>
+                                <w:t>CMPG 315</w:t>
                               </w:r>
                             </w:sdtContent>
                           </w:sdt>
@@ -4074,7 +4067,6 @@
                               <w:alias w:val="Subtitle"/>
                               <w:tag w:val=""/>
                               <w:id w:val="-1148361611"/>
-                              <w:showingPlcHdr/>
                               <w:dataBinding w:prefixMappings="xmlns:ns0='http://purl.org/dc/elements/1.1/' xmlns:ns1='http://schemas.openxmlformats.org/package/2006/metadata/core-properties' " w:xpath="/ns1:coreProperties[1]/ns0:subject[1]" w:storeItemID="{6C3C8BC8-F283-45AE-878A-BAB7291924A1}"/>
                               <w:text/>
                             </w:sdtPr>
@@ -4085,7 +4077,7 @@
                                   <w:sz w:val="36"/>
                                   <w:szCs w:val="36"/>
                                 </w:rPr>
-                                <w:t>[Document subtitle]</w:t>
+                                <w:t>Project Task 1</w:t>
                               </w:r>
                             </w:sdtContent>
                           </w:sdt>
@@ -4108,6 +4100,15 @@
     </w:sdt>
     <w:sdt>
       <w:sdtPr>
+        <w:rPr>
+          <w:rFonts w:asciiTheme="minorHAnsi" w:eastAsiaTheme="minorHAnsi" w:hAnsiTheme="minorHAnsi" w:cstheme="minorBidi"/>
+          <w:color w:val="auto"/>
+          <w:kern w:val="2"/>
+          <w:sz w:val="22"/>
+          <w:szCs w:val="22"/>
+          <w:lang w:val="en-ZA"/>
+          <w14:ligatures w14:val="standardContextual"/>
+        </w:rPr>
         <w:id w:val="-1180267623"/>
         <w:docPartObj>
           <w:docPartGallery w:val="Table of Contents"/>
@@ -4116,16 +4117,9 @@
       </w:sdtPr>
       <w:sdtEndPr>
         <w:rPr>
-          <w:rFonts w:asciiTheme="minorHAnsi" w:eastAsiaTheme="minorHAnsi" w:hAnsiTheme="minorHAnsi" w:cstheme="minorBidi"/>
           <w:b/>
           <w:bCs/>
           <w:noProof/>
-          <w:color w:val="auto"/>
-          <w:kern w:val="2"/>
-          <w:sz w:val="22"/>
-          <w:szCs w:val="22"/>
-          <w:lang w:val="en-ZA"/>
-          <w14:ligatures w14:val="standardContextual"/>
         </w:rPr>
       </w:sdtEndPr>
       <w:sdtContent>
@@ -4166,7 +4160,7 @@
           <w:r>
             <w:fldChar w:fldCharType="separate"/>
           </w:r>
-          <w:hyperlink w:anchor="_Toc163262909" w:history="1">
+          <w:hyperlink w:anchor="_Toc163267384" w:history="1">
             <w:r>
               <w:rPr>
                 <w:rStyle w:val="Hyperlink"/>
@@ -4195,7 +4189,7 @@
                 <w:noProof/>
                 <w:webHidden/>
               </w:rPr>
-              <w:instrText xml:space="preserve"> PAGEREF _Toc163262909 \h </w:instrText>
+              <w:instrText xml:space="preserve"> PAGEREF _Toc163267384 \h </w:instrText>
             </w:r>
             <w:r>
               <w:rPr>
@@ -4240,7 +4234,7 @@
               <w:lang w:eastAsia="en-ZA"/>
             </w:rPr>
           </w:pPr>
-          <w:hyperlink w:anchor="_Toc163262910" w:history="1">
+          <w:hyperlink w:anchor="_Toc163267385" w:history="1">
             <w:r>
               <w:rPr>
                 <w:rStyle w:val="Hyperlink"/>
@@ -4267,7 +4261,7 @@
                 <w:noProof/>
                 <w:webHidden/>
               </w:rPr>
-              <w:instrText xml:space="preserve"> PAGEREF _Toc163262910 \h </w:instrText>
+              <w:instrText xml:space="preserve"> PAGEREF _Toc163267385 \h </w:instrText>
             </w:r>
             <w:r>
               <w:rPr>
@@ -4312,7 +4306,7 @@
               <w:lang w:eastAsia="en-ZA"/>
             </w:rPr>
           </w:pPr>
-          <w:hyperlink w:anchor="_Toc163262911" w:history="1">
+          <w:hyperlink w:anchor="_Toc163267386" w:history="1">
             <w:r>
               <w:rPr>
                 <w:rStyle w:val="Hyperlink"/>
@@ -4339,7 +4333,7 @@
                 <w:noProof/>
                 <w:webHidden/>
               </w:rPr>
-              <w:instrText xml:space="preserve"> PAGEREF _Toc163262911 \h </w:instrText>
+              <w:instrText xml:space="preserve"> PAGEREF _Toc163267386 \h </w:instrText>
             </w:r>
             <w:r>
               <w:rPr>
@@ -4384,7 +4378,7 @@
               <w:lang w:eastAsia="en-ZA"/>
             </w:rPr>
           </w:pPr>
-          <w:hyperlink w:anchor="_Toc163262912" w:history="1">
+          <w:hyperlink w:anchor="_Toc163267387" w:history="1">
             <w:r>
               <w:rPr>
                 <w:rStyle w:val="Hyperlink"/>
@@ -4411,7 +4405,7 @@
                 <w:noProof/>
                 <w:webHidden/>
               </w:rPr>
-              <w:instrText xml:space="preserve"> PAGEREF _Toc163262912 \h </w:instrText>
+              <w:instrText xml:space="preserve"> PAGEREF _Toc163267387 \h </w:instrText>
             </w:r>
             <w:r>
               <w:rPr>
@@ -4456,7 +4450,7 @@
               <w:lang w:eastAsia="en-ZA"/>
             </w:rPr>
           </w:pPr>
-          <w:hyperlink w:anchor="_Toc163262913" w:history="1">
+          <w:hyperlink w:anchor="_Toc163267388" w:history="1">
             <w:r>
               <w:rPr>
                 <w:rStyle w:val="Hyperlink"/>
@@ -4483,7 +4477,7 @@
                 <w:noProof/>
                 <w:webHidden/>
               </w:rPr>
-              <w:instrText xml:space="preserve"> PAGEREF _Toc163262913 \h </w:instrText>
+              <w:instrText xml:space="preserve"> PAGEREF _Toc163267388 \h </w:instrText>
             </w:r>
             <w:r>
               <w:rPr>
@@ -4528,7 +4522,7 @@
               <w:lang w:eastAsia="en-ZA"/>
             </w:rPr>
           </w:pPr>
-          <w:hyperlink w:anchor="_Toc163262914" w:history="1">
+          <w:hyperlink w:anchor="_Toc163267389" w:history="1">
             <w:r>
               <w:rPr>
                 <w:rStyle w:val="Hyperlink"/>
@@ -4555,7 +4549,7 @@
                 <w:noProof/>
                 <w:webHidden/>
               </w:rPr>
-              <w:instrText xml:space="preserve"> PAGEREF _Toc163262914 \h </w:instrText>
+              <w:instrText xml:space="preserve"> PAGEREF _Toc163267389 \h </w:instrText>
             </w:r>
             <w:r>
               <w:rPr>
@@ -4600,7 +4594,7 @@
               <w:lang w:eastAsia="en-ZA"/>
             </w:rPr>
           </w:pPr>
-          <w:hyperlink w:anchor="_Toc163262915" w:history="1">
+          <w:hyperlink w:anchor="_Toc163267390" w:history="1">
             <w:r>
               <w:rPr>
                 <w:rStyle w:val="Hyperlink"/>
@@ -4627,7 +4621,7 @@
                 <w:noProof/>
                 <w:webHidden/>
               </w:rPr>
-              <w:instrText xml:space="preserve"> PAGEREF _Toc163262915 \h </w:instrText>
+              <w:instrText xml:space="preserve"> PAGEREF _Toc163267390 \h </w:instrText>
             </w:r>
             <w:r>
               <w:rPr>
@@ -4672,7 +4666,7 @@
               <w:lang w:eastAsia="en-ZA"/>
             </w:rPr>
           </w:pPr>
-          <w:hyperlink w:anchor="_Toc163262916" w:history="1">
+          <w:hyperlink w:anchor="_Toc163267391" w:history="1">
             <w:r>
               <w:rPr>
                 <w:rStyle w:val="Hyperlink"/>
@@ -4699,7 +4693,7 @@
                 <w:noProof/>
                 <w:webHidden/>
               </w:rPr>
-              <w:instrText xml:space="preserve"> PAGEREF _Toc163262916 \h </w:instrText>
+              <w:instrText xml:space="preserve"> PAGEREF _Toc163267391 \h </w:instrText>
             </w:r>
             <w:r>
               <w:rPr>
@@ -4744,7 +4738,7 @@
               <w:lang w:eastAsia="en-ZA"/>
             </w:rPr>
           </w:pPr>
-          <w:hyperlink w:anchor="_Toc163262917" w:history="1">
+          <w:hyperlink w:anchor="_Toc163267392" w:history="1">
             <w:r>
               <w:rPr>
                 <w:rStyle w:val="Hyperlink"/>
@@ -4771,7 +4765,7 @@
                 <w:noProof/>
                 <w:webHidden/>
               </w:rPr>
-              <w:instrText xml:space="preserve"> PAGEREF _Toc163262917 \h </w:instrText>
+              <w:instrText xml:space="preserve"> PAGEREF _Toc163267392 \h </w:instrText>
             </w:r>
             <w:r>
               <w:rPr>
@@ -4816,7 +4810,7 @@
               <w:lang w:eastAsia="en-ZA"/>
             </w:rPr>
           </w:pPr>
-          <w:hyperlink w:anchor="_Toc163262918" w:history="1">
+          <w:hyperlink w:anchor="_Toc163267393" w:history="1">
             <w:r>
               <w:rPr>
                 <w:rStyle w:val="Hyperlink"/>
@@ -4843,7 +4837,7 @@
                 <w:noProof/>
                 <w:webHidden/>
               </w:rPr>
-              <w:instrText xml:space="preserve"> PAGEREF _Toc163262918 \h </w:instrText>
+              <w:instrText xml:space="preserve"> PAGEREF _Toc163267393 \h </w:instrText>
             </w:r>
             <w:r>
               <w:rPr>
@@ -4888,7 +4882,7 @@
               <w:lang w:eastAsia="en-ZA"/>
             </w:rPr>
           </w:pPr>
-          <w:hyperlink w:anchor="_Toc163262919" w:history="1">
+          <w:hyperlink w:anchor="_Toc163267394" w:history="1">
             <w:r>
               <w:rPr>
                 <w:rStyle w:val="Hyperlink"/>
@@ -4915,7 +4909,7 @@
                 <w:noProof/>
                 <w:webHidden/>
               </w:rPr>
-              <w:instrText xml:space="preserve"> PAGEREF _Toc163262919 \h </w:instrText>
+              <w:instrText xml:space="preserve"> PAGEREF _Toc163267394 \h </w:instrText>
             </w:r>
             <w:r>
               <w:rPr>
@@ -4960,7 +4954,7 @@
               <w:lang w:eastAsia="en-ZA"/>
             </w:rPr>
           </w:pPr>
-          <w:hyperlink w:anchor="_Toc163262920" w:history="1">
+          <w:hyperlink w:anchor="_Toc163267395" w:history="1">
             <w:r>
               <w:rPr>
                 <w:rStyle w:val="Hyperlink"/>
@@ -4989,7 +4983,7 @@
                 <w:noProof/>
                 <w:webHidden/>
               </w:rPr>
-              <w:instrText xml:space="preserve"> PAGEREF _Toc163262920 \h </w:instrText>
+              <w:instrText xml:space="preserve"> PAGEREF _Toc163267395 \h </w:instrText>
             </w:r>
             <w:r>
               <w:rPr>
@@ -5034,7 +5028,7 @@
               <w:lang w:eastAsia="en-ZA"/>
             </w:rPr>
           </w:pPr>
-          <w:hyperlink w:anchor="_Toc163262921" w:history="1">
+          <w:hyperlink w:anchor="_Toc163267396" w:history="1">
             <w:r>
               <w:rPr>
                 <w:rStyle w:val="Hyperlink"/>
@@ -5063,7 +5057,7 @@
                 <w:noProof/>
                 <w:webHidden/>
               </w:rPr>
-              <w:instrText xml:space="preserve"> PAGEREF _Toc163262921 \h </w:instrText>
+              <w:instrText xml:space="preserve"> PAGEREF _Toc163267396 \h </w:instrText>
             </w:r>
             <w:r>
               <w:rPr>
@@ -5083,7 +5077,7 @@
                 <w:noProof/>
                 <w:webHidden/>
               </w:rPr>
-              <w:t>13</w:t>
+              <w:t>14</w:t>
             </w:r>
             <w:r>
               <w:rPr>
@@ -5108,7 +5102,7 @@
               <w:lang w:eastAsia="en-ZA"/>
             </w:rPr>
           </w:pPr>
-          <w:hyperlink w:anchor="_Toc163262922" w:history="1">
+          <w:hyperlink w:anchor="_Toc163267397" w:history="1">
             <w:r>
               <w:rPr>
                 <w:rStyle w:val="Hyperlink"/>
@@ -5136,7 +5130,7 @@
                 <w:noProof/>
                 <w:webHidden/>
               </w:rPr>
-              <w:instrText xml:space="preserve"> PAGEREF _Toc163262922 \h </w:instrText>
+              <w:instrText xml:space="preserve"> PAGEREF _Toc163267397 \h </w:instrText>
             </w:r>
             <w:r>
               <w:rPr>
@@ -5156,7 +5150,7 @@
                 <w:noProof/>
                 <w:webHidden/>
               </w:rPr>
-              <w:t>13</w:t>
+              <w:t>14</w:t>
             </w:r>
             <w:r>
               <w:rPr>
@@ -5181,7 +5175,7 @@
               <w:lang w:eastAsia="en-ZA"/>
             </w:rPr>
           </w:pPr>
-          <w:hyperlink w:anchor="_Toc163262923" w:history="1">
+          <w:hyperlink w:anchor="_Toc163267398" w:history="1">
             <w:r>
               <w:rPr>
                 <w:rStyle w:val="Hyperlink"/>
@@ -5209,7 +5203,7 @@
                 <w:noProof/>
                 <w:webHidden/>
               </w:rPr>
-              <w:instrText xml:space="preserve"> PAGEREF _Toc163262923 \h </w:instrText>
+              <w:instrText xml:space="preserve"> PAGEREF _Toc163267398 \h </w:instrText>
             </w:r>
             <w:r>
               <w:rPr>
@@ -5229,7 +5223,7 @@
                 <w:noProof/>
                 <w:webHidden/>
               </w:rPr>
-              <w:t>13</w:t>
+              <w:t>14</w:t>
             </w:r>
             <w:r>
               <w:rPr>
@@ -5254,7 +5248,7 @@
               <w:lang w:eastAsia="en-ZA"/>
             </w:rPr>
           </w:pPr>
-          <w:hyperlink w:anchor="_Toc163262924" w:history="1">
+          <w:hyperlink w:anchor="_Toc163267399" w:history="1">
             <w:r>
               <w:rPr>
                 <w:rStyle w:val="Hyperlink"/>
@@ -5282,7 +5276,7 @@
                 <w:noProof/>
                 <w:webHidden/>
               </w:rPr>
-              <w:instrText xml:space="preserve"> PAGEREF _Toc163262924 \h </w:instrText>
+              <w:instrText xml:space="preserve"> PAGEREF _Toc163267399 \h </w:instrText>
             </w:r>
             <w:r>
               <w:rPr>
@@ -5302,7 +5296,7 @@
                 <w:noProof/>
                 <w:webHidden/>
               </w:rPr>
-              <w:t>13</w:t>
+              <w:t>14</w:t>
             </w:r>
             <w:r>
               <w:rPr>
@@ -5327,7 +5321,7 @@
               <w:lang w:eastAsia="en-ZA"/>
             </w:rPr>
           </w:pPr>
-          <w:hyperlink w:anchor="_Toc163262925" w:history="1">
+          <w:hyperlink w:anchor="_Toc163267400" w:history="1">
             <w:r>
               <w:rPr>
                 <w:rStyle w:val="Hyperlink"/>
@@ -5355,7 +5349,7 @@
                 <w:noProof/>
                 <w:webHidden/>
               </w:rPr>
-              <w:instrText xml:space="preserve"> PAGEREF _Toc163262925 \h </w:instrText>
+              <w:instrText xml:space="preserve"> PAGEREF _Toc163267400 \h </w:instrText>
             </w:r>
             <w:r>
               <w:rPr>
@@ -5375,7 +5369,7 @@
                 <w:noProof/>
                 <w:webHidden/>
               </w:rPr>
-              <w:t>13</w:t>
+              <w:t>14</w:t>
             </w:r>
             <w:r>
               <w:rPr>
@@ -5412,7 +5406,7 @@
           <w:u w:val="single"/>
         </w:rPr>
       </w:pPr>
-      <w:bookmarkStart w:id="0" w:name="_Toc163262909"/>
+      <w:bookmarkStart w:id="0" w:name="_Toc163267384"/>
       <w:r>
         <w:rPr>
           <w:b/>
@@ -5433,7 +5427,7 @@
         </w:rPr>
       </w:pPr>
       <w:bookmarkStart w:id="1" w:name="_Toc163262205"/>
-      <w:bookmarkStart w:id="2" w:name="_Toc163262910"/>
+      <w:bookmarkStart w:id="2" w:name="_Toc163267385"/>
       <w:proofErr w:type="spellStart"/>
       <w:r>
         <w:rPr>
@@ -5560,7 +5554,7 @@
         </w:rPr>
       </w:pPr>
       <w:bookmarkStart w:id="3" w:name="_Toc163262206"/>
-      <w:bookmarkStart w:id="4" w:name="_Toc163262911"/>
+      <w:bookmarkStart w:id="4" w:name="_Toc163267386"/>
       <w:r>
         <w:rPr>
           <w:u w:val="single"/>
@@ -5697,7 +5691,7 @@
         </w:rPr>
       </w:pPr>
       <w:bookmarkStart w:id="5" w:name="_Toc163262207"/>
-      <w:bookmarkStart w:id="6" w:name="_Toc163262912"/>
+      <w:bookmarkStart w:id="6" w:name="_Toc163267387"/>
       <w:r>
         <w:rPr>
           <w:u w:val="single"/>
@@ -5934,7 +5928,7 @@
         </w:rPr>
       </w:pPr>
       <w:bookmarkStart w:id="7" w:name="_Toc163262208"/>
-      <w:bookmarkStart w:id="8" w:name="_Toc163262913"/>
+      <w:bookmarkStart w:id="8" w:name="_Toc163267388"/>
       <w:r>
         <w:rPr>
           <w:u w:val="single"/>
@@ -6071,7 +6065,7 @@
         </w:rPr>
       </w:pPr>
       <w:bookmarkStart w:id="9" w:name="_Toc163262209"/>
-      <w:bookmarkStart w:id="10" w:name="_Toc163262914"/>
+      <w:bookmarkStart w:id="10" w:name="_Toc163267389"/>
       <w:r>
         <w:rPr>
           <w:u w:val="single"/>
@@ -6338,7 +6332,7 @@
         </w:rPr>
       </w:pPr>
       <w:bookmarkStart w:id="11" w:name="_Toc163262210"/>
-      <w:bookmarkStart w:id="12" w:name="_Toc163262915"/>
+      <w:bookmarkStart w:id="12" w:name="_Toc163267390"/>
       <w:proofErr w:type="spellStart"/>
       <w:r>
         <w:rPr>
@@ -6492,7 +6486,7 @@
         </w:rPr>
       </w:pPr>
       <w:bookmarkStart w:id="13" w:name="_Toc163262211"/>
-      <w:bookmarkStart w:id="14" w:name="_Toc163262916"/>
+      <w:bookmarkStart w:id="14" w:name="_Toc163267391"/>
       <w:r>
         <w:rPr>
           <w:u w:val="single"/>
@@ -6596,7 +6590,7 @@
         </w:rPr>
       </w:pPr>
       <w:bookmarkStart w:id="15" w:name="_Toc163262212"/>
-      <w:bookmarkStart w:id="16" w:name="_Toc163262917"/>
+      <w:bookmarkStart w:id="16" w:name="_Toc163267392"/>
       <w:r>
         <w:rPr>
           <w:u w:val="single"/>
@@ -6696,7 +6690,7 @@
         </w:rPr>
       </w:pPr>
       <w:bookmarkStart w:id="17" w:name="_Toc163262213"/>
-      <w:bookmarkStart w:id="18" w:name="_Toc163262918"/>
+      <w:bookmarkStart w:id="18" w:name="_Toc163267393"/>
       <w:r>
         <w:rPr>
           <w:u w:val="single"/>
@@ -6880,7 +6874,7 @@
         </w:rPr>
       </w:pPr>
       <w:bookmarkStart w:id="19" w:name="_Toc163262214"/>
-      <w:bookmarkStart w:id="20" w:name="_Toc163262919"/>
+      <w:bookmarkStart w:id="20" w:name="_Toc163267394"/>
       <w:r>
         <w:rPr>
           <w:u w:val="single"/>
@@ -7033,7 +7027,7 @@
           <w:u w:val="single"/>
         </w:rPr>
       </w:pPr>
-      <w:bookmarkStart w:id="21" w:name="_Toc163262920"/>
+      <w:bookmarkStart w:id="21" w:name="_Toc163267395"/>
       <w:r>
         <w:rPr>
           <w:b/>
@@ -7045,6 +7039,262 @@
       </w:r>
       <w:bookmarkEnd w:id="21"/>
     </w:p>
+    <w:p>
+      <w:pPr>
+        <w:keepNext/>
+      </w:pPr>
+      <w:r>
+        <w:rPr>
+          <w:noProof/>
+        </w:rPr>
+        <w:drawing>
+          <wp:inline distT="0" distB="0" distL="0" distR="0" wp14:anchorId="7D6B1A83" wp14:editId="44341453">
+            <wp:extent cx="5196840" cy="3242733"/>
+            <wp:effectExtent l="0" t="0" r="3810" b="0"/>
+            <wp:docPr id="1145125246" name="Picture 1"/>
+            <wp:cNvGraphicFramePr>
+              <a:graphicFrameLocks xmlns:a="http://schemas.openxmlformats.org/drawingml/2006/main" noChangeAspect="1"/>
+            </wp:cNvGraphicFramePr>
+            <a:graphic xmlns:a="http://schemas.openxmlformats.org/drawingml/2006/main">
+              <a:graphicData uri="http://schemas.openxmlformats.org/drawingml/2006/picture">
+                <pic:pic xmlns:pic="http://schemas.openxmlformats.org/drawingml/2006/picture">
+                  <pic:nvPicPr>
+                    <pic:cNvPr id="1145125246" name="Picture 1145125246"/>
+                    <pic:cNvPicPr/>
+                  </pic:nvPicPr>
+                  <pic:blipFill>
+                    <a:blip r:embed="rId9">
+                      <a:extLst>
+                        <a:ext uri="{28A0092B-C50C-407E-A947-70E740481C1C}">
+                          <a14:useLocalDpi xmlns:a14="http://schemas.microsoft.com/office/drawing/2010/main" val="0"/>
+                        </a:ext>
+                      </a:extLst>
+                    </a:blip>
+                    <a:stretch>
+                      <a:fillRect/>
+                    </a:stretch>
+                  </pic:blipFill>
+                  <pic:spPr>
+                    <a:xfrm>
+                      <a:off x="0" y="0"/>
+                      <a:ext cx="5206175" cy="3248558"/>
+                    </a:xfrm>
+                    <a:prstGeom prst="rect">
+                      <a:avLst/>
+                    </a:prstGeom>
+                  </pic:spPr>
+                </pic:pic>
+              </a:graphicData>
+            </a:graphic>
+          </wp:inline>
+        </w:drawing>
+      </w:r>
+    </w:p>
+    <w:p>
+      <w:pPr>
+        <w:pStyle w:val="Caption"/>
+      </w:pPr>
+      <w:r>
+        <w:t xml:space="preserve">Figure </w:t>
+      </w:r>
+      <w:r>
+        <w:fldChar w:fldCharType="begin"/>
+      </w:r>
+      <w:r>
+        <w:instrText xml:space="preserve"> SEQ Figure \* ARABIC </w:instrText>
+      </w:r>
+      <w:r>
+        <w:fldChar w:fldCharType="separate"/>
+      </w:r>
+      <w:r>
+        <w:rPr>
+          <w:noProof/>
+        </w:rPr>
+        <w:t>1</w:t>
+      </w:r>
+      <w:r>
+        <w:fldChar w:fldCharType="end"/>
+      </w:r>
+      <w:r>
+        <w:t xml:space="preserve"> Members of group and team </w:t>
+      </w:r>
+      <w:r>
+        <w:t>allocations.</w:t>
+      </w:r>
+    </w:p>
+    <w:p/>
+    <w:p>
+      <w:pPr>
+        <w:keepNext/>
+      </w:pPr>
+      <w:r>
+        <w:rPr>
+          <w:noProof/>
+        </w:rPr>
+        <w:drawing>
+          <wp:inline distT="0" distB="0" distL="0" distR="0" wp14:anchorId="2030D9CA" wp14:editId="6E753C51">
+            <wp:extent cx="5731510" cy="3358515"/>
+            <wp:effectExtent l="0" t="0" r="2540" b="0"/>
+            <wp:docPr id="1165361078" name="Picture 2" descr="A screenshot of a project schedule&#10;&#10;Description automatically generated"/>
+            <wp:cNvGraphicFramePr>
+              <a:graphicFrameLocks xmlns:a="http://schemas.openxmlformats.org/drawingml/2006/main" noChangeAspect="1"/>
+            </wp:cNvGraphicFramePr>
+            <a:graphic xmlns:a="http://schemas.openxmlformats.org/drawingml/2006/main">
+              <a:graphicData uri="http://schemas.openxmlformats.org/drawingml/2006/picture">
+                <pic:pic xmlns:pic="http://schemas.openxmlformats.org/drawingml/2006/picture">
+                  <pic:nvPicPr>
+                    <pic:cNvPr id="1165361078" name="Picture 2" descr="A screenshot of a project schedule&#10;&#10;Description automatically generated"/>
+                    <pic:cNvPicPr/>
+                  </pic:nvPicPr>
+                  <pic:blipFill>
+                    <a:blip r:embed="rId10">
+                      <a:extLst>
+                        <a:ext uri="{28A0092B-C50C-407E-A947-70E740481C1C}">
+                          <a14:useLocalDpi xmlns:a14="http://schemas.microsoft.com/office/drawing/2010/main" val="0"/>
+                        </a:ext>
+                      </a:extLst>
+                    </a:blip>
+                    <a:stretch>
+                      <a:fillRect/>
+                    </a:stretch>
+                  </pic:blipFill>
+                  <pic:spPr>
+                    <a:xfrm>
+                      <a:off x="0" y="0"/>
+                      <a:ext cx="5731510" cy="3358515"/>
+                    </a:xfrm>
+                    <a:prstGeom prst="rect">
+                      <a:avLst/>
+                    </a:prstGeom>
+                  </pic:spPr>
+                </pic:pic>
+              </a:graphicData>
+            </a:graphic>
+          </wp:inline>
+        </w:drawing>
+      </w:r>
+    </w:p>
+    <w:p>
+      <w:pPr>
+        <w:pStyle w:val="Caption"/>
+      </w:pPr>
+      <w:r>
+        <w:t xml:space="preserve">Figure </w:t>
+      </w:r>
+      <w:r>
+        <w:fldChar w:fldCharType="begin"/>
+      </w:r>
+      <w:r>
+        <w:instrText xml:space="preserve"> SEQ Figure \* ARABIC </w:instrText>
+      </w:r>
+      <w:r>
+        <w:fldChar w:fldCharType="separate"/>
+      </w:r>
+      <w:r>
+        <w:rPr>
+          <w:noProof/>
+        </w:rPr>
+        <w:t>2</w:t>
+      </w:r>
+      <w:r>
+        <w:fldChar w:fldCharType="end"/>
+      </w:r>
+      <w:r>
+        <w:t xml:space="preserve"> Team task </w:t>
+      </w:r>
+      <w:r>
+        <w:t>allocations.</w:t>
+      </w:r>
+    </w:p>
+    <w:p>
+      <w:r>
+        <w:br w:type="page"/>
+      </w:r>
+    </w:p>
+    <w:p>
+      <w:pPr>
+        <w:keepNext/>
+      </w:pPr>
+      <w:r>
+        <w:rPr>
+          <w:noProof/>
+        </w:rPr>
+        <w:lastRenderedPageBreak/>
+        <w:drawing>
+          <wp:inline distT="0" distB="0" distL="0" distR="0" wp14:anchorId="4AF565C5" wp14:editId="5F9D2ACF">
+            <wp:extent cx="5731510" cy="2541270"/>
+            <wp:effectExtent l="0" t="0" r="2540" b="0"/>
+            <wp:docPr id="349532385" name="Picture 3" descr="A screenshot of a computer&#10;&#10;Description automatically generated"/>
+            <wp:cNvGraphicFramePr>
+              <a:graphicFrameLocks xmlns:a="http://schemas.openxmlformats.org/drawingml/2006/main" noChangeAspect="1"/>
+            </wp:cNvGraphicFramePr>
+            <a:graphic xmlns:a="http://schemas.openxmlformats.org/drawingml/2006/main">
+              <a:graphicData uri="http://schemas.openxmlformats.org/drawingml/2006/picture">
+                <pic:pic xmlns:pic="http://schemas.openxmlformats.org/drawingml/2006/picture">
+                  <pic:nvPicPr>
+                    <pic:cNvPr id="349532385" name="Picture 3" descr="A screenshot of a computer&#10;&#10;Description automatically generated"/>
+                    <pic:cNvPicPr/>
+                  </pic:nvPicPr>
+                  <pic:blipFill>
+                    <a:blip r:embed="rId11">
+                      <a:extLst>
+                        <a:ext uri="{28A0092B-C50C-407E-A947-70E740481C1C}">
+                          <a14:useLocalDpi xmlns:a14="http://schemas.microsoft.com/office/drawing/2010/main" val="0"/>
+                        </a:ext>
+                      </a:extLst>
+                    </a:blip>
+                    <a:stretch>
+                      <a:fillRect/>
+                    </a:stretch>
+                  </pic:blipFill>
+                  <pic:spPr>
+                    <a:xfrm>
+                      <a:off x="0" y="0"/>
+                      <a:ext cx="5731510" cy="2541270"/>
+                    </a:xfrm>
+                    <a:prstGeom prst="rect">
+                      <a:avLst/>
+                    </a:prstGeom>
+                  </pic:spPr>
+                </pic:pic>
+              </a:graphicData>
+            </a:graphic>
+          </wp:inline>
+        </w:drawing>
+      </w:r>
+    </w:p>
+    <w:p>
+      <w:pPr>
+        <w:pStyle w:val="Caption"/>
+      </w:pPr>
+      <w:r>
+        <w:t xml:space="preserve">Figure </w:t>
+      </w:r>
+      <w:r>
+        <w:fldChar w:fldCharType="begin"/>
+      </w:r>
+      <w:r>
+        <w:instrText xml:space="preserve"> SEQ Figure \* ARABIC </w:instrText>
+      </w:r>
+      <w:r>
+        <w:fldChar w:fldCharType="separate"/>
+      </w:r>
+      <w:r>
+        <w:rPr>
+          <w:noProof/>
+        </w:rPr>
+        <w:t>3</w:t>
+      </w:r>
+      <w:r>
+        <w:fldChar w:fldCharType="end"/>
+      </w:r>
+      <w:r>
+        <w:t xml:space="preserve"> Project Timeline with </w:t>
+      </w:r>
+      <w:r>
+        <w:t>contingencies.</w:t>
+      </w:r>
+    </w:p>
     <w:p/>
     <w:p>
       <w:r>
@@ -7060,7 +7310,7 @@
           <w:u w:val="single"/>
         </w:rPr>
       </w:pPr>
-      <w:bookmarkStart w:id="22" w:name="_Toc163262921"/>
+      <w:bookmarkStart w:id="22" w:name="_Toc163267396"/>
       <w:r>
         <w:rPr>
           <w:b/>
@@ -7081,7 +7331,7 @@
           <w:lang w:val="en-US"/>
         </w:rPr>
       </w:pPr>
-      <w:bookmarkStart w:id="23" w:name="_Toc163262922"/>
+      <w:bookmarkStart w:id="23" w:name="_Toc163267397"/>
       <w:r>
         <w:rPr>
           <w:u w:val="single"/>
@@ -7167,7 +7417,7 @@
           <w:lang w:val="en-US"/>
         </w:rPr>
       </w:pPr>
-      <w:bookmarkStart w:id="24" w:name="_Toc163262923"/>
+      <w:bookmarkStart w:id="24" w:name="_Toc163267398"/>
       <w:r>
         <w:rPr>
           <w:u w:val="single"/>
@@ -7221,7 +7471,7 @@
           <w:lang w:val="en-US"/>
         </w:rPr>
       </w:pPr>
-      <w:bookmarkStart w:id="25" w:name="_Toc163262924"/>
+      <w:bookmarkStart w:id="25" w:name="_Toc163267399"/>
       <w:r>
         <w:rPr>
           <w:u w:val="single"/>
@@ -7311,7 +7561,7 @@
           <w:lang w:val="en-US"/>
         </w:rPr>
       </w:pPr>
-      <w:bookmarkStart w:id="26" w:name="_Toc163262925"/>
+      <w:bookmarkStart w:id="26" w:name="_Toc163267400"/>
       <w:r>
         <w:rPr>
           <w:u w:val="single"/>
@@ -7468,7 +7718,7 @@
     <w:p/>
     <w:p/>
     <w:sectPr>
-      <w:footerReference w:type="default" r:id="rId8"/>
+      <w:footerReference w:type="default" r:id="rId12"/>
       <w:pgSz w:w="11906" w:h="16838"/>
       <w:pgMar w:top="1440" w:right="1440" w:bottom="1440" w:left="1440" w:header="708" w:footer="708" w:gutter="0"/>
       <w:pgNumType w:start="0"/>
@@ -9096,6 +9346,25 @@
     <w:uiPriority w:val="99"/>
     <w:rsid w:val="00205866"/>
   </w:style>
+  <w:style w:type="paragraph" w:styleId="Caption">
+    <w:name w:val="caption"/>
+    <w:basedOn w:val="Normal"/>
+    <w:next w:val="Normal"/>
+    <w:uiPriority w:val="35"/>
+    <w:unhideWhenUsed/>
+    <w:qFormat/>
+    <w:rsid w:val="00164963"/>
+    <w:pPr>
+      <w:spacing w:after="200" w:line="240" w:lineRule="auto"/>
+    </w:pPr>
+    <w:rPr>
+      <w:i/>
+      <w:iCs/>
+      <w:color w:val="0E2841" w:themeColor="text2"/>
+      <w:sz w:val="18"/>
+      <w:szCs w:val="18"/>
+    </w:rPr>
+  </w:style>
 </w:styles>
 </file>
 
@@ -9395,10 +9664,29 @@
 </file>
 
 <file path=customXml/item1.xml><?xml version="1.0" encoding="utf-8"?>
+<CoverPageProperties xmlns="http://schemas.microsoft.com/office/2006/coverPageProps">
+  <PublishDate>2024</PublishDate>
+  <Abstract/>
+  <CompanyAddress/>
+  <CompanyPhone/>
+  <CompanyFax/>
+  <CompanyEmail/>
+</CoverPageProperties>
+</file>
+
+<file path=customXml/item2.xml><?xml version="1.0" encoding="utf-8"?>
 <b:Sources xmlns:b="http://schemas.openxmlformats.org/officeDocument/2006/bibliography" xmlns="http://schemas.openxmlformats.org/officeDocument/2006/bibliography" SelectedStyle="\APASixthEditionOfficeOnline.xsl" StyleName="APA" Version="6"/>
 </file>
 
 <file path=customXml/itemProps1.xml><?xml version="1.0" encoding="utf-8"?>
+<ds:datastoreItem xmlns:ds="http://schemas.openxmlformats.org/officeDocument/2006/customXml" ds:itemID="{55AF091B-3C7A-41E3-B477-F2FDAA23CFDA}">
+  <ds:schemaRefs>
+    <ds:schemaRef ds:uri="http://schemas.microsoft.com/office/2006/coverPageProps"/>
+  </ds:schemaRefs>
+</ds:datastoreItem>
+</file>
+
+<file path=customXml/itemProps2.xml><?xml version="1.0" encoding="utf-8"?>
 <ds:datastoreItem xmlns:ds="http://schemas.openxmlformats.org/officeDocument/2006/customXml" ds:itemID="{293BA03B-B3C4-44E4-B310-EBAC5FF97DCA}">
   <ds:schemaRefs>
     <ds:schemaRef ds:uri="http://schemas.openxmlformats.org/officeDocument/2006/bibliography"/>

</xml_diff>

<commit_message>
Update Group04_Project Task 1.docx
</commit_message>
<xml_diff>
--- a/Group project/Project Info/Project Task 1/Draft Submission/Group04_Project Task 1.docx
+++ b/Group project/Project Info/Project Task 1/Draft Submission/Group04_Project Task 1.docx
@@ -4160,7 +4160,7 @@
           <w:r>
             <w:fldChar w:fldCharType="separate"/>
           </w:r>
-          <w:hyperlink w:anchor="_Toc166632333" w:history="1">
+          <w:hyperlink w:anchor="_Toc166666282" w:history="1">
             <w:r>
               <w:rPr>
                 <w:rStyle w:val="Hyperlink"/>
@@ -4189,7 +4189,7 @@
                 <w:noProof/>
                 <w:webHidden/>
               </w:rPr>
-              <w:instrText xml:space="preserve"> PAGEREF _Toc166632333 \h </w:instrText>
+              <w:instrText xml:space="preserve"> PAGEREF _Toc166666282 \h </w:instrText>
             </w:r>
             <w:r>
               <w:rPr>
@@ -4234,7 +4234,7 @@
               <w:lang w:eastAsia="en-ZA"/>
             </w:rPr>
           </w:pPr>
-          <w:hyperlink w:anchor="_Toc166632334" w:history="1">
+          <w:hyperlink w:anchor="_Toc166666283" w:history="1">
             <w:r>
               <w:rPr>
                 <w:rStyle w:val="Hyperlink"/>
@@ -4261,7 +4261,7 @@
                 <w:noProof/>
                 <w:webHidden/>
               </w:rPr>
-              <w:instrText xml:space="preserve"> PAGEREF _Toc166632334 \h </w:instrText>
+              <w:instrText xml:space="preserve"> PAGEREF _Toc166666283 \h </w:instrText>
             </w:r>
             <w:r>
               <w:rPr>
@@ -4306,7 +4306,7 @@
               <w:lang w:eastAsia="en-ZA"/>
             </w:rPr>
           </w:pPr>
-          <w:hyperlink w:anchor="_Toc166632335" w:history="1">
+          <w:hyperlink w:anchor="_Toc166666284" w:history="1">
             <w:r>
               <w:rPr>
                 <w:rStyle w:val="Hyperlink"/>
@@ -4333,7 +4333,7 @@
                 <w:noProof/>
                 <w:webHidden/>
               </w:rPr>
-              <w:instrText xml:space="preserve"> PAGEREF _Toc166632335 \h </w:instrText>
+              <w:instrText xml:space="preserve"> PAGEREF _Toc166666284 \h </w:instrText>
             </w:r>
             <w:r>
               <w:rPr>
@@ -4378,7 +4378,7 @@
               <w:lang w:eastAsia="en-ZA"/>
             </w:rPr>
           </w:pPr>
-          <w:hyperlink w:anchor="_Toc166632336" w:history="1">
+          <w:hyperlink w:anchor="_Toc166666285" w:history="1">
             <w:r>
               <w:rPr>
                 <w:rStyle w:val="Hyperlink"/>
@@ -4405,7 +4405,7 @@
                 <w:noProof/>
                 <w:webHidden/>
               </w:rPr>
-              <w:instrText xml:space="preserve"> PAGEREF _Toc166632336 \h </w:instrText>
+              <w:instrText xml:space="preserve"> PAGEREF _Toc166666285 \h </w:instrText>
             </w:r>
             <w:r>
               <w:rPr>
@@ -4450,7 +4450,7 @@
               <w:lang w:eastAsia="en-ZA"/>
             </w:rPr>
           </w:pPr>
-          <w:hyperlink w:anchor="_Toc166632337" w:history="1">
+          <w:hyperlink w:anchor="_Toc166666286" w:history="1">
             <w:r>
               <w:rPr>
                 <w:rStyle w:val="Hyperlink"/>
@@ -4477,7 +4477,7 @@
                 <w:noProof/>
                 <w:webHidden/>
               </w:rPr>
-              <w:instrText xml:space="preserve"> PAGEREF _Toc166632337 \h </w:instrText>
+              <w:instrText xml:space="preserve"> PAGEREF _Toc166666286 \h </w:instrText>
             </w:r>
             <w:r>
               <w:rPr>
@@ -4522,7 +4522,7 @@
               <w:lang w:eastAsia="en-ZA"/>
             </w:rPr>
           </w:pPr>
-          <w:hyperlink w:anchor="_Toc166632338" w:history="1">
+          <w:hyperlink w:anchor="_Toc166666287" w:history="1">
             <w:r>
               <w:rPr>
                 <w:rStyle w:val="Hyperlink"/>
@@ -4549,7 +4549,7 @@
                 <w:noProof/>
                 <w:webHidden/>
               </w:rPr>
-              <w:instrText xml:space="preserve"> PAGEREF _Toc166632338 \h </w:instrText>
+              <w:instrText xml:space="preserve"> PAGEREF _Toc166666287 \h </w:instrText>
             </w:r>
             <w:r>
               <w:rPr>
@@ -4594,7 +4594,7 @@
               <w:lang w:eastAsia="en-ZA"/>
             </w:rPr>
           </w:pPr>
-          <w:hyperlink w:anchor="_Toc166632339" w:history="1">
+          <w:hyperlink w:anchor="_Toc166666288" w:history="1">
             <w:r>
               <w:rPr>
                 <w:rStyle w:val="Hyperlink"/>
@@ -4621,7 +4621,7 @@
                 <w:noProof/>
                 <w:webHidden/>
               </w:rPr>
-              <w:instrText xml:space="preserve"> PAGEREF _Toc166632339 \h </w:instrText>
+              <w:instrText xml:space="preserve"> PAGEREF _Toc166666288 \h </w:instrText>
             </w:r>
             <w:r>
               <w:rPr>
@@ -4666,7 +4666,7 @@
               <w:lang w:eastAsia="en-ZA"/>
             </w:rPr>
           </w:pPr>
-          <w:hyperlink w:anchor="_Toc166632340" w:history="1">
+          <w:hyperlink w:anchor="_Toc166666289" w:history="1">
             <w:r>
               <w:rPr>
                 <w:rStyle w:val="Hyperlink"/>
@@ -4693,7 +4693,7 @@
                 <w:noProof/>
                 <w:webHidden/>
               </w:rPr>
-              <w:instrText xml:space="preserve"> PAGEREF _Toc166632340 \h </w:instrText>
+              <w:instrText xml:space="preserve"> PAGEREF _Toc166666289 \h </w:instrText>
             </w:r>
             <w:r>
               <w:rPr>
@@ -4738,7 +4738,7 @@
               <w:lang w:eastAsia="en-ZA"/>
             </w:rPr>
           </w:pPr>
-          <w:hyperlink w:anchor="_Toc166632341" w:history="1">
+          <w:hyperlink w:anchor="_Toc166666290" w:history="1">
             <w:r>
               <w:rPr>
                 <w:rStyle w:val="Hyperlink"/>
@@ -4765,7 +4765,7 @@
                 <w:noProof/>
                 <w:webHidden/>
               </w:rPr>
-              <w:instrText xml:space="preserve"> PAGEREF _Toc166632341 \h </w:instrText>
+              <w:instrText xml:space="preserve"> PAGEREF _Toc166666290 \h </w:instrText>
             </w:r>
             <w:r>
               <w:rPr>
@@ -4810,7 +4810,7 @@
               <w:lang w:eastAsia="en-ZA"/>
             </w:rPr>
           </w:pPr>
-          <w:hyperlink w:anchor="_Toc166632342" w:history="1">
+          <w:hyperlink w:anchor="_Toc166666291" w:history="1">
             <w:r>
               <w:rPr>
                 <w:rStyle w:val="Hyperlink"/>
@@ -4837,7 +4837,7 @@
                 <w:noProof/>
                 <w:webHidden/>
               </w:rPr>
-              <w:instrText xml:space="preserve"> PAGEREF _Toc166632342 \h </w:instrText>
+              <w:instrText xml:space="preserve"> PAGEREF _Toc166666291 \h </w:instrText>
             </w:r>
             <w:r>
               <w:rPr>
@@ -4882,7 +4882,7 @@
               <w:lang w:eastAsia="en-ZA"/>
             </w:rPr>
           </w:pPr>
-          <w:hyperlink w:anchor="_Toc166632343" w:history="1">
+          <w:hyperlink w:anchor="_Toc166666292" w:history="1">
             <w:r>
               <w:rPr>
                 <w:rStyle w:val="Hyperlink"/>
@@ -4909,7 +4909,7 @@
                 <w:noProof/>
                 <w:webHidden/>
               </w:rPr>
-              <w:instrText xml:space="preserve"> PAGEREF _Toc166632343 \h </w:instrText>
+              <w:instrText xml:space="preserve"> PAGEREF _Toc166666292 \h </w:instrText>
             </w:r>
             <w:r>
               <w:rPr>
@@ -4954,7 +4954,7 @@
               <w:lang w:eastAsia="en-ZA"/>
             </w:rPr>
           </w:pPr>
-          <w:hyperlink w:anchor="_Toc166632344" w:history="1">
+          <w:hyperlink w:anchor="_Toc166666293" w:history="1">
             <w:r>
               <w:rPr>
                 <w:rStyle w:val="Hyperlink"/>
@@ -4983,7 +4983,7 @@
                 <w:noProof/>
                 <w:webHidden/>
               </w:rPr>
-              <w:instrText xml:space="preserve"> PAGEREF _Toc166632344 \h </w:instrText>
+              <w:instrText xml:space="preserve"> PAGEREF _Toc166666293 \h </w:instrText>
             </w:r>
             <w:r>
               <w:rPr>
@@ -5028,7 +5028,7 @@
               <w:lang w:eastAsia="en-ZA"/>
             </w:rPr>
           </w:pPr>
-          <w:hyperlink w:anchor="_Toc166632345" w:history="1">
+          <w:hyperlink w:anchor="_Toc166666294" w:history="1">
             <w:r>
               <w:rPr>
                 <w:rStyle w:val="Hyperlink"/>
@@ -5055,7 +5055,7 @@
                 <w:noProof/>
                 <w:webHidden/>
               </w:rPr>
-              <w:instrText xml:space="preserve"> PAGEREF _Toc166632345 \h </w:instrText>
+              <w:instrText xml:space="preserve"> PAGEREF _Toc166666294 \h </w:instrText>
             </w:r>
             <w:r>
               <w:rPr>
@@ -5100,7 +5100,7 @@
               <w:lang w:eastAsia="en-ZA"/>
             </w:rPr>
           </w:pPr>
-          <w:hyperlink w:anchor="_Toc166632346" w:history="1">
+          <w:hyperlink w:anchor="_Toc166666295" w:history="1">
             <w:r>
               <w:rPr>
                 <w:rStyle w:val="Hyperlink"/>
@@ -5128,7 +5128,7 @@
                 <w:noProof/>
                 <w:webHidden/>
               </w:rPr>
-              <w:instrText xml:space="preserve"> PAGEREF _Toc166632346 \h </w:instrText>
+              <w:instrText xml:space="preserve"> PAGEREF _Toc166666295 \h </w:instrText>
             </w:r>
             <w:r>
               <w:rPr>
@@ -5173,7 +5173,7 @@
               <w:lang w:eastAsia="en-ZA"/>
             </w:rPr>
           </w:pPr>
-          <w:hyperlink w:anchor="_Toc166632347" w:history="1">
+          <w:hyperlink w:anchor="_Toc166666296" w:history="1">
             <w:r>
               <w:rPr>
                 <w:rStyle w:val="Hyperlink"/>
@@ -5201,7 +5201,7 @@
                 <w:noProof/>
                 <w:webHidden/>
               </w:rPr>
-              <w:instrText xml:space="preserve"> PAGEREF _Toc166632347 \h </w:instrText>
+              <w:instrText xml:space="preserve"> PAGEREF _Toc166666296 \h </w:instrText>
             </w:r>
             <w:r>
               <w:rPr>
@@ -5246,7 +5246,7 @@
               <w:lang w:eastAsia="en-ZA"/>
             </w:rPr>
           </w:pPr>
-          <w:hyperlink w:anchor="_Toc166632348" w:history="1">
+          <w:hyperlink w:anchor="_Toc166666297" w:history="1">
             <w:r>
               <w:rPr>
                 <w:rStyle w:val="Hyperlink"/>
@@ -5274,7 +5274,7 @@
                 <w:noProof/>
                 <w:webHidden/>
               </w:rPr>
-              <w:instrText xml:space="preserve"> PAGEREF _Toc166632348 \h </w:instrText>
+              <w:instrText xml:space="preserve"> PAGEREF _Toc166666297 \h </w:instrText>
             </w:r>
             <w:r>
               <w:rPr>
@@ -5319,7 +5319,7 @@
               <w:lang w:eastAsia="en-ZA"/>
             </w:rPr>
           </w:pPr>
-          <w:hyperlink w:anchor="_Toc166632349" w:history="1">
+          <w:hyperlink w:anchor="_Toc166666298" w:history="1">
             <w:r>
               <w:rPr>
                 <w:rStyle w:val="Hyperlink"/>
@@ -5347,7 +5347,7 @@
                 <w:noProof/>
                 <w:webHidden/>
               </w:rPr>
-              <w:instrText xml:space="preserve"> PAGEREF _Toc166632349 \h </w:instrText>
+              <w:instrText xml:space="preserve"> PAGEREF _Toc166666298 \h </w:instrText>
             </w:r>
             <w:r>
               <w:rPr>
@@ -5392,7 +5392,7 @@
               <w:lang w:eastAsia="en-ZA"/>
             </w:rPr>
           </w:pPr>
-          <w:hyperlink w:anchor="_Toc166632350" w:history="1">
+          <w:hyperlink w:anchor="_Toc166666299" w:history="1">
             <w:r>
               <w:rPr>
                 <w:rStyle w:val="Hyperlink"/>
@@ -5420,7 +5420,7 @@
                 <w:noProof/>
                 <w:webHidden/>
               </w:rPr>
-              <w:instrText xml:space="preserve"> PAGEREF _Toc166632350 \h </w:instrText>
+              <w:instrText xml:space="preserve"> PAGEREF _Toc166666299 \h </w:instrText>
             </w:r>
             <w:r>
               <w:rPr>
@@ -5465,7 +5465,7 @@
               <w:lang w:eastAsia="en-ZA"/>
             </w:rPr>
           </w:pPr>
-          <w:hyperlink w:anchor="_Toc166632351" w:history="1">
+          <w:hyperlink w:anchor="_Toc166666300" w:history="1">
             <w:r>
               <w:rPr>
                 <w:rStyle w:val="Hyperlink"/>
@@ -5494,7 +5494,7 @@
                 <w:noProof/>
                 <w:webHidden/>
               </w:rPr>
-              <w:instrText xml:space="preserve"> PAGEREF _Toc166632351 \h </w:instrText>
+              <w:instrText xml:space="preserve"> PAGEREF _Toc166666300 \h </w:instrText>
             </w:r>
             <w:r>
               <w:rPr>
@@ -5539,7 +5539,7 @@
               <w:lang w:eastAsia="en-ZA"/>
             </w:rPr>
           </w:pPr>
-          <w:hyperlink w:anchor="_Toc166632352" w:history="1">
+          <w:hyperlink w:anchor="_Toc166666301" w:history="1">
             <w:r>
               <w:rPr>
                 <w:rStyle w:val="Hyperlink"/>
@@ -5566,7 +5566,7 @@
                 <w:noProof/>
                 <w:webHidden/>
               </w:rPr>
-              <w:instrText xml:space="preserve"> PAGEREF _Toc166632352 \h </w:instrText>
+              <w:instrText xml:space="preserve"> PAGEREF _Toc166666301 \h </w:instrText>
             </w:r>
             <w:r>
               <w:rPr>
@@ -5611,7 +5611,7 @@
               <w:lang w:eastAsia="en-ZA"/>
             </w:rPr>
           </w:pPr>
-          <w:hyperlink w:anchor="_Toc166632353" w:history="1">
+          <w:hyperlink w:anchor="_Toc166666302" w:history="1">
             <w:r>
               <w:rPr>
                 <w:rStyle w:val="Hyperlink"/>
@@ -5638,7 +5638,7 @@
                 <w:noProof/>
                 <w:webHidden/>
               </w:rPr>
-              <w:instrText xml:space="preserve"> PAGEREF _Toc166632353 \h </w:instrText>
+              <w:instrText xml:space="preserve"> PAGEREF _Toc166666302 \h </w:instrText>
             </w:r>
             <w:r>
               <w:rPr>
@@ -5683,7 +5683,7 @@
               <w:lang w:eastAsia="en-ZA"/>
             </w:rPr>
           </w:pPr>
-          <w:hyperlink w:anchor="_Toc166632354" w:history="1">
+          <w:hyperlink w:anchor="_Toc166666303" w:history="1">
             <w:r>
               <w:rPr>
                 <w:rStyle w:val="Hyperlink"/>
@@ -5710,7 +5710,7 @@
                 <w:noProof/>
                 <w:webHidden/>
               </w:rPr>
-              <w:instrText xml:space="preserve"> PAGEREF _Toc166632354 \h </w:instrText>
+              <w:instrText xml:space="preserve"> PAGEREF _Toc166666303 \h </w:instrText>
             </w:r>
             <w:r>
               <w:rPr>
@@ -5755,7 +5755,7 @@
               <w:lang w:eastAsia="en-ZA"/>
             </w:rPr>
           </w:pPr>
-          <w:hyperlink w:anchor="_Toc166632355" w:history="1">
+          <w:hyperlink w:anchor="_Toc166666304" w:history="1">
             <w:r>
               <w:rPr>
                 <w:rStyle w:val="Hyperlink"/>
@@ -5782,7 +5782,7 @@
                 <w:noProof/>
                 <w:webHidden/>
               </w:rPr>
-              <w:instrText xml:space="preserve"> PAGEREF _Toc166632355 \h </w:instrText>
+              <w:instrText xml:space="preserve"> PAGEREF _Toc166666304 \h </w:instrText>
             </w:r>
             <w:r>
               <w:rPr>
@@ -5827,7 +5827,7 @@
               <w:lang w:eastAsia="en-ZA"/>
             </w:rPr>
           </w:pPr>
-          <w:hyperlink w:anchor="_Toc166632356" w:history="1">
+          <w:hyperlink w:anchor="_Toc166666305" w:history="1">
             <w:r>
               <w:rPr>
                 <w:rStyle w:val="Hyperlink"/>
@@ -5854,7 +5854,7 @@
                 <w:noProof/>
                 <w:webHidden/>
               </w:rPr>
-              <w:instrText xml:space="preserve"> PAGEREF _Toc166632356 \h </w:instrText>
+              <w:instrText xml:space="preserve"> PAGEREF _Toc166666305 \h </w:instrText>
             </w:r>
             <w:r>
               <w:rPr>
@@ -5899,7 +5899,7 @@
               <w:lang w:eastAsia="en-ZA"/>
             </w:rPr>
           </w:pPr>
-          <w:hyperlink w:anchor="_Toc166632357" w:history="1">
+          <w:hyperlink w:anchor="_Toc166666306" w:history="1">
             <w:r>
               <w:rPr>
                 <w:rStyle w:val="Hyperlink"/>
@@ -5928,7 +5928,7 @@
                 <w:noProof/>
                 <w:webHidden/>
               </w:rPr>
-              <w:instrText xml:space="preserve"> PAGEREF _Toc166632357 \h </w:instrText>
+              <w:instrText xml:space="preserve"> PAGEREF _Toc166666306 \h </w:instrText>
             </w:r>
             <w:r>
               <w:rPr>
@@ -5973,7 +5973,7 @@
               <w:lang w:eastAsia="en-ZA"/>
             </w:rPr>
           </w:pPr>
-          <w:hyperlink w:anchor="_Toc166632358" w:history="1">
+          <w:hyperlink w:anchor="_Toc166666307" w:history="1">
             <w:r>
               <w:rPr>
                 <w:rStyle w:val="Hyperlink"/>
@@ -6000,7 +6000,7 @@
                 <w:noProof/>
                 <w:webHidden/>
               </w:rPr>
-              <w:instrText xml:space="preserve"> PAGEREF _Toc166632358 \h </w:instrText>
+              <w:instrText xml:space="preserve"> PAGEREF _Toc166666307 \h </w:instrText>
             </w:r>
             <w:r>
               <w:rPr>
@@ -6045,7 +6045,7 @@
               <w:lang w:eastAsia="en-ZA"/>
             </w:rPr>
           </w:pPr>
-          <w:hyperlink w:anchor="_Toc166632359" w:history="1">
+          <w:hyperlink w:anchor="_Toc166666308" w:history="1">
             <w:r>
               <w:rPr>
                 <w:rStyle w:val="Hyperlink"/>
@@ -6072,7 +6072,7 @@
                 <w:noProof/>
                 <w:webHidden/>
               </w:rPr>
-              <w:instrText xml:space="preserve"> PAGEREF _Toc166632359 \h </w:instrText>
+              <w:instrText xml:space="preserve"> PAGEREF _Toc166666308 \h </w:instrText>
             </w:r>
             <w:r>
               <w:rPr>
@@ -6117,7 +6117,7 @@
               <w:lang w:eastAsia="en-ZA"/>
             </w:rPr>
           </w:pPr>
-          <w:hyperlink w:anchor="_Toc166632360" w:history="1">
+          <w:hyperlink w:anchor="_Toc166666309" w:history="1">
             <w:r>
               <w:rPr>
                 <w:rStyle w:val="Hyperlink"/>
@@ -6144,7 +6144,7 @@
                 <w:noProof/>
                 <w:webHidden/>
               </w:rPr>
-              <w:instrText xml:space="preserve"> PAGEREF _Toc166632360 \h </w:instrText>
+              <w:instrText xml:space="preserve"> PAGEREF _Toc166666309 \h </w:instrText>
             </w:r>
             <w:r>
               <w:rPr>
@@ -6189,7 +6189,7 @@
               <w:lang w:eastAsia="en-ZA"/>
             </w:rPr>
           </w:pPr>
-          <w:hyperlink w:anchor="_Toc166632361" w:history="1">
+          <w:hyperlink w:anchor="_Toc166666310" w:history="1">
             <w:r>
               <w:rPr>
                 <w:rStyle w:val="Hyperlink"/>
@@ -6216,7 +6216,7 @@
                 <w:noProof/>
                 <w:webHidden/>
               </w:rPr>
-              <w:instrText xml:space="preserve"> PAGEREF _Toc166632361 \h </w:instrText>
+              <w:instrText xml:space="preserve"> PAGEREF _Toc166666310 \h </w:instrText>
             </w:r>
             <w:r>
               <w:rPr>
@@ -6261,7 +6261,7 @@
               <w:lang w:eastAsia="en-ZA"/>
             </w:rPr>
           </w:pPr>
-          <w:hyperlink w:anchor="_Toc166632362" w:history="1">
+          <w:hyperlink w:anchor="_Toc166666311" w:history="1">
             <w:r>
               <w:rPr>
                 <w:rStyle w:val="Hyperlink"/>
@@ -6288,7 +6288,7 @@
                 <w:noProof/>
                 <w:webHidden/>
               </w:rPr>
-              <w:instrText xml:space="preserve"> PAGEREF _Toc166632362 \h </w:instrText>
+              <w:instrText xml:space="preserve"> PAGEREF _Toc166666311 \h </w:instrText>
             </w:r>
             <w:r>
               <w:rPr>
@@ -6333,7 +6333,7 @@
               <w:lang w:eastAsia="en-ZA"/>
             </w:rPr>
           </w:pPr>
-          <w:hyperlink w:anchor="_Toc166632363" w:history="1">
+          <w:hyperlink w:anchor="_Toc166666312" w:history="1">
             <w:r>
               <w:rPr>
                 <w:rStyle w:val="Hyperlink"/>
@@ -6360,7 +6360,7 @@
                 <w:noProof/>
                 <w:webHidden/>
               </w:rPr>
-              <w:instrText xml:space="preserve"> PAGEREF _Toc166632363 \h </w:instrText>
+              <w:instrText xml:space="preserve"> PAGEREF _Toc166666312 \h </w:instrText>
             </w:r>
             <w:r>
               <w:rPr>
@@ -6405,7 +6405,7 @@
               <w:lang w:eastAsia="en-ZA"/>
             </w:rPr>
           </w:pPr>
-          <w:hyperlink w:anchor="_Toc166632364" w:history="1">
+          <w:hyperlink w:anchor="_Toc166666313" w:history="1">
             <w:r>
               <w:rPr>
                 <w:rStyle w:val="Hyperlink"/>
@@ -6432,7 +6432,7 @@
                 <w:noProof/>
                 <w:webHidden/>
               </w:rPr>
-              <w:instrText xml:space="preserve"> PAGEREF _Toc166632364 \h </w:instrText>
+              <w:instrText xml:space="preserve"> PAGEREF _Toc166666313 \h </w:instrText>
             </w:r>
             <w:r>
               <w:rPr>
@@ -6477,7 +6477,7 @@
               <w:lang w:eastAsia="en-ZA"/>
             </w:rPr>
           </w:pPr>
-          <w:hyperlink w:anchor="_Toc166632365" w:history="1">
+          <w:hyperlink w:anchor="_Toc166666314" w:history="1">
             <w:r>
               <w:rPr>
                 <w:rStyle w:val="Hyperlink"/>
@@ -6506,7 +6506,7 @@
                 <w:noProof/>
                 <w:webHidden/>
               </w:rPr>
-              <w:instrText xml:space="preserve"> PAGEREF _Toc166632365 \h </w:instrText>
+              <w:instrText xml:space="preserve"> PAGEREF _Toc166666314 \h </w:instrText>
             </w:r>
             <w:r>
               <w:rPr>
@@ -6527,6 +6527,798 @@
                 <w:webHidden/>
               </w:rPr>
               <w:t>3</w:t>
+            </w:r>
+            <w:r>
+              <w:rPr>
+                <w:noProof/>
+                <w:webHidden/>
+              </w:rPr>
+              <w:fldChar w:fldCharType="end"/>
+            </w:r>
+          </w:hyperlink>
+        </w:p>
+        <w:p>
+          <w:pPr>
+            <w:pStyle w:val="TOC1"/>
+            <w:tabs>
+              <w:tab w:val="right" w:leader="dot" w:pos="9016"/>
+            </w:tabs>
+            <w:rPr>
+              <w:rFonts w:eastAsiaTheme="minorEastAsia"/>
+              <w:noProof/>
+              <w:sz w:val="24"/>
+              <w:szCs w:val="24"/>
+              <w:lang w:eastAsia="en-ZA"/>
+            </w:rPr>
+          </w:pPr>
+          <w:hyperlink w:anchor="_Toc166666315" w:history="1">
+            <w:r>
+              <w:rPr>
+                <w:rStyle w:val="Hyperlink"/>
+                <w:noProof/>
+              </w:rPr>
+              <w:t>Group’s Experience with project:</w:t>
+            </w:r>
+            <w:r>
+              <w:rPr>
+                <w:noProof/>
+                <w:webHidden/>
+              </w:rPr>
+              <w:tab/>
+            </w:r>
+            <w:r>
+              <w:rPr>
+                <w:noProof/>
+                <w:webHidden/>
+              </w:rPr>
+              <w:fldChar w:fldCharType="begin"/>
+            </w:r>
+            <w:r>
+              <w:rPr>
+                <w:noProof/>
+                <w:webHidden/>
+              </w:rPr>
+              <w:instrText xml:space="preserve"> PAGEREF _Toc166666315 \h </w:instrText>
+            </w:r>
+            <w:r>
+              <w:rPr>
+                <w:noProof/>
+                <w:webHidden/>
+              </w:rPr>
+            </w:r>
+            <w:r>
+              <w:rPr>
+                <w:noProof/>
+                <w:webHidden/>
+              </w:rPr>
+              <w:fldChar w:fldCharType="separate"/>
+            </w:r>
+            <w:r>
+              <w:rPr>
+                <w:noProof/>
+                <w:webHidden/>
+              </w:rPr>
+              <w:t>4</w:t>
+            </w:r>
+            <w:r>
+              <w:rPr>
+                <w:noProof/>
+                <w:webHidden/>
+              </w:rPr>
+              <w:fldChar w:fldCharType="end"/>
+            </w:r>
+          </w:hyperlink>
+        </w:p>
+        <w:p>
+          <w:pPr>
+            <w:pStyle w:val="TOC2"/>
+            <w:tabs>
+              <w:tab w:val="right" w:leader="dot" w:pos="9016"/>
+            </w:tabs>
+            <w:rPr>
+              <w:rFonts w:eastAsiaTheme="minorEastAsia"/>
+              <w:noProof/>
+              <w:sz w:val="24"/>
+              <w:szCs w:val="24"/>
+              <w:lang w:eastAsia="en-ZA"/>
+            </w:rPr>
+          </w:pPr>
+          <w:hyperlink w:anchor="_Toc166666316" w:history="1">
+            <w:r>
+              <w:rPr>
+                <w:rStyle w:val="Hyperlink"/>
+                <w:noProof/>
+              </w:rPr>
+              <w:t>Bégué, Jean-Luc (40779173)</w:t>
+            </w:r>
+            <w:r>
+              <w:rPr>
+                <w:noProof/>
+                <w:webHidden/>
+              </w:rPr>
+              <w:tab/>
+            </w:r>
+            <w:r>
+              <w:rPr>
+                <w:noProof/>
+                <w:webHidden/>
+              </w:rPr>
+              <w:fldChar w:fldCharType="begin"/>
+            </w:r>
+            <w:r>
+              <w:rPr>
+                <w:noProof/>
+                <w:webHidden/>
+              </w:rPr>
+              <w:instrText xml:space="preserve"> PAGEREF _Toc166666316 \h </w:instrText>
+            </w:r>
+            <w:r>
+              <w:rPr>
+                <w:noProof/>
+                <w:webHidden/>
+              </w:rPr>
+            </w:r>
+            <w:r>
+              <w:rPr>
+                <w:noProof/>
+                <w:webHidden/>
+              </w:rPr>
+              <w:fldChar w:fldCharType="separate"/>
+            </w:r>
+            <w:r>
+              <w:rPr>
+                <w:noProof/>
+                <w:webHidden/>
+              </w:rPr>
+              <w:t>4</w:t>
+            </w:r>
+            <w:r>
+              <w:rPr>
+                <w:noProof/>
+                <w:webHidden/>
+              </w:rPr>
+              <w:fldChar w:fldCharType="end"/>
+            </w:r>
+          </w:hyperlink>
+        </w:p>
+        <w:p>
+          <w:pPr>
+            <w:pStyle w:val="TOC2"/>
+            <w:tabs>
+              <w:tab w:val="right" w:leader="dot" w:pos="9016"/>
+            </w:tabs>
+            <w:rPr>
+              <w:rFonts w:eastAsiaTheme="minorEastAsia"/>
+              <w:noProof/>
+              <w:sz w:val="24"/>
+              <w:szCs w:val="24"/>
+              <w:lang w:eastAsia="en-ZA"/>
+            </w:rPr>
+          </w:pPr>
+          <w:hyperlink w:anchor="_Toc166666317" w:history="1">
+            <w:r>
+              <w:rPr>
+                <w:rStyle w:val="Hyperlink"/>
+                <w:noProof/>
+              </w:rPr>
+              <w:t>Cloete, Jacques (44214987)</w:t>
+            </w:r>
+            <w:r>
+              <w:rPr>
+                <w:noProof/>
+                <w:webHidden/>
+              </w:rPr>
+              <w:tab/>
+            </w:r>
+            <w:r>
+              <w:rPr>
+                <w:noProof/>
+                <w:webHidden/>
+              </w:rPr>
+              <w:fldChar w:fldCharType="begin"/>
+            </w:r>
+            <w:r>
+              <w:rPr>
+                <w:noProof/>
+                <w:webHidden/>
+              </w:rPr>
+              <w:instrText xml:space="preserve"> PAGEREF _Toc166666317 \h </w:instrText>
+            </w:r>
+            <w:r>
+              <w:rPr>
+                <w:noProof/>
+                <w:webHidden/>
+              </w:rPr>
+            </w:r>
+            <w:r>
+              <w:rPr>
+                <w:noProof/>
+                <w:webHidden/>
+              </w:rPr>
+              <w:fldChar w:fldCharType="separate"/>
+            </w:r>
+            <w:r>
+              <w:rPr>
+                <w:noProof/>
+                <w:webHidden/>
+              </w:rPr>
+              <w:t>5</w:t>
+            </w:r>
+            <w:r>
+              <w:rPr>
+                <w:noProof/>
+                <w:webHidden/>
+              </w:rPr>
+              <w:fldChar w:fldCharType="end"/>
+            </w:r>
+          </w:hyperlink>
+        </w:p>
+        <w:p>
+          <w:pPr>
+            <w:pStyle w:val="TOC2"/>
+            <w:tabs>
+              <w:tab w:val="right" w:leader="dot" w:pos="9016"/>
+            </w:tabs>
+            <w:rPr>
+              <w:rFonts w:eastAsiaTheme="minorEastAsia"/>
+              <w:noProof/>
+              <w:sz w:val="24"/>
+              <w:szCs w:val="24"/>
+              <w:lang w:eastAsia="en-ZA"/>
+            </w:rPr>
+          </w:pPr>
+          <w:hyperlink w:anchor="_Toc166666318" w:history="1">
+            <w:r>
+              <w:rPr>
+                <w:rStyle w:val="Hyperlink"/>
+                <w:noProof/>
+              </w:rPr>
+              <w:t>Coetzee, Christian (40513262)</w:t>
+            </w:r>
+            <w:r>
+              <w:rPr>
+                <w:noProof/>
+                <w:webHidden/>
+              </w:rPr>
+              <w:tab/>
+            </w:r>
+            <w:r>
+              <w:rPr>
+                <w:noProof/>
+                <w:webHidden/>
+              </w:rPr>
+              <w:fldChar w:fldCharType="begin"/>
+            </w:r>
+            <w:r>
+              <w:rPr>
+                <w:noProof/>
+                <w:webHidden/>
+              </w:rPr>
+              <w:instrText xml:space="preserve"> PAGEREF _Toc166666318 \h </w:instrText>
+            </w:r>
+            <w:r>
+              <w:rPr>
+                <w:noProof/>
+                <w:webHidden/>
+              </w:rPr>
+            </w:r>
+            <w:r>
+              <w:rPr>
+                <w:noProof/>
+                <w:webHidden/>
+              </w:rPr>
+              <w:fldChar w:fldCharType="separate"/>
+            </w:r>
+            <w:r>
+              <w:rPr>
+                <w:noProof/>
+                <w:webHidden/>
+              </w:rPr>
+              <w:t>6</w:t>
+            </w:r>
+            <w:r>
+              <w:rPr>
+                <w:noProof/>
+                <w:webHidden/>
+              </w:rPr>
+              <w:fldChar w:fldCharType="end"/>
+            </w:r>
+          </w:hyperlink>
+        </w:p>
+        <w:p>
+          <w:pPr>
+            <w:pStyle w:val="TOC2"/>
+            <w:tabs>
+              <w:tab w:val="right" w:leader="dot" w:pos="9016"/>
+            </w:tabs>
+            <w:rPr>
+              <w:rFonts w:eastAsiaTheme="minorEastAsia"/>
+              <w:noProof/>
+              <w:sz w:val="24"/>
+              <w:szCs w:val="24"/>
+              <w:lang w:eastAsia="en-ZA"/>
+            </w:rPr>
+          </w:pPr>
+          <w:hyperlink w:anchor="_Toc166666319" w:history="1">
+            <w:r>
+              <w:rPr>
+                <w:rStyle w:val="Hyperlink"/>
+                <w:noProof/>
+              </w:rPr>
+              <w:t>De Meyer, Maderi (50977676)</w:t>
+            </w:r>
+            <w:r>
+              <w:rPr>
+                <w:noProof/>
+                <w:webHidden/>
+              </w:rPr>
+              <w:tab/>
+            </w:r>
+            <w:r>
+              <w:rPr>
+                <w:noProof/>
+                <w:webHidden/>
+              </w:rPr>
+              <w:fldChar w:fldCharType="begin"/>
+            </w:r>
+            <w:r>
+              <w:rPr>
+                <w:noProof/>
+                <w:webHidden/>
+              </w:rPr>
+              <w:instrText xml:space="preserve"> PAGEREF _Toc166666319 \h </w:instrText>
+            </w:r>
+            <w:r>
+              <w:rPr>
+                <w:noProof/>
+                <w:webHidden/>
+              </w:rPr>
+            </w:r>
+            <w:r>
+              <w:rPr>
+                <w:noProof/>
+                <w:webHidden/>
+              </w:rPr>
+              <w:fldChar w:fldCharType="separate"/>
+            </w:r>
+            <w:r>
+              <w:rPr>
+                <w:noProof/>
+                <w:webHidden/>
+              </w:rPr>
+              <w:t>7</w:t>
+            </w:r>
+            <w:r>
+              <w:rPr>
+                <w:noProof/>
+                <w:webHidden/>
+              </w:rPr>
+              <w:fldChar w:fldCharType="end"/>
+            </w:r>
+          </w:hyperlink>
+        </w:p>
+        <w:p>
+          <w:pPr>
+            <w:pStyle w:val="TOC2"/>
+            <w:tabs>
+              <w:tab w:val="right" w:leader="dot" w:pos="9016"/>
+            </w:tabs>
+            <w:rPr>
+              <w:rFonts w:eastAsiaTheme="minorEastAsia"/>
+              <w:noProof/>
+              <w:sz w:val="24"/>
+              <w:szCs w:val="24"/>
+              <w:lang w:eastAsia="en-ZA"/>
+            </w:rPr>
+          </w:pPr>
+          <w:hyperlink w:anchor="_Toc166666320" w:history="1">
+            <w:r>
+              <w:rPr>
+                <w:rStyle w:val="Hyperlink"/>
+                <w:noProof/>
+              </w:rPr>
+              <w:t>Le Roux, Danika (41049764)</w:t>
+            </w:r>
+            <w:r>
+              <w:rPr>
+                <w:noProof/>
+                <w:webHidden/>
+              </w:rPr>
+              <w:tab/>
+            </w:r>
+            <w:r>
+              <w:rPr>
+                <w:noProof/>
+                <w:webHidden/>
+              </w:rPr>
+              <w:fldChar w:fldCharType="begin"/>
+            </w:r>
+            <w:r>
+              <w:rPr>
+                <w:noProof/>
+                <w:webHidden/>
+              </w:rPr>
+              <w:instrText xml:space="preserve"> PAGEREF _Toc166666320 \h </w:instrText>
+            </w:r>
+            <w:r>
+              <w:rPr>
+                <w:noProof/>
+                <w:webHidden/>
+              </w:rPr>
+            </w:r>
+            <w:r>
+              <w:rPr>
+                <w:noProof/>
+                <w:webHidden/>
+              </w:rPr>
+              <w:fldChar w:fldCharType="separate"/>
+            </w:r>
+            <w:r>
+              <w:rPr>
+                <w:noProof/>
+                <w:webHidden/>
+              </w:rPr>
+              <w:t>8</w:t>
+            </w:r>
+            <w:r>
+              <w:rPr>
+                <w:noProof/>
+                <w:webHidden/>
+              </w:rPr>
+              <w:fldChar w:fldCharType="end"/>
+            </w:r>
+          </w:hyperlink>
+        </w:p>
+        <w:p>
+          <w:pPr>
+            <w:pStyle w:val="TOC2"/>
+            <w:tabs>
+              <w:tab w:val="right" w:leader="dot" w:pos="9016"/>
+            </w:tabs>
+            <w:rPr>
+              <w:rFonts w:eastAsiaTheme="minorEastAsia"/>
+              <w:noProof/>
+              <w:sz w:val="24"/>
+              <w:szCs w:val="24"/>
+              <w:lang w:eastAsia="en-ZA"/>
+            </w:rPr>
+          </w:pPr>
+          <w:hyperlink w:anchor="_Toc166666321" w:history="1">
+            <w:r>
+              <w:rPr>
+                <w:rStyle w:val="Hyperlink"/>
+                <w:noProof/>
+              </w:rPr>
+              <w:t>Mooiman, Henk (41293584)</w:t>
+            </w:r>
+            <w:r>
+              <w:rPr>
+                <w:noProof/>
+                <w:webHidden/>
+              </w:rPr>
+              <w:tab/>
+            </w:r>
+            <w:r>
+              <w:rPr>
+                <w:noProof/>
+                <w:webHidden/>
+              </w:rPr>
+              <w:fldChar w:fldCharType="begin"/>
+            </w:r>
+            <w:r>
+              <w:rPr>
+                <w:noProof/>
+                <w:webHidden/>
+              </w:rPr>
+              <w:instrText xml:space="preserve"> PAGEREF _Toc166666321 \h </w:instrText>
+            </w:r>
+            <w:r>
+              <w:rPr>
+                <w:noProof/>
+                <w:webHidden/>
+              </w:rPr>
+            </w:r>
+            <w:r>
+              <w:rPr>
+                <w:noProof/>
+                <w:webHidden/>
+              </w:rPr>
+              <w:fldChar w:fldCharType="separate"/>
+            </w:r>
+            <w:r>
+              <w:rPr>
+                <w:noProof/>
+                <w:webHidden/>
+              </w:rPr>
+              <w:t>9</w:t>
+            </w:r>
+            <w:r>
+              <w:rPr>
+                <w:noProof/>
+                <w:webHidden/>
+              </w:rPr>
+              <w:fldChar w:fldCharType="end"/>
+            </w:r>
+          </w:hyperlink>
+        </w:p>
+        <w:p>
+          <w:pPr>
+            <w:pStyle w:val="TOC2"/>
+            <w:tabs>
+              <w:tab w:val="right" w:leader="dot" w:pos="9016"/>
+            </w:tabs>
+            <w:rPr>
+              <w:rFonts w:eastAsiaTheme="minorEastAsia"/>
+              <w:noProof/>
+              <w:sz w:val="24"/>
+              <w:szCs w:val="24"/>
+              <w:lang w:eastAsia="en-ZA"/>
+            </w:rPr>
+          </w:pPr>
+          <w:hyperlink w:anchor="_Toc166666322" w:history="1">
+            <w:r>
+              <w:rPr>
+                <w:rStyle w:val="Hyperlink"/>
+                <w:noProof/>
+              </w:rPr>
+              <w:t>Nieman, Waldo (37943278)</w:t>
+            </w:r>
+            <w:r>
+              <w:rPr>
+                <w:noProof/>
+                <w:webHidden/>
+              </w:rPr>
+              <w:tab/>
+            </w:r>
+            <w:r>
+              <w:rPr>
+                <w:noProof/>
+                <w:webHidden/>
+              </w:rPr>
+              <w:fldChar w:fldCharType="begin"/>
+            </w:r>
+            <w:r>
+              <w:rPr>
+                <w:noProof/>
+                <w:webHidden/>
+              </w:rPr>
+              <w:instrText xml:space="preserve"> PAGEREF _Toc166666322 \h </w:instrText>
+            </w:r>
+            <w:r>
+              <w:rPr>
+                <w:noProof/>
+                <w:webHidden/>
+              </w:rPr>
+            </w:r>
+            <w:r>
+              <w:rPr>
+                <w:noProof/>
+                <w:webHidden/>
+              </w:rPr>
+              <w:fldChar w:fldCharType="separate"/>
+            </w:r>
+            <w:r>
+              <w:rPr>
+                <w:noProof/>
+                <w:webHidden/>
+              </w:rPr>
+              <w:t>10</w:t>
+            </w:r>
+            <w:r>
+              <w:rPr>
+                <w:noProof/>
+                <w:webHidden/>
+              </w:rPr>
+              <w:fldChar w:fldCharType="end"/>
+            </w:r>
+          </w:hyperlink>
+        </w:p>
+        <w:p>
+          <w:pPr>
+            <w:pStyle w:val="TOC2"/>
+            <w:tabs>
+              <w:tab w:val="right" w:leader="dot" w:pos="9016"/>
+            </w:tabs>
+            <w:rPr>
+              <w:rFonts w:eastAsiaTheme="minorEastAsia"/>
+              <w:noProof/>
+              <w:sz w:val="24"/>
+              <w:szCs w:val="24"/>
+              <w:lang w:eastAsia="en-ZA"/>
+            </w:rPr>
+          </w:pPr>
+          <w:hyperlink w:anchor="_Toc166666323" w:history="1">
+            <w:r>
+              <w:rPr>
+                <w:rStyle w:val="Hyperlink"/>
+                <w:noProof/>
+              </w:rPr>
+              <w:t>Pretorius, Andre (41093615)</w:t>
+            </w:r>
+            <w:r>
+              <w:rPr>
+                <w:noProof/>
+                <w:webHidden/>
+              </w:rPr>
+              <w:tab/>
+            </w:r>
+            <w:r>
+              <w:rPr>
+                <w:noProof/>
+                <w:webHidden/>
+              </w:rPr>
+              <w:fldChar w:fldCharType="begin"/>
+            </w:r>
+            <w:r>
+              <w:rPr>
+                <w:noProof/>
+                <w:webHidden/>
+              </w:rPr>
+              <w:instrText xml:space="preserve"> PAGEREF _Toc166666323 \h </w:instrText>
+            </w:r>
+            <w:r>
+              <w:rPr>
+                <w:noProof/>
+                <w:webHidden/>
+              </w:rPr>
+            </w:r>
+            <w:r>
+              <w:rPr>
+                <w:noProof/>
+                <w:webHidden/>
+              </w:rPr>
+              <w:fldChar w:fldCharType="separate"/>
+            </w:r>
+            <w:r>
+              <w:rPr>
+                <w:noProof/>
+                <w:webHidden/>
+              </w:rPr>
+              <w:t>11</w:t>
+            </w:r>
+            <w:r>
+              <w:rPr>
+                <w:noProof/>
+                <w:webHidden/>
+              </w:rPr>
+              <w:fldChar w:fldCharType="end"/>
+            </w:r>
+          </w:hyperlink>
+        </w:p>
+        <w:p>
+          <w:pPr>
+            <w:pStyle w:val="TOC2"/>
+            <w:tabs>
+              <w:tab w:val="right" w:leader="dot" w:pos="9016"/>
+            </w:tabs>
+            <w:rPr>
+              <w:rFonts w:eastAsiaTheme="minorEastAsia"/>
+              <w:noProof/>
+              <w:sz w:val="24"/>
+              <w:szCs w:val="24"/>
+              <w:lang w:eastAsia="en-ZA"/>
+            </w:rPr>
+          </w:pPr>
+          <w:hyperlink w:anchor="_Toc166666324" w:history="1">
+            <w:r>
+              <w:rPr>
+                <w:rStyle w:val="Hyperlink"/>
+                <w:noProof/>
+              </w:rPr>
+              <w:t>Truter, Ariël (38566567)</w:t>
+            </w:r>
+            <w:r>
+              <w:rPr>
+                <w:noProof/>
+                <w:webHidden/>
+              </w:rPr>
+              <w:tab/>
+            </w:r>
+            <w:r>
+              <w:rPr>
+                <w:noProof/>
+                <w:webHidden/>
+              </w:rPr>
+              <w:fldChar w:fldCharType="begin"/>
+            </w:r>
+            <w:r>
+              <w:rPr>
+                <w:noProof/>
+                <w:webHidden/>
+              </w:rPr>
+              <w:instrText xml:space="preserve"> PAGEREF _Toc166666324 \h </w:instrText>
+            </w:r>
+            <w:r>
+              <w:rPr>
+                <w:noProof/>
+                <w:webHidden/>
+              </w:rPr>
+            </w:r>
+            <w:r>
+              <w:rPr>
+                <w:noProof/>
+                <w:webHidden/>
+              </w:rPr>
+              <w:fldChar w:fldCharType="separate"/>
+            </w:r>
+            <w:r>
+              <w:rPr>
+                <w:noProof/>
+                <w:webHidden/>
+              </w:rPr>
+              <w:t>12</w:t>
+            </w:r>
+            <w:r>
+              <w:rPr>
+                <w:noProof/>
+                <w:webHidden/>
+              </w:rPr>
+              <w:fldChar w:fldCharType="end"/>
+            </w:r>
+          </w:hyperlink>
+        </w:p>
+        <w:p>
+          <w:pPr>
+            <w:pStyle w:val="TOC2"/>
+            <w:tabs>
+              <w:tab w:val="right" w:leader="dot" w:pos="9016"/>
+            </w:tabs>
+            <w:rPr>
+              <w:rFonts w:eastAsiaTheme="minorEastAsia"/>
+              <w:noProof/>
+              <w:sz w:val="24"/>
+              <w:szCs w:val="24"/>
+              <w:lang w:eastAsia="en-ZA"/>
+            </w:rPr>
+          </w:pPr>
+          <w:hyperlink w:anchor="_Toc166666325" w:history="1">
+            <w:r>
+              <w:rPr>
+                <w:rStyle w:val="Hyperlink"/>
+                <w:noProof/>
+              </w:rPr>
+              <w:t>Van Tonder, Anri (37328409)</w:t>
+            </w:r>
+            <w:r>
+              <w:rPr>
+                <w:noProof/>
+                <w:webHidden/>
+              </w:rPr>
+              <w:tab/>
+            </w:r>
+            <w:r>
+              <w:rPr>
+                <w:noProof/>
+                <w:webHidden/>
+              </w:rPr>
+              <w:fldChar w:fldCharType="begin"/>
+            </w:r>
+            <w:r>
+              <w:rPr>
+                <w:noProof/>
+                <w:webHidden/>
+              </w:rPr>
+              <w:instrText xml:space="preserve"> PAGEREF _Toc166666325 \h </w:instrText>
+            </w:r>
+            <w:r>
+              <w:rPr>
+                <w:noProof/>
+                <w:webHidden/>
+              </w:rPr>
+            </w:r>
+            <w:r>
+              <w:rPr>
+                <w:noProof/>
+                <w:webHidden/>
+              </w:rPr>
+              <w:fldChar w:fldCharType="separate"/>
+            </w:r>
+            <w:r>
+              <w:rPr>
+                <w:noProof/>
+                <w:webHidden/>
+              </w:rPr>
+              <w:t>13</w:t>
             </w:r>
             <w:r>
               <w:rPr>
@@ -6551,7 +7343,6 @@
     </w:sdt>
     <w:p>
       <w:r>
-        <w:lastRenderedPageBreak/>
         <w:br w:type="page"/>
       </w:r>
     </w:p>
@@ -6564,7 +7355,7 @@
           <w:u w:val="single"/>
         </w:rPr>
       </w:pPr>
-      <w:bookmarkStart w:id="0" w:name="_Toc166632333"/>
+      <w:bookmarkStart w:id="0" w:name="_Toc166666282"/>
       <w:r>
         <w:rPr>
           <w:b/>
@@ -6601,7 +7392,7 @@
         </w:rPr>
       </w:pPr>
       <w:bookmarkStart w:id="1" w:name="_Toc163262205"/>
-      <w:bookmarkStart w:id="2" w:name="_Toc166632334"/>
+      <w:bookmarkStart w:id="2" w:name="_Toc166666283"/>
       <w:proofErr w:type="spellStart"/>
       <w:r>
         <w:rPr>
@@ -6728,7 +7519,7 @@
         </w:rPr>
       </w:pPr>
       <w:bookmarkStart w:id="3" w:name="_Toc163262206"/>
-      <w:bookmarkStart w:id="4" w:name="_Toc166632335"/>
+      <w:bookmarkStart w:id="4" w:name="_Toc166666284"/>
       <w:r>
         <w:rPr>
           <w:u w:val="single"/>
@@ -6865,7 +7656,7 @@
         </w:rPr>
       </w:pPr>
       <w:bookmarkStart w:id="5" w:name="_Toc163262207"/>
-      <w:bookmarkStart w:id="6" w:name="_Toc166632336"/>
+      <w:bookmarkStart w:id="6" w:name="_Toc166666285"/>
       <w:r>
         <w:rPr>
           <w:u w:val="single"/>
@@ -7102,7 +7893,7 @@
         </w:rPr>
       </w:pPr>
       <w:bookmarkStart w:id="7" w:name="_Toc163262208"/>
-      <w:bookmarkStart w:id="8" w:name="_Toc166632337"/>
+      <w:bookmarkStart w:id="8" w:name="_Toc166666286"/>
       <w:r>
         <w:rPr>
           <w:u w:val="single"/>
@@ -7239,7 +8030,7 @@
         </w:rPr>
       </w:pPr>
       <w:bookmarkStart w:id="9" w:name="_Toc163262209"/>
-      <w:bookmarkStart w:id="10" w:name="_Toc166632338"/>
+      <w:bookmarkStart w:id="10" w:name="_Toc166666287"/>
       <w:r>
         <w:rPr>
           <w:u w:val="single"/>
@@ -7506,7 +8297,7 @@
         </w:rPr>
       </w:pPr>
       <w:bookmarkStart w:id="11" w:name="_Toc163262210"/>
-      <w:bookmarkStart w:id="12" w:name="_Toc166632339"/>
+      <w:bookmarkStart w:id="12" w:name="_Toc166666288"/>
       <w:proofErr w:type="spellStart"/>
       <w:r>
         <w:rPr>
@@ -7660,7 +8451,7 @@
         </w:rPr>
       </w:pPr>
       <w:bookmarkStart w:id="13" w:name="_Toc163262211"/>
-      <w:bookmarkStart w:id="14" w:name="_Toc166632340"/>
+      <w:bookmarkStart w:id="14" w:name="_Toc166666289"/>
       <w:r>
         <w:rPr>
           <w:u w:val="single"/>
@@ -7764,7 +8555,7 @@
         </w:rPr>
       </w:pPr>
       <w:bookmarkStart w:id="15" w:name="_Toc163262212"/>
-      <w:bookmarkStart w:id="16" w:name="_Toc166632341"/>
+      <w:bookmarkStart w:id="16" w:name="_Toc166666290"/>
       <w:r>
         <w:rPr>
           <w:u w:val="single"/>
@@ -7864,7 +8655,7 @@
         </w:rPr>
       </w:pPr>
       <w:bookmarkStart w:id="17" w:name="_Toc163262213"/>
-      <w:bookmarkStart w:id="18" w:name="_Toc166632342"/>
+      <w:bookmarkStart w:id="18" w:name="_Toc166666291"/>
       <w:r>
         <w:rPr>
           <w:u w:val="single"/>
@@ -8048,7 +8839,7 @@
         </w:rPr>
       </w:pPr>
       <w:bookmarkStart w:id="19" w:name="_Toc163262214"/>
-      <w:bookmarkStart w:id="20" w:name="_Toc166632343"/>
+      <w:bookmarkStart w:id="20" w:name="_Toc166666292"/>
       <w:r>
         <w:rPr>
           <w:u w:val="single"/>
@@ -8201,7 +8992,7 @@
           <w:u w:val="single"/>
         </w:rPr>
       </w:pPr>
-      <w:bookmarkStart w:id="21" w:name="_Toc166632344"/>
+      <w:bookmarkStart w:id="21" w:name="_Toc166666293"/>
       <w:r>
         <w:rPr>
           <w:b/>
@@ -8220,7 +9011,7 @@
           <w:u w:val="single"/>
         </w:rPr>
       </w:pPr>
-      <w:bookmarkStart w:id="22" w:name="_Toc166632345"/>
+      <w:bookmarkStart w:id="22" w:name="_Toc166666294"/>
       <w:r>
         <w:rPr>
           <w:u w:val="single"/>
@@ -8237,7 +9028,7 @@
           <w:lang w:val="en-US"/>
         </w:rPr>
       </w:pPr>
-      <w:bookmarkStart w:id="23" w:name="_Toc166632346"/>
+      <w:bookmarkStart w:id="23" w:name="_Toc166666295"/>
       <w:r>
         <w:rPr>
           <w:u w:val="single"/>
@@ -8321,7 +9112,7 @@
           <w:lang w:val="en-US"/>
         </w:rPr>
       </w:pPr>
-      <w:bookmarkStart w:id="24" w:name="_Toc166632347"/>
+      <w:bookmarkStart w:id="24" w:name="_Toc166666296"/>
       <w:r>
         <w:rPr>
           <w:u w:val="single"/>
@@ -8375,7 +9166,7 @@
           <w:lang w:val="en-US"/>
         </w:rPr>
       </w:pPr>
-      <w:bookmarkStart w:id="25" w:name="_Toc166632348"/>
+      <w:bookmarkStart w:id="25" w:name="_Toc166666297"/>
       <w:r>
         <w:rPr>
           <w:u w:val="single"/>
@@ -8477,7 +9268,7 @@
           <w:lang w:val="en-US"/>
         </w:rPr>
       </w:pPr>
-      <w:bookmarkStart w:id="26" w:name="_Toc166632349"/>
+      <w:bookmarkStart w:id="26" w:name="_Toc166666298"/>
       <w:r>
         <w:rPr>
           <w:u w:val="single"/>
@@ -8646,7 +9437,7 @@
           <w:lang w:val="en-US"/>
         </w:rPr>
       </w:pPr>
-      <w:bookmarkStart w:id="27" w:name="_Toc166632350"/>
+      <w:bookmarkStart w:id="27" w:name="_Toc166666299"/>
       <w:r>
         <w:rPr>
           <w:u w:val="single"/>
@@ -8678,7 +9469,7 @@
           <w:u w:val="single"/>
         </w:rPr>
       </w:pPr>
-      <w:bookmarkStart w:id="28" w:name="_Toc166632351"/>
+      <w:bookmarkStart w:id="28" w:name="_Toc166666300"/>
       <w:r>
         <w:rPr>
           <w:b/>
@@ -8697,7 +9488,7 @@
           <w:u w:val="single"/>
         </w:rPr>
       </w:pPr>
-      <w:bookmarkStart w:id="29" w:name="_Toc166632352"/>
+      <w:bookmarkStart w:id="29" w:name="_Toc166666301"/>
       <w:r>
         <w:rPr>
           <w:u w:val="single"/>
@@ -8713,7 +9504,7 @@
           <w:u w:val="single"/>
         </w:rPr>
       </w:pPr>
-      <w:bookmarkStart w:id="30" w:name="_Toc166632353"/>
+      <w:bookmarkStart w:id="30" w:name="_Toc166666302"/>
       <w:r>
         <w:rPr>
           <w:u w:val="single"/>
@@ -12035,7 +12826,7 @@
           <w:u w:val="single"/>
         </w:rPr>
       </w:pPr>
-      <w:bookmarkStart w:id="31" w:name="_Toc166632354"/>
+      <w:bookmarkStart w:id="31" w:name="_Toc166666303"/>
       <w:r>
         <w:rPr>
           <w:u w:val="single"/>
@@ -13289,7 +14080,7 @@
           <w:u w:val="single"/>
         </w:rPr>
       </w:pPr>
-      <w:bookmarkStart w:id="32" w:name="_Toc166632355"/>
+      <w:bookmarkStart w:id="32" w:name="_Toc166666304"/>
       <w:r>
         <w:rPr>
           <w:u w:val="single"/>
@@ -13646,7 +14437,7 @@
           <w:u w:val="single"/>
         </w:rPr>
       </w:pPr>
-      <w:bookmarkStart w:id="33" w:name="_Toc166632356"/>
+      <w:bookmarkStart w:id="33" w:name="_Toc166666305"/>
       <w:r>
         <w:rPr>
           <w:u w:val="single"/>
@@ -13715,7 +14506,7 @@
           <w:u w:val="single"/>
         </w:rPr>
       </w:pPr>
-      <w:bookmarkStart w:id="34" w:name="_Toc166632357"/>
+      <w:bookmarkStart w:id="34" w:name="_Toc166666306"/>
       <w:r>
         <w:rPr>
           <w:b/>
@@ -13734,7 +14525,7 @@
           <w:u w:val="single"/>
         </w:rPr>
       </w:pPr>
-      <w:bookmarkStart w:id="35" w:name="_Toc166632358"/>
+      <w:bookmarkStart w:id="35" w:name="_Toc166666307"/>
       <w:r>
         <w:rPr>
           <w:u w:val="single"/>
@@ -13750,7 +14541,7 @@
           <w:u w:val="single"/>
         </w:rPr>
       </w:pPr>
-      <w:bookmarkStart w:id="36" w:name="_Toc166632359"/>
+      <w:bookmarkStart w:id="36" w:name="_Toc166666308"/>
       <w:r>
         <w:rPr>
           <w:u w:val="single"/>
@@ -13797,7 +14588,7 @@
           <w:u w:val="single"/>
         </w:rPr>
       </w:pPr>
-      <w:bookmarkStart w:id="37" w:name="_Toc166632360"/>
+      <w:bookmarkStart w:id="37" w:name="_Toc166666309"/>
       <w:r>
         <w:rPr>
           <w:u w:val="single"/>
@@ -13815,7 +14606,7 @@
           <w:u w:val="single"/>
         </w:rPr>
       </w:pPr>
-      <w:bookmarkStart w:id="38" w:name="_Toc166632361"/>
+      <w:bookmarkStart w:id="38" w:name="_Toc166666310"/>
       <w:r>
         <w:rPr>
           <w:u w:val="single"/>
@@ -13861,7 +14652,7 @@
           <w:u w:val="single"/>
         </w:rPr>
       </w:pPr>
-      <w:bookmarkStart w:id="39" w:name="_Toc166632362"/>
+      <w:bookmarkStart w:id="39" w:name="_Toc166666311"/>
       <w:r>
         <w:rPr>
           <w:u w:val="single"/>
@@ -13929,7 +14720,7 @@
           <w:u w:val="single"/>
         </w:rPr>
       </w:pPr>
-      <w:bookmarkStart w:id="40" w:name="_Toc166632363"/>
+      <w:bookmarkStart w:id="40" w:name="_Toc166666312"/>
       <w:r>
         <w:rPr>
           <w:u w:val="single"/>
@@ -14015,7 +14806,7 @@
           <w:u w:val="single"/>
         </w:rPr>
       </w:pPr>
-      <w:bookmarkStart w:id="41" w:name="_Toc166632364"/>
+      <w:bookmarkStart w:id="41" w:name="_Toc166666313"/>
       <w:r>
         <w:rPr>
           <w:u w:val="single"/>
@@ -14130,7 +14921,7 @@
           <w:u w:val="single"/>
         </w:rPr>
       </w:pPr>
-      <w:bookmarkStart w:id="42" w:name="_Toc166632365"/>
+      <w:bookmarkStart w:id="42" w:name="_Toc166666314"/>
       <w:r>
         <w:rPr>
           <w:b/>
@@ -14147,6 +14938,385 @@
         <w:t>Manual for app use should be here…</w:t>
       </w:r>
     </w:p>
+    <w:p/>
+    <w:p>
+      <w:r>
+        <w:br w:type="page"/>
+      </w:r>
+    </w:p>
+    <w:p>
+      <w:pPr>
+        <w:pStyle w:val="Heading1"/>
+        <w:rPr>
+          <w:u w:val="single"/>
+        </w:rPr>
+      </w:pPr>
+      <w:bookmarkStart w:id="43" w:name="_Toc166666315"/>
+      <w:r>
+        <w:rPr>
+          <w:u w:val="single"/>
+        </w:rPr>
+        <w:lastRenderedPageBreak/>
+        <w:t>Group’s Experience with project:</w:t>
+      </w:r>
+      <w:bookmarkEnd w:id="43"/>
+    </w:p>
+    <w:p>
+      <w:pPr>
+        <w:pStyle w:val="Heading2"/>
+        <w:rPr>
+          <w:u w:val="single"/>
+        </w:rPr>
+      </w:pPr>
+      <w:bookmarkStart w:id="44" w:name="_Toc166666316"/>
+      <w:proofErr w:type="spellStart"/>
+      <w:r>
+        <w:rPr>
+          <w:u w:val="single"/>
+        </w:rPr>
+        <w:t>Bégué</w:t>
+      </w:r>
+      <w:proofErr w:type="spellEnd"/>
+      <w:r>
+        <w:rPr>
+          <w:u w:val="single"/>
+        </w:rPr>
+        <w:t>, Jean-Luc (40779173)</w:t>
+      </w:r>
+      <w:bookmarkEnd w:id="44"/>
+    </w:p>
+    <w:p>
+      <w:pPr>
+        <w:rPr>
+          <w:sz w:val="24"/>
+          <w:szCs w:val="24"/>
+          <w:lang w:val="en-US"/>
+        </w:rPr>
+      </w:pPr>
+      <w:r>
+        <w:rPr>
+          <w:sz w:val="24"/>
+          <w:szCs w:val="24"/>
+          <w:lang w:val="en-US"/>
+        </w:rPr>
+        <w:br w:type="page"/>
+      </w:r>
+    </w:p>
+    <w:p>
+      <w:pPr>
+        <w:pStyle w:val="Heading2"/>
+        <w:rPr>
+          <w:u w:val="single"/>
+        </w:rPr>
+      </w:pPr>
+      <w:bookmarkStart w:id="45" w:name="_Toc166666317"/>
+      <w:r>
+        <w:rPr>
+          <w:u w:val="single"/>
+        </w:rPr>
+        <w:lastRenderedPageBreak/>
+        <w:t>Cloete, Jacques (44214987)</w:t>
+      </w:r>
+      <w:bookmarkEnd w:id="45"/>
+    </w:p>
+    <w:p>
+      <w:pPr>
+        <w:rPr>
+          <w:sz w:val="24"/>
+          <w:szCs w:val="24"/>
+          <w:lang w:val="en-US"/>
+        </w:rPr>
+      </w:pPr>
+      <w:r>
+        <w:rPr>
+          <w:sz w:val="24"/>
+          <w:szCs w:val="24"/>
+          <w:lang w:val="en-US"/>
+        </w:rPr>
+        <w:br w:type="page"/>
+      </w:r>
+    </w:p>
+    <w:p>
+      <w:pPr>
+        <w:pStyle w:val="Heading2"/>
+        <w:rPr>
+          <w:u w:val="single"/>
+        </w:rPr>
+      </w:pPr>
+      <w:bookmarkStart w:id="46" w:name="_Toc166666318"/>
+      <w:r>
+        <w:rPr>
+          <w:u w:val="single"/>
+        </w:rPr>
+        <w:lastRenderedPageBreak/>
+        <w:t>Coetzee, Christian (40513262)</w:t>
+      </w:r>
+      <w:bookmarkEnd w:id="46"/>
+    </w:p>
+    <w:p>
+      <w:pPr>
+        <w:rPr>
+          <w:u w:val="single"/>
+        </w:rPr>
+      </w:pPr>
+      <w:r>
+        <w:rPr>
+          <w:u w:val="single"/>
+        </w:rPr>
+        <w:br w:type="page"/>
+      </w:r>
+    </w:p>
+    <w:p>
+      <w:pPr>
+        <w:pStyle w:val="Heading2"/>
+        <w:rPr>
+          <w:u w:val="single"/>
+        </w:rPr>
+      </w:pPr>
+      <w:bookmarkStart w:id="47" w:name="_Toc166666319"/>
+      <w:r>
+        <w:rPr>
+          <w:u w:val="single"/>
+        </w:rPr>
+        <w:lastRenderedPageBreak/>
+        <w:t xml:space="preserve">De Meyer, </w:t>
+      </w:r>
+      <w:proofErr w:type="spellStart"/>
+      <w:r>
+        <w:rPr>
+          <w:u w:val="single"/>
+        </w:rPr>
+        <w:t>Maderi</w:t>
+      </w:r>
+      <w:proofErr w:type="spellEnd"/>
+      <w:r>
+        <w:rPr>
+          <w:u w:val="single"/>
+        </w:rPr>
+        <w:t xml:space="preserve"> (50977676)</w:t>
+      </w:r>
+      <w:bookmarkEnd w:id="47"/>
+    </w:p>
+    <w:p>
+      <w:pPr>
+        <w:rPr>
+          <w:sz w:val="24"/>
+          <w:szCs w:val="24"/>
+          <w:lang w:val="en-US"/>
+        </w:rPr>
+      </w:pPr>
+      <w:r>
+        <w:rPr>
+          <w:sz w:val="24"/>
+          <w:szCs w:val="24"/>
+          <w:lang w:val="en-US"/>
+        </w:rPr>
+        <w:br w:type="page"/>
+      </w:r>
+    </w:p>
+    <w:p>
+      <w:pPr>
+        <w:pStyle w:val="Heading2"/>
+        <w:rPr>
+          <w:u w:val="single"/>
+        </w:rPr>
+      </w:pPr>
+      <w:bookmarkStart w:id="48" w:name="_Toc166666320"/>
+      <w:r>
+        <w:rPr>
+          <w:u w:val="single"/>
+        </w:rPr>
+        <w:lastRenderedPageBreak/>
+        <w:t>Le Roux, Danika (41049764)</w:t>
+      </w:r>
+      <w:bookmarkEnd w:id="48"/>
+    </w:p>
+    <w:p/>
+    <w:p>
+      <w:pPr>
+        <w:rPr>
+          <w:sz w:val="24"/>
+          <w:szCs w:val="24"/>
+          <w:lang w:val="en-US"/>
+        </w:rPr>
+      </w:pPr>
+      <w:r>
+        <w:rPr>
+          <w:sz w:val="24"/>
+          <w:szCs w:val="24"/>
+          <w:lang w:val="en-US"/>
+        </w:rPr>
+        <w:br w:type="page"/>
+      </w:r>
+    </w:p>
+    <w:p>
+      <w:pPr>
+        <w:pStyle w:val="Heading2"/>
+        <w:rPr>
+          <w:u w:val="single"/>
+        </w:rPr>
+      </w:pPr>
+      <w:bookmarkStart w:id="49" w:name="_Toc166666321"/>
+      <w:proofErr w:type="spellStart"/>
+      <w:r>
+        <w:rPr>
+          <w:u w:val="single"/>
+        </w:rPr>
+        <w:lastRenderedPageBreak/>
+        <w:t>Mooiman</w:t>
+      </w:r>
+      <w:proofErr w:type="spellEnd"/>
+      <w:r>
+        <w:rPr>
+          <w:u w:val="single"/>
+        </w:rPr>
+        <w:t>, Henk (41293584)</w:t>
+      </w:r>
+      <w:bookmarkEnd w:id="49"/>
+    </w:p>
+    <w:p>
+      <w:pPr>
+        <w:rPr>
+          <w:sz w:val="24"/>
+          <w:szCs w:val="24"/>
+          <w:lang w:val="en-US"/>
+        </w:rPr>
+      </w:pPr>
+      <w:r>
+        <w:rPr>
+          <w:sz w:val="24"/>
+          <w:szCs w:val="24"/>
+          <w:lang w:val="en-US"/>
+        </w:rPr>
+        <w:br w:type="page"/>
+      </w:r>
+    </w:p>
+    <w:p>
+      <w:pPr>
+        <w:pStyle w:val="Heading2"/>
+        <w:rPr>
+          <w:sz w:val="28"/>
+          <w:szCs w:val="28"/>
+        </w:rPr>
+      </w:pPr>
+      <w:bookmarkStart w:id="50" w:name="_Toc166666322"/>
+      <w:r>
+        <w:rPr>
+          <w:u w:val="single"/>
+        </w:rPr>
+        <w:lastRenderedPageBreak/>
+        <w:t>Nieman, Waldo (37943278)</w:t>
+      </w:r>
+      <w:bookmarkEnd w:id="50"/>
+      <w:r>
+        <w:rPr>
+          <w:sz w:val="28"/>
+          <w:szCs w:val="28"/>
+        </w:rPr>
+        <w:t xml:space="preserve"> </w:t>
+      </w:r>
+    </w:p>
+    <w:p>
+      <w:pPr>
+        <w:rPr>
+          <w:sz w:val="24"/>
+          <w:szCs w:val="24"/>
+          <w:lang w:val="en-US"/>
+        </w:rPr>
+      </w:pPr>
+      <w:r>
+        <w:rPr>
+          <w:sz w:val="24"/>
+          <w:szCs w:val="24"/>
+          <w:lang w:val="en-US"/>
+        </w:rPr>
+        <w:br w:type="page"/>
+      </w:r>
+    </w:p>
+    <w:p>
+      <w:pPr>
+        <w:pStyle w:val="Heading2"/>
+        <w:rPr>
+          <w:u w:val="single"/>
+        </w:rPr>
+      </w:pPr>
+      <w:bookmarkStart w:id="51" w:name="_Toc166666323"/>
+      <w:r>
+        <w:rPr>
+          <w:u w:val="single"/>
+        </w:rPr>
+        <w:lastRenderedPageBreak/>
+        <w:t>Pretorius, Andre (41093615)</w:t>
+      </w:r>
+      <w:bookmarkEnd w:id="51"/>
+    </w:p>
+    <w:p>
+      <w:pPr>
+        <w:rPr>
+          <w:sz w:val="24"/>
+          <w:szCs w:val="24"/>
+          <w:lang w:val="en-US"/>
+        </w:rPr>
+      </w:pPr>
+      <w:r>
+        <w:rPr>
+          <w:sz w:val="24"/>
+          <w:szCs w:val="24"/>
+          <w:lang w:val="en-US"/>
+        </w:rPr>
+        <w:br w:type="page"/>
+      </w:r>
+    </w:p>
+    <w:p>
+      <w:pPr>
+        <w:pStyle w:val="Heading2"/>
+        <w:rPr>
+          <w:u w:val="single"/>
+        </w:rPr>
+      </w:pPr>
+      <w:bookmarkStart w:id="52" w:name="_Toc166666324"/>
+      <w:r>
+        <w:rPr>
+          <w:u w:val="single"/>
+        </w:rPr>
+        <w:lastRenderedPageBreak/>
+        <w:t>Truter, Ariël (38566567)</w:t>
+      </w:r>
+      <w:bookmarkEnd w:id="52"/>
+    </w:p>
+    <w:p>
+      <w:pPr>
+        <w:rPr>
+          <w:sz w:val="32"/>
+          <w:szCs w:val="32"/>
+          <w:u w:val="single"/>
+        </w:rPr>
+      </w:pPr>
+      <w:r>
+        <w:rPr>
+          <w:lang w:val="en-US"/>
+        </w:rPr>
+        <w:br w:type="page"/>
+      </w:r>
+    </w:p>
+    <w:p>
+      <w:pPr>
+        <w:pStyle w:val="Heading2"/>
+        <w:rPr>
+          <w:u w:val="single"/>
+        </w:rPr>
+      </w:pPr>
+      <w:bookmarkStart w:id="53" w:name="_Toc166666325"/>
+      <w:r>
+        <w:rPr>
+          <w:u w:val="single"/>
+        </w:rPr>
+        <w:lastRenderedPageBreak/>
+        <w:t>Van Tonder, Anri (37328409)</w:t>
+      </w:r>
+      <w:bookmarkEnd w:id="53"/>
+    </w:p>
+    <w:p/>
     <w:sectPr>
       <w:pgSz w:w="11906" w:h="16838" w:code="9"/>
       <w:pgMar w:top="1440" w:right="1440" w:bottom="1440" w:left="1440" w:header="709" w:footer="709" w:gutter="0"/>
@@ -15595,7 +16765,7 @@
   <w:style w:type="paragraph" w:default="1" w:styleId="Normal">
     <w:name w:val="Normal"/>
     <w:qFormat/>
-    <w:rsid w:val="00045441"/>
+    <w:rsid w:val="00BD1040"/>
   </w:style>
   <w:style w:type="paragraph" w:styleId="Heading1">
     <w:name w:val="heading 1"/>

</xml_diff>

<commit_message>
doc handling (FOR DANIKA)
</commit_message>
<xml_diff>
--- a/Group project/Project Info/Project Task 1/Draft Submission/Group04_Project Task 1.docx
+++ b/Group project/Project Info/Project Task 1/Draft Submission/Group04_Project Task 1.docx
@@ -7425,58 +7425,22 @@
           <w:szCs w:val="24"/>
           <w:lang w:val="en-US"/>
         </w:rPr>
-        <w:t xml:space="preserve">I've developed </w:t>
-      </w:r>
-      <w:proofErr w:type="gramStart"/>
+        <w:t>I've developed a number of soft skills through various courses that are crucial for both professional and personal development. The Mini Course on Time Management's emphasis on time management helped me learn how to set priorities for my work, manage my time well, and stay focused in the face of distractions. My cooperation abilities have been enhanced by Git that started with GitHub and Become an Expert in Git &amp; GitHub, which emphasizes effective communication, teamwork, and dispute resolution throughout project work.</w:t>
+      </w:r>
+      <w:r>
+        <w:rPr>
+          <w:sz w:val="24"/>
+          <w:szCs w:val="24"/>
+        </w:rPr>
+        <w:t xml:space="preserve"> </w:t>
+      </w:r>
       <w:r>
         <w:rPr>
           <w:sz w:val="24"/>
           <w:szCs w:val="24"/>
           <w:lang w:val="en-US"/>
         </w:rPr>
-        <w:t>a number of</w:t>
-      </w:r>
-      <w:proofErr w:type="gramEnd"/>
-      <w:r>
-        <w:rPr>
-          <w:sz w:val="24"/>
-          <w:szCs w:val="24"/>
-          <w:lang w:val="en-US"/>
-        </w:rPr>
-        <w:t xml:space="preserve"> soft skills through various courses that are crucial for both professional and personal development. The Mini Course on Time Management's emphasis on time management helped me learn how to set priorities for my work, manage my time well, and stay focused in the face of distractions. My cooperation abilities have been enhanced by Git that started with GitHub and Become an Expert in Git &amp; GitHub, which emphasizes effective communication, teamwork, and dispute resolution throughout project work.</w:t>
-      </w:r>
-      <w:r>
-        <w:rPr>
-          <w:sz w:val="24"/>
-          <w:szCs w:val="24"/>
-        </w:rPr>
-        <w:t xml:space="preserve"> </w:t>
-      </w:r>
-      <w:r>
-        <w:rPr>
-          <w:sz w:val="24"/>
-          <w:szCs w:val="24"/>
-          <w:lang w:val="en-US"/>
-        </w:rPr>
-        <w:t xml:space="preserve">Project and project management taught leadership skills that are essential for managing successful projects, include </w:t>
-      </w:r>
-      <w:proofErr w:type="gramStart"/>
-      <w:r>
-        <w:rPr>
-          <w:sz w:val="24"/>
-          <w:szCs w:val="24"/>
-          <w:lang w:val="en-US"/>
-        </w:rPr>
-        <w:t>goal-setting</w:t>
-      </w:r>
-      <w:proofErr w:type="gramEnd"/>
-      <w:r>
-        <w:rPr>
-          <w:sz w:val="24"/>
-          <w:szCs w:val="24"/>
-          <w:lang w:val="en-US"/>
-        </w:rPr>
-        <w:t>, work delegation, and change adaptation. Additionally, by modeling actual networking situations and encouraging analytical thinking and troubleshooting techniques, Cisco Packet Tracer improved my problem-solving abilities. Together, these classes cultivated resilience, flexibility, and a proactive mentality that enabled me to effectively tackle problems in a variety of professional situations.</w:t>
+        <w:t>Project and project management taught leadership skills that are essential for managing successful projects, include goal-setting, work delegation, and change adaptation. Additionally, by modeling actual networking situations and encouraging analytical thinking and troubleshooting techniques, Cisco Packet Tracer improved my problem-solving abilities. Together, these classes cultivated resilience, flexibility, and a proactive mentality that enabled me to effectively tackle problems in a variety of professional situations.</w:t>
       </w:r>
       <w:r>
         <w:rPr>
@@ -7556,51 +7520,7 @@
           <w:szCs w:val="24"/>
           <w:shd w:val="clear" w:color="auto" w:fill="FFFFFF"/>
         </w:rPr>
-        <w:t xml:space="preserve">I took plenty of notes from this course </w:t>
-      </w:r>
-      <w:proofErr w:type="gramStart"/>
-      <w:r>
-        <w:rPr>
-          <w:rFonts w:ascii="Segoe UI" w:hAnsi="Segoe UI" w:cs="Segoe UI"/>
-          <w:color w:val="0D0D0D"/>
-          <w:sz w:val="24"/>
-          <w:szCs w:val="24"/>
-          <w:shd w:val="clear" w:color="auto" w:fill="FFFFFF"/>
-        </w:rPr>
-        <w:t>in order to</w:t>
-      </w:r>
-      <w:proofErr w:type="gramEnd"/>
-      <w:r>
-        <w:rPr>
-          <w:rFonts w:ascii="Segoe UI" w:hAnsi="Segoe UI" w:cs="Segoe UI"/>
-          <w:color w:val="0D0D0D"/>
-          <w:sz w:val="24"/>
-          <w:szCs w:val="24"/>
-          <w:shd w:val="clear" w:color="auto" w:fill="FFFFFF"/>
-        </w:rPr>
-        <w:t xml:space="preserve"> organize my tasks, schedules, and priorities efficiently. From </w:t>
-      </w:r>
-      <w:proofErr w:type="gramStart"/>
-      <w:r>
-        <w:rPr>
-          <w:rFonts w:ascii="Segoe UI" w:hAnsi="Segoe UI" w:cs="Segoe UI"/>
-          <w:color w:val="0D0D0D"/>
-          <w:sz w:val="24"/>
-          <w:szCs w:val="24"/>
-          <w:shd w:val="clear" w:color="auto" w:fill="FFFFFF"/>
-        </w:rPr>
-        <w:t>past experience</w:t>
-      </w:r>
-      <w:proofErr w:type="gramEnd"/>
-      <w:r>
-        <w:rPr>
-          <w:rFonts w:ascii="Segoe UI" w:hAnsi="Segoe UI" w:cs="Segoe UI"/>
-          <w:color w:val="0D0D0D"/>
-          <w:sz w:val="24"/>
-          <w:szCs w:val="24"/>
-          <w:shd w:val="clear" w:color="auto" w:fill="FFFFFF"/>
-        </w:rPr>
-        <w:t xml:space="preserve"> I have realized that s</w:t>
+        <w:t>I took plenty of notes from this course in order to organize my tasks, schedules, and priorities efficiently. From past experience I have realized that s</w:t>
       </w:r>
       <w:r>
         <w:rPr>
@@ -7950,25 +7870,7 @@
           <w:szCs w:val="24"/>
           <w:lang w:val="en-US"/>
         </w:rPr>
-        <w:t xml:space="preserve">The second course gave me an overview of GitHub, from installing it, setting up a project folder and using the pushing feature, to command references. The third course went into more depth, and covered all the basics of Git, as well as GitHub and SourceTree. This is a great tool to use when multiple people </w:t>
-      </w:r>
-      <w:proofErr w:type="gramStart"/>
-      <w:r>
-        <w:rPr>
-          <w:sz w:val="24"/>
-          <w:szCs w:val="24"/>
-          <w:lang w:val="en-US"/>
-        </w:rPr>
-        <w:t>have to</w:t>
-      </w:r>
-      <w:proofErr w:type="gramEnd"/>
-      <w:r>
-        <w:rPr>
-          <w:sz w:val="24"/>
-          <w:szCs w:val="24"/>
-          <w:lang w:val="en-US"/>
-        </w:rPr>
-        <w:t xml:space="preserve"> work on the same program and is therefore ideal for group projects.</w:t>
+        <w:t>The second course gave me an overview of GitHub, from installing it, setting up a project folder and using the pushing feature, to command references. The third course went into more depth, and covered all the basics of Git, as well as GitHub and SourceTree. This is a great tool to use when multiple people have to work on the same program and is therefore ideal for group projects.</w:t>
       </w:r>
     </w:p>
     <w:p>
@@ -8063,31 +7965,7 @@
           <w:lang w:eastAsia="en-ZA"/>
           <w14:ligatures w14:val="none"/>
         </w:rPr>
-        <w:t xml:space="preserve">I have really developed and refined </w:t>
-      </w:r>
-      <w:proofErr w:type="gramStart"/>
-      <w:r>
-        <w:rPr>
-          <w:rFonts w:ascii="Calibri" w:eastAsia="Times New Roman" w:hAnsi="Calibri" w:cs="Calibri"/>
-          <w:kern w:val="0"/>
-          <w:sz w:val="24"/>
-          <w:szCs w:val="24"/>
-          <w:lang w:eastAsia="en-ZA"/>
-          <w14:ligatures w14:val="none"/>
-        </w:rPr>
-        <w:t>a number of</w:t>
-      </w:r>
-      <w:proofErr w:type="gramEnd"/>
-      <w:r>
-        <w:rPr>
-          <w:rFonts w:ascii="Calibri" w:eastAsia="Times New Roman" w:hAnsi="Calibri" w:cs="Calibri"/>
-          <w:kern w:val="0"/>
-          <w:sz w:val="24"/>
-          <w:szCs w:val="24"/>
-          <w:lang w:eastAsia="en-ZA"/>
-          <w14:ligatures w14:val="none"/>
-        </w:rPr>
-        <w:t xml:space="preserve"> soft skills during these courses that are essential for both career and personal growth.</w:t>
+        <w:t>I have really developed and refined a number of soft skills during these courses that are essential for both career and personal growth.</w:t>
       </w:r>
     </w:p>
     <w:p>
@@ -8329,54 +8207,22 @@
           <w:sz w:val="24"/>
           <w:szCs w:val="24"/>
         </w:rPr>
-        <w:t xml:space="preserve">Reflecting after completing these courses made me realize that this process enriched my life with practical skills and invaluable insights. Initially I was worried about when I would find time to complete and work through </w:t>
-      </w:r>
-      <w:proofErr w:type="gramStart"/>
-      <w:r>
-        <w:rPr>
-          <w:sz w:val="24"/>
-          <w:szCs w:val="24"/>
-        </w:rPr>
-        <w:t>all of</w:t>
-      </w:r>
-      <w:proofErr w:type="gramEnd"/>
-      <w:r>
-        <w:rPr>
-          <w:sz w:val="24"/>
-          <w:szCs w:val="24"/>
-        </w:rPr>
-        <w:t xml:space="preserve"> these courses.  After I started with the first course which was time management, I realized that this task was completely possible. I managed to rearrange all my other daily activates to make space for this project. Learning to prioritize certain tasks, to allocate resources effectively, and to mitigate procrastination has not only improved my life for the better, but also reduced some of my stress.</w:t>
-      </w:r>
-    </w:p>
-    <w:p>
-      <w:pPr>
-        <w:rPr>
-          <w:sz w:val="24"/>
-          <w:szCs w:val="24"/>
-        </w:rPr>
-      </w:pPr>
-      <w:r>
-        <w:rPr>
-          <w:sz w:val="24"/>
-          <w:szCs w:val="24"/>
-        </w:rPr>
-        <w:t xml:space="preserve">Initially navigating GitHub seemed extremely difficult, but as the courses progressed, I grasped its essence of collaboration between developers and how it is a version control software to safe- guard the projects you are working on, </w:t>
-      </w:r>
-      <w:proofErr w:type="gramStart"/>
-      <w:r>
-        <w:rPr>
-          <w:sz w:val="24"/>
-          <w:szCs w:val="24"/>
-        </w:rPr>
-        <w:t>and also</w:t>
-      </w:r>
-      <w:proofErr w:type="gramEnd"/>
-      <w:r>
-        <w:rPr>
-          <w:sz w:val="24"/>
-          <w:szCs w:val="24"/>
-        </w:rPr>
-        <w:t xml:space="preserve"> share the projects with others and collaborate with them easily. Project management principles and the technique to mitigate the project constraints such as cost, time and scope is very valuable information.  I will certainly use it in this project, since working with a team and meeting deadlines was an area I was rather unsure about, but essential for this project. </w:t>
+        <w:t>Reflecting after completing these courses made me realize that this process enriched my life with practical skills and invaluable insights. Initially I was worried about when I would find time to complete and work through all of these courses.  After I started with the first course which was time management, I realized that this task was completely possible. I managed to rearrange all my other daily activates to make space for this project. Learning to prioritize certain tasks, to allocate resources effectively, and to mitigate procrastination has not only improved my life for the better, but also reduced some of my stress.</w:t>
+      </w:r>
+    </w:p>
+    <w:p>
+      <w:pPr>
+        <w:rPr>
+          <w:sz w:val="24"/>
+          <w:szCs w:val="24"/>
+        </w:rPr>
+      </w:pPr>
+      <w:r>
+        <w:rPr>
+          <w:sz w:val="24"/>
+          <w:szCs w:val="24"/>
+        </w:rPr>
+        <w:t xml:space="preserve">Initially navigating GitHub seemed extremely difficult, but as the courses progressed, I grasped its essence of collaboration between developers and how it is a version control software to safe- guard the projects you are working on, and also share the projects with others and collaborate with them easily. Project management principles and the technique to mitigate the project constraints such as cost, time and scope is very valuable information.  I will certainly use it in this project, since working with a team and meeting deadlines was an area I was rather unsure about, but essential for this project. </w:t>
       </w:r>
     </w:p>
     <w:p>
@@ -8408,15 +8254,13 @@
         </w:rPr>
         <w:t xml:space="preserve">I am looking forward to </w:t>
       </w:r>
-      <w:proofErr w:type="gramStart"/>
-      <w:r>
-        <w:rPr>
-          <w:sz w:val="24"/>
-          <w:szCs w:val="24"/>
-        </w:rPr>
-        <w:t>implement</w:t>
-      </w:r>
-      <w:proofErr w:type="gramEnd"/>
+      <w:r>
+        <w:rPr>
+          <w:sz w:val="24"/>
+          <w:szCs w:val="24"/>
+        </w:rPr>
+        <w:t>implementing</w:t>
+      </w:r>
       <w:r>
         <w:rPr>
           <w:sz w:val="24"/>
@@ -8579,49 +8423,15 @@
           <w:sz w:val="24"/>
           <w:szCs w:val="24"/>
         </w:rPr>
-        <w:t xml:space="preserve">Throughout these courses I have learned several new soft skills. In terms of time management, I have learned that my time </w:t>
-      </w:r>
-      <w:proofErr w:type="gramStart"/>
-      <w:r>
-        <w:rPr>
-          <w:sz w:val="24"/>
-          <w:szCs w:val="24"/>
-        </w:rPr>
-        <w:t>has to</w:t>
-      </w:r>
-      <w:proofErr w:type="gramEnd"/>
-      <w:r>
-        <w:rPr>
-          <w:sz w:val="24"/>
-          <w:szCs w:val="24"/>
-        </w:rPr>
-        <w:t xml:space="preserve"> be invested into activities that would benefit me, instead of just wasting my time on menial tasks. Instead of thinking about what I need to work on or do </w:t>
-      </w:r>
-      <w:proofErr w:type="gramStart"/>
-      <w:r>
-        <w:rPr>
-          <w:sz w:val="24"/>
-          <w:szCs w:val="24"/>
-        </w:rPr>
-        <w:t>at the present moment</w:t>
-      </w:r>
-      <w:proofErr w:type="gramEnd"/>
-      <w:r>
-        <w:rPr>
-          <w:sz w:val="24"/>
-          <w:szCs w:val="24"/>
-        </w:rPr>
-        <w:t xml:space="preserve">, I have learned to plan my daily activities and set goals for myself. Through planning my day, I have been able to accomplish much more than in the past. I have also learned to work in chunks of uninterrupted time and to fully cut out all distractions that might interfere with my concentration. Since I have been organizing my goals from most to least important, I have learned to accurately divide my time between these goals. I have also learned to use Git and GitHub to its full extent and learned about several new features. I now better understand how Git and GitHub works in terms of version control and how it tracks changes to files on several </w:t>
-      </w:r>
-      <w:proofErr w:type="spellStart"/>
-      <w:r>
-        <w:rPr>
-          <w:sz w:val="24"/>
-          <w:szCs w:val="24"/>
-        </w:rPr>
-        <w:t>diƯerent</w:t>
-      </w:r>
-      <w:proofErr w:type="spellEnd"/>
+        <w:t>Throughout these courses I have learned several new soft skills. In terms of time management, I have learned that my time has to be invested into activities that would benefit me, instead of just wasting my time on menial tasks. Instead of thinking about what I need to work on or do at the present moment, I have learned to plan my daily activities and set goals for myself. Through planning my day, I have been able to accomplish much more than in the past. I have also learned to work in chunks of uninterrupted time and to fully cut out all distractions that might interfere with my concentration. Since I have been organizing my goals from most to least important, I have learned to accurately divide my time between these goals. I have also learned to use Git and GitHub to its full extent and learned about several new features. I now better understand how Git and GitHub works in terms of version control and how it tracks changes to files on several di</w:t>
+      </w:r>
+      <w:r>
+        <w:rPr>
+          <w:sz w:val="24"/>
+          <w:szCs w:val="24"/>
+        </w:rPr>
+        <w:t>fferent</w:t>
+      </w:r>
       <w:r>
         <w:rPr>
           <w:sz w:val="24"/>
@@ -13965,15 +13775,7 @@
           </w:tcPr>
           <w:p>
             <w:r>
-              <w:t xml:space="preserve">Acts as “middleman” between Back End-and </w:t>
-            </w:r>
-            <w:proofErr w:type="gramStart"/>
-            <w:r>
-              <w:t>Front End</w:t>
-            </w:r>
-            <w:proofErr w:type="gramEnd"/>
-            <w:r>
-              <w:t xml:space="preserve"> Leaders. Sets out requirements for Front End and Back End, also makes sure requirements are met as set by the business. </w:t>
+              <w:t xml:space="preserve">Acts as “middleman” between Back End-and Front End Leaders. Sets out requirements for Front End and Back End, also makes sure requirements are met as set by the business. </w:t>
             </w:r>
           </w:p>
         </w:tc>
@@ -14546,19 +14348,214 @@
         <w:rPr>
           <w:u w:val="single"/>
         </w:rPr>
-        <w:t>Overview of problem:</w:t>
+        <w:t>Overview of problem</w:t>
+      </w:r>
+      <w:r>
+        <w:rPr>
+          <w:u w:val="single"/>
+        </w:rPr>
+        <w:t xml:space="preserve"> </w:t>
+      </w:r>
+      <w:r>
+        <w:rPr>
+          <w:highlight w:val="yellow"/>
+          <w:u w:val="single"/>
+        </w:rPr>
+        <w:t>(</w:t>
+      </w:r>
+      <w:r>
+        <w:rPr>
+          <w:highlight w:val="yellow"/>
+        </w:rPr>
+        <w:t>Discuss possible issues that need to be addressed. Also focus on work-from-home aspects</w:t>
+      </w:r>
+      <w:r>
+        <w:rPr>
+          <w:highlight w:val="yellow"/>
+        </w:rPr>
+        <w:t>)</w:t>
+      </w:r>
+      <w:r>
+        <w:rPr>
+          <w:highlight w:val="yellow"/>
+        </w:rPr>
+        <w:t>:</w:t>
       </w:r>
       <w:bookmarkEnd w:id="36"/>
     </w:p>
     <w:p>
       <w:pPr>
+        <w:pStyle w:val="NormalWeb"/>
+        <w:shd w:val="clear" w:color="auto" w:fill="FFFFFF"/>
+        <w:spacing w:before="0" w:beforeAutospacing="0" w:after="0" w:afterAutospacing="0"/>
+        <w:rPr>
+          <w:highlight w:val="yellow"/>
+        </w:rPr>
+      </w:pPr>
+      <w:r>
+        <w:rPr>
+          <w:rFonts w:ascii="Arial" w:hAnsi="Arial" w:cs="Arial"/>
+          <w:color w:val="0D0D0D"/>
+          <w:highlight w:val="yellow"/>
+        </w:rPr>
+        <w:t>This assignment entailed the design of a comprehensive network infrastructure for a single-story detached property spanning approximately 100 x 50 metres. The network that has to be designed must cater to the needs of various staff members, each expected to connect between 1 to 4 Wi-Fi devices, that are all considered untrustworthy. </w:t>
+      </w:r>
+    </w:p>
+    <w:p>
+      <w:pPr>
+        <w:pStyle w:val="NormalWeb"/>
+        <w:shd w:val="clear" w:color="auto" w:fill="FFFFFF"/>
+        <w:spacing w:before="0" w:beforeAutospacing="0" w:after="0" w:afterAutospacing="0"/>
+        <w:rPr>
+          <w:highlight w:val="yellow"/>
+        </w:rPr>
+      </w:pPr>
+      <w:r>
+        <w:rPr>
+          <w:rFonts w:ascii="Arial" w:hAnsi="Arial" w:cs="Arial"/>
+          <w:color w:val="0D0D0D"/>
+          <w:highlight w:val="yellow"/>
+        </w:rPr>
+        <w:t xml:space="preserve">There are 13 offices, accommodating 2 to 4 individual employees each, they must have a total of 4 wired access points each. The network must also make provision for 2 to 4 devices that should be able to connect to the </w:t>
+      </w:r>
+      <w:r>
+        <w:rPr>
+          <w:rFonts w:ascii="Arial" w:hAnsi="Arial" w:cs="Arial"/>
+          <w:color w:val="0D0D0D"/>
+          <w:highlight w:val="yellow"/>
+        </w:rPr>
+        <w:t>Wi-Fi</w:t>
+      </w:r>
+      <w:r>
+        <w:rPr>
+          <w:rFonts w:ascii="Arial" w:hAnsi="Arial" w:cs="Arial"/>
+          <w:color w:val="0D0D0D"/>
+          <w:highlight w:val="yellow"/>
+        </w:rPr>
+        <w:t xml:space="preserve">, for each employee in these </w:t>
+      </w:r>
+      <w:r>
+        <w:rPr>
+          <w:rFonts w:ascii="Arial" w:hAnsi="Arial" w:cs="Arial"/>
+          <w:color w:val="0D0D0D"/>
+          <w:highlight w:val="yellow"/>
+        </w:rPr>
+        <w:t>offices. The</w:t>
+      </w:r>
+      <w:r>
+        <w:rPr>
+          <w:rFonts w:ascii="Arial" w:hAnsi="Arial" w:cs="Arial"/>
+          <w:color w:val="0D0D0D"/>
+          <w:highlight w:val="yellow"/>
+        </w:rPr>
+        <w:t xml:space="preserve"> technicians’ office, serving 2 technicians, necessitates 2 wired access points for them, as well as direct connectivity to the machine room, and Wi-Fi support for up to 8 devices per technician. In the reception area 2 wired access points, designated for 2 </w:t>
+      </w:r>
+      <w:r>
+        <w:rPr>
+          <w:rFonts w:ascii="Arial" w:hAnsi="Arial" w:cs="Arial"/>
+          <w:color w:val="0D0D0D"/>
+          <w:highlight w:val="yellow"/>
+        </w:rPr>
+        <w:t>personnel, are</w:t>
+      </w:r>
+      <w:r>
+        <w:rPr>
+          <w:rFonts w:ascii="Arial" w:hAnsi="Arial" w:cs="Arial"/>
+          <w:color w:val="0D0D0D"/>
+          <w:highlight w:val="yellow"/>
+        </w:rPr>
+        <w:t xml:space="preserve"> needed along with full Wi-Fi coverage and access to a networked printer. The kitchen requires 4 wired access points for IoT devices and Wi-Fi connectivity for the staff.</w:t>
+      </w:r>
+    </w:p>
+    <w:p>
+      <w:pPr>
+        <w:pStyle w:val="NormalWeb"/>
+        <w:shd w:val="clear" w:color="auto" w:fill="FFFFFF"/>
+        <w:spacing w:before="0" w:beforeAutospacing="0" w:after="0" w:afterAutospacing="0"/>
+        <w:rPr>
+          <w:highlight w:val="yellow"/>
+        </w:rPr>
+      </w:pPr>
+      <w:r>
+        <w:rPr>
+          <w:rFonts w:ascii="Arial" w:hAnsi="Arial" w:cs="Arial"/>
+          <w:color w:val="0D0D0D"/>
+          <w:highlight w:val="yellow"/>
+        </w:rPr>
+        <w:t>The meeting room has to accommodate 20 to 30 individuals and should be equipped for teleconferencing, 2 wired access points should be provided are essential for the communication devices alongside the Wi-Fi access for the staff. The machine room, which is exclusively accessed by technicians, houses the servers, the routers, and the bigger switches (switches with more than 8 ports) for the entire building; it also serves as a termination point for the ISP fibre line. The network in the open floor space should be able to provide connectivity for 75 to 120 employees; this means that it should also provide 100 wired access points, Wi-Fi access for each staff member. There are also 5 networked printers positioned adjacent to the machine room. </w:t>
+      </w:r>
+    </w:p>
+    <w:p>
+      <w:pPr>
+        <w:pStyle w:val="NormalWeb"/>
+        <w:shd w:val="clear" w:color="auto" w:fill="FFFFFF"/>
+        <w:spacing w:before="0" w:beforeAutospacing="0" w:after="0" w:afterAutospacing="0"/>
+        <w:rPr>
+          <w:highlight w:val="yellow"/>
+        </w:rPr>
+      </w:pPr>
+      <w:r>
+        <w:rPr>
+          <w:rFonts w:ascii="Arial" w:hAnsi="Arial" w:cs="Arial"/>
+          <w:color w:val="0D0D0D"/>
+          <w:highlight w:val="yellow"/>
+        </w:rPr>
+        <w:t>The overall goal of this network to be designed is to ensure a seamless connectivity, optimal bandwidth allocation, and effective device management across the entire property.</w:t>
+      </w:r>
+    </w:p>
+    <w:p>
+      <w:pPr>
+        <w:pStyle w:val="NormalWeb"/>
+        <w:shd w:val="clear" w:color="auto" w:fill="FFFFFF"/>
+        <w:spacing w:before="0" w:beforeAutospacing="0" w:after="0" w:afterAutospacing="0"/>
+        <w:rPr>
+          <w:highlight w:val="yellow"/>
+        </w:rPr>
+      </w:pPr>
+      <w:r>
+        <w:rPr>
+          <w:rFonts w:ascii="Arial" w:hAnsi="Arial" w:cs="Arial"/>
+          <w:color w:val="0D0D0D"/>
+          <w:highlight w:val="yellow"/>
+        </w:rPr>
+        <w:t>The network should also be able to allow certain employees to work from home, and wirelessly connect to the business network environment. For the network to be able to support this functionality, one needs to address a few potential issues, for example the bandwidth allocation, to ensure the network can handle the demands of both the in-house staff, and the remote workers simultaneously without sacrificing performance or security. The Network also needs to provide remote accessibility, which means to provide secure remote access to the network, whether that be through a VPN Solution or Multi-factor authentication.</w:t>
+      </w:r>
+    </w:p>
+    <w:p>
+      <w:pPr>
+        <w:pStyle w:val="NormalWeb"/>
+        <w:shd w:val="clear" w:color="auto" w:fill="FFFFFF"/>
+        <w:spacing w:before="0" w:beforeAutospacing="0" w:after="0" w:afterAutospacing="0"/>
+      </w:pPr>
+      <w:r>
+        <w:rPr>
+          <w:rFonts w:ascii="Arial" w:hAnsi="Arial" w:cs="Arial"/>
+          <w:color w:val="0D0D0D"/>
+          <w:highlight w:val="yellow"/>
+        </w:rPr>
+        <w:t>With this in mind, the network should</w:t>
+      </w:r>
+      <w:r>
+        <w:rPr>
+          <w:rFonts w:ascii="Roboto" w:hAnsi="Roboto"/>
+          <w:color w:val="0D0D0D"/>
+          <w:highlight w:val="yellow"/>
+        </w:rPr>
+        <w:t xml:space="preserve"> be designed to facilitate seamless communication, collaboration, and productivity among all the employees across the entire organisation.</w:t>
+      </w:r>
+    </w:p>
+    <w:p>
+      <w:pPr>
         <w:pStyle w:val="Heading4"/>
         <w:rPr>
+          <w:strike/>
           <w:u w:val="single"/>
         </w:rPr>
       </w:pPr>
       <w:r>
         <w:rPr>
+          <w:strike/>
+          <w:highlight w:val="yellow"/>
           <w:u w:val="single"/>
         </w:rPr>
         <w:t>Possible issues:</w:t>
@@ -14569,13 +14566,17 @@
       <w:pPr>
         <w:pStyle w:val="Heading4"/>
         <w:rPr>
+          <w:strike/>
           <w:u w:val="single"/>
         </w:rPr>
       </w:pPr>
       <w:r>
         <w:rPr>
+          <w:strike/>
+          <w:highlight w:val="yellow"/>
           <w:u w:val="single"/>
         </w:rPr>
+        <w:lastRenderedPageBreak/>
         <w:t>Work-From-Aspects:</w:t>
       </w:r>
     </w:p>
@@ -14593,9 +14594,163 @@
         <w:rPr>
           <w:u w:val="single"/>
         </w:rPr>
-        <w:t>Describe network topology designed:</w:t>
+        <w:t>Describe network topology designed</w:t>
+      </w:r>
+      <w:r>
+        <w:rPr>
+          <w:u w:val="single"/>
+        </w:rPr>
+        <w:t xml:space="preserve"> </w:t>
+      </w:r>
+      <w:r>
+        <w:rPr>
+          <w:highlight w:val="yellow"/>
+        </w:rPr>
+        <w:t>(</w:t>
+      </w:r>
+      <w:r>
+        <w:rPr>
+          <w:highlight w:val="yellow"/>
+        </w:rPr>
+        <w:t>Discuss selection of routers, switches, repeaters, etc. and motivate the selection of each</w:t>
+      </w:r>
+      <w:r>
+        <w:rPr>
+          <w:highlight w:val="yellow"/>
+        </w:rPr>
+        <w:t>)</w:t>
+      </w:r>
+      <w:r>
+        <w:rPr>
+          <w:highlight w:val="yellow"/>
+        </w:rPr>
+        <w:t>:</w:t>
       </w:r>
       <w:bookmarkEnd w:id="37"/>
+    </w:p>
+    <w:p>
+      <w:pPr>
+        <w:spacing w:after="0" w:line="240" w:lineRule="auto"/>
+        <w:rPr>
+          <w:rFonts w:ascii="Times New Roman" w:eastAsia="Times New Roman" w:hAnsi="Times New Roman" w:cs="Times New Roman"/>
+          <w:kern w:val="0"/>
+          <w:sz w:val="24"/>
+          <w:szCs w:val="24"/>
+          <w:highlight w:val="yellow"/>
+          <w:lang w:eastAsia="en-ZA"/>
+          <w14:ligatures w14:val="none"/>
+        </w:rPr>
+      </w:pPr>
+      <w:r>
+        <w:rPr>
+          <w:rFonts w:ascii="Arial" w:eastAsia="Times New Roman" w:hAnsi="Arial" w:cs="Arial"/>
+          <w:color w:val="000000"/>
+          <w:kern w:val="0"/>
+          <w:sz w:val="24"/>
+          <w:szCs w:val="24"/>
+          <w:highlight w:val="yellow"/>
+          <w:lang w:eastAsia="en-ZA"/>
+          <w14:ligatures w14:val="none"/>
+        </w:rPr>
+        <w:t>The network topology we designed is a combination of several different topologies, benefiting from the advantages of these different generic topologies. Our Network design contains a central node, which in this case is two multilayer switches, to which all the other device in the network connect to. We decided that only switches should be able to physically connect to the main multilayer switches, as this makes the device management as well as the device and network allocation easier. We added a second switch to our design, that increases redundancy, but reduces the chances of an error, or a failure in the network, influencing the working of and the connectivity of the other devices in the network. Each of these 9 switches connected to the main multi layered switches then connected to the individual devices in each of their designated areas with their own cable. This ensures that even if the network cable for a specific computer/ section breaks or is damaged, the other devices are unaffected, and can still continue to work as normal.</w:t>
+      </w:r>
+    </w:p>
+    <w:p>
+      <w:pPr>
+        <w:spacing w:after="0" w:line="240" w:lineRule="auto"/>
+        <w:rPr>
+          <w:rFonts w:ascii="Times New Roman" w:eastAsia="Times New Roman" w:hAnsi="Times New Roman" w:cs="Times New Roman"/>
+          <w:kern w:val="0"/>
+          <w:sz w:val="24"/>
+          <w:szCs w:val="24"/>
+          <w:highlight w:val="yellow"/>
+          <w:lang w:eastAsia="en-ZA"/>
+          <w14:ligatures w14:val="none"/>
+        </w:rPr>
+      </w:pPr>
+    </w:p>
+    <w:p>
+      <w:pPr>
+        <w:spacing w:after="0" w:line="240" w:lineRule="auto"/>
+        <w:rPr>
+          <w:rFonts w:ascii="Times New Roman" w:eastAsia="Times New Roman" w:hAnsi="Times New Roman" w:cs="Times New Roman"/>
+          <w:kern w:val="0"/>
+          <w:sz w:val="24"/>
+          <w:szCs w:val="24"/>
+          <w:lang w:eastAsia="en-ZA"/>
+          <w14:ligatures w14:val="none"/>
+        </w:rPr>
+      </w:pPr>
+      <w:r>
+        <w:rPr>
+          <w:rFonts w:ascii="Arial" w:eastAsia="Times New Roman" w:hAnsi="Arial" w:cs="Arial"/>
+          <w:color w:val="0D0D0D"/>
+          <w:kern w:val="0"/>
+          <w:sz w:val="24"/>
+          <w:szCs w:val="24"/>
+          <w:highlight w:val="yellow"/>
+          <w:shd w:val="clear" w:color="auto" w:fill="FFFFFF"/>
+          <w:lang w:eastAsia="en-ZA"/>
+          <w14:ligatures w14:val="none"/>
+        </w:rPr>
+        <w:t xml:space="preserve">We have selected switches for the central node due to their ability to manage traffic efficiently, prevent data collisions, and provide high-speed connectivity to all connected devices. They offer better performance and scalability compared to hubs, making them ideal for this scenario. Ethernet cables were chosen to connect the devices in the network for their reliability and affordability. They provide a stable physical connection between the devices and the central switch, ensuring consistent data transmission within the network between the connected </w:t>
+      </w:r>
+      <w:r>
+        <w:rPr>
+          <w:rFonts w:ascii="Arial" w:eastAsia="Times New Roman" w:hAnsi="Arial" w:cs="Arial"/>
+          <w:color w:val="0D0D0D"/>
+          <w:kern w:val="0"/>
+          <w:sz w:val="24"/>
+          <w:szCs w:val="24"/>
+          <w:highlight w:val="yellow"/>
+          <w:shd w:val="clear" w:color="auto" w:fill="FFFFFF"/>
+          <w:lang w:eastAsia="en-ZA"/>
+          <w14:ligatures w14:val="none"/>
+        </w:rPr>
+        <w:t>devices. A</w:t>
+      </w:r>
+      <w:r>
+        <w:rPr>
+          <w:rFonts w:ascii="Arial" w:eastAsia="Times New Roman" w:hAnsi="Arial" w:cs="Arial"/>
+          <w:color w:val="0D0D0D"/>
+          <w:kern w:val="0"/>
+          <w:sz w:val="24"/>
+          <w:szCs w:val="24"/>
+          <w:highlight w:val="yellow"/>
+          <w:shd w:val="clear" w:color="auto" w:fill="FFFFFF"/>
+          <w:lang w:eastAsia="en-ZA"/>
+          <w14:ligatures w14:val="none"/>
+        </w:rPr>
+        <w:t xml:space="preserve"> </w:t>
+      </w:r>
+      <w:r>
+        <w:rPr>
+          <w:rFonts w:ascii="Arial" w:eastAsia="Times New Roman" w:hAnsi="Arial" w:cs="Arial"/>
+          <w:color w:val="0D0D0D"/>
+          <w:kern w:val="0"/>
+          <w:sz w:val="24"/>
+          <w:szCs w:val="24"/>
+          <w:highlight w:val="yellow"/>
+          <w:shd w:val="clear" w:color="auto" w:fill="FFFFFF"/>
+          <w:lang w:eastAsia="en-ZA"/>
+          <w14:ligatures w14:val="none"/>
+        </w:rPr>
+        <w:t>router</w:t>
+      </w:r>
+      <w:r>
+        <w:rPr>
+          <w:rFonts w:ascii="Arial" w:eastAsia="Times New Roman" w:hAnsi="Arial" w:cs="Arial"/>
+          <w:color w:val="0D0D0D"/>
+          <w:kern w:val="0"/>
+          <w:sz w:val="24"/>
+          <w:szCs w:val="24"/>
+          <w:highlight w:val="yellow"/>
+          <w:shd w:val="clear" w:color="auto" w:fill="FFFFFF"/>
+          <w:lang w:eastAsia="en-ZA"/>
+          <w14:ligatures w14:val="none"/>
+        </w:rPr>
+        <w:t xml:space="preserve"> was selected to be used in the network, to connect this network to other external networks, such as the internet. They handle the routing of data between different networks, providing the network with access to resources beyond the local network.</w:t>
+      </w:r>
     </w:p>
     <w:p/>
     <w:p/>
@@ -14657,10 +14812,320 @@
         <w:rPr>
           <w:u w:val="single"/>
         </w:rPr>
-        <w:t>How users would connect remotely:</w:t>
+        <w:t>How users would connect remotely</w:t>
+      </w:r>
+      <w:r>
+        <w:rPr>
+          <w:u w:val="single"/>
+        </w:rPr>
+        <w:t xml:space="preserve"> </w:t>
+      </w:r>
+      <w:r>
+        <w:t>(</w:t>
+      </w:r>
+      <w:r>
+        <w:rPr>
+          <w:highlight w:val="yellow"/>
+        </w:rPr>
+        <w:t>Which remote software should be used, and why (include choices in the budget); Security implications (e.g. vulnerability to lateral movement); Bring Your Own Device considerations; and Establishment of a cooperative virtual workspace</w:t>
+      </w:r>
+      <w:r>
+        <w:rPr>
+          <w:highlight w:val="yellow"/>
+        </w:rPr>
+        <w:t>)</w:t>
+      </w:r>
+      <w:r>
+        <w:rPr>
+          <w:highlight w:val="yellow"/>
+        </w:rPr>
+        <w:t>:</w:t>
       </w:r>
       <w:bookmarkEnd w:id="39"/>
     </w:p>
+    <w:p>
+      <w:pPr>
+        <w:spacing w:after="0" w:line="240" w:lineRule="auto"/>
+        <w:rPr>
+          <w:rFonts w:ascii="Times New Roman" w:eastAsia="Times New Roman" w:hAnsi="Times New Roman" w:cs="Times New Roman"/>
+          <w:kern w:val="0"/>
+          <w:sz w:val="24"/>
+          <w:szCs w:val="24"/>
+          <w:highlight w:val="yellow"/>
+          <w:lang w:eastAsia="en-ZA"/>
+          <w14:ligatures w14:val="none"/>
+        </w:rPr>
+      </w:pPr>
+      <w:r>
+        <w:rPr>
+          <w:rFonts w:ascii="Arial" w:eastAsia="Times New Roman" w:hAnsi="Arial" w:cs="Arial"/>
+          <w:color w:val="000000"/>
+          <w:kern w:val="0"/>
+          <w:sz w:val="24"/>
+          <w:szCs w:val="24"/>
+          <w:highlight w:val="yellow"/>
+          <w:lang w:eastAsia="en-ZA"/>
+          <w14:ligatures w14:val="none"/>
+        </w:rPr>
+        <w:t xml:space="preserve">For the remote employees to be able to connect remotely to the business network environment, certain aspects and issues should be taken into consideration. These </w:t>
+      </w:r>
+      <w:r>
+        <w:rPr>
+          <w:rFonts w:ascii="Arial" w:eastAsia="Times New Roman" w:hAnsi="Arial" w:cs="Arial"/>
+          <w:color w:val="000000"/>
+          <w:kern w:val="0"/>
+          <w:sz w:val="24"/>
+          <w:szCs w:val="24"/>
+          <w:highlight w:val="yellow"/>
+          <w:lang w:eastAsia="en-ZA"/>
+          <w14:ligatures w14:val="none"/>
+        </w:rPr>
+        <w:lastRenderedPageBreak/>
+        <w:t xml:space="preserve">issues should include which remote access software to use, the security implications of having all the network's resources available over the internet. It should also be considered how the business’s network will accommodate Bring Your Own Device and the policies to protect the business and employees in this situation, </w:t>
+      </w:r>
+      <w:r>
+        <w:rPr>
+          <w:rFonts w:ascii="Arial" w:eastAsia="Times New Roman" w:hAnsi="Arial" w:cs="Arial"/>
+          <w:color w:val="000000"/>
+          <w:kern w:val="0"/>
+          <w:sz w:val="24"/>
+          <w:szCs w:val="24"/>
+          <w:highlight w:val="yellow"/>
+          <w:lang w:eastAsia="en-ZA"/>
+          <w14:ligatures w14:val="none"/>
+        </w:rPr>
+        <w:t>and</w:t>
+      </w:r>
+      <w:r>
+        <w:rPr>
+          <w:rFonts w:ascii="Arial" w:eastAsia="Times New Roman" w:hAnsi="Arial" w:cs="Arial"/>
+          <w:color w:val="000000"/>
+          <w:kern w:val="0"/>
+          <w:sz w:val="24"/>
+          <w:szCs w:val="24"/>
+          <w:highlight w:val="yellow"/>
+          <w:lang w:eastAsia="en-ZA"/>
+          <w14:ligatures w14:val="none"/>
+        </w:rPr>
+        <w:t xml:space="preserve"> how the business will create a cooperative virtual workspace between its employees.</w:t>
+      </w:r>
+    </w:p>
+    <w:p>
+      <w:pPr>
+        <w:spacing w:after="0" w:line="240" w:lineRule="auto"/>
+        <w:rPr>
+          <w:rFonts w:ascii="Times New Roman" w:eastAsia="Times New Roman" w:hAnsi="Times New Roman" w:cs="Times New Roman"/>
+          <w:kern w:val="0"/>
+          <w:sz w:val="24"/>
+          <w:szCs w:val="24"/>
+          <w:highlight w:val="yellow"/>
+          <w:lang w:eastAsia="en-ZA"/>
+          <w14:ligatures w14:val="none"/>
+        </w:rPr>
+      </w:pPr>
+    </w:p>
+    <w:p>
+      <w:pPr>
+        <w:spacing w:after="0" w:line="240" w:lineRule="auto"/>
+        <w:rPr>
+          <w:rFonts w:ascii="Times New Roman" w:eastAsia="Times New Roman" w:hAnsi="Times New Roman" w:cs="Times New Roman"/>
+          <w:kern w:val="0"/>
+          <w:sz w:val="24"/>
+          <w:szCs w:val="24"/>
+          <w:highlight w:val="yellow"/>
+          <w:lang w:eastAsia="en-ZA"/>
+          <w14:ligatures w14:val="none"/>
+        </w:rPr>
+      </w:pPr>
+      <w:r>
+        <w:rPr>
+          <w:rFonts w:ascii="Arial" w:eastAsia="Times New Roman" w:hAnsi="Arial" w:cs="Arial"/>
+          <w:color w:val="000000"/>
+          <w:kern w:val="0"/>
+          <w:sz w:val="24"/>
+          <w:szCs w:val="24"/>
+          <w:highlight w:val="yellow"/>
+          <w:lang w:eastAsia="en-ZA"/>
+          <w14:ligatures w14:val="none"/>
+        </w:rPr>
+        <w:t xml:space="preserve">When the business selects a software to use for the remote employees to connect to the business network, the options include VPN’s (Virtual Private Network)’s, Cisco AnyConnect or </w:t>
+      </w:r>
+      <w:r>
+        <w:rPr>
+          <w:rFonts w:ascii="Arial" w:eastAsia="Times New Roman" w:hAnsi="Arial" w:cs="Arial"/>
+          <w:color w:val="000000"/>
+          <w:kern w:val="0"/>
+          <w:sz w:val="24"/>
+          <w:szCs w:val="24"/>
+          <w:highlight w:val="yellow"/>
+          <w:lang w:eastAsia="en-ZA"/>
+          <w14:ligatures w14:val="none"/>
+        </w:rPr>
+        <w:t>even simpler</w:t>
+      </w:r>
+      <w:r>
+        <w:rPr>
+          <w:rFonts w:ascii="Arial" w:eastAsia="Times New Roman" w:hAnsi="Arial" w:cs="Arial"/>
+          <w:color w:val="000000"/>
+          <w:kern w:val="0"/>
+          <w:sz w:val="24"/>
+          <w:szCs w:val="24"/>
+          <w:highlight w:val="yellow"/>
+          <w:lang w:eastAsia="en-ZA"/>
+          <w14:ligatures w14:val="none"/>
+        </w:rPr>
+        <w:t xml:space="preserve"> Remote Desktop Protocols such as Microsoft Remote Desktop, or even collaboration software platforms like Microsoft Teams or Slack. We would recommend a VPN Software to establish a secure connection between the remote users and the corporate network, ensuring data privacy and integrity during the transmission of data, but still allowing the user to have access to all the resources on or connected to the network.</w:t>
+      </w:r>
+    </w:p>
+    <w:p>
+      <w:pPr>
+        <w:spacing w:after="0" w:line="240" w:lineRule="auto"/>
+        <w:rPr>
+          <w:rFonts w:ascii="Times New Roman" w:eastAsia="Times New Roman" w:hAnsi="Times New Roman" w:cs="Times New Roman"/>
+          <w:kern w:val="0"/>
+          <w:sz w:val="24"/>
+          <w:szCs w:val="24"/>
+          <w:highlight w:val="yellow"/>
+          <w:lang w:eastAsia="en-ZA"/>
+          <w14:ligatures w14:val="none"/>
+        </w:rPr>
+      </w:pPr>
+    </w:p>
+    <w:p>
+      <w:pPr>
+        <w:spacing w:after="0" w:line="240" w:lineRule="auto"/>
+        <w:rPr>
+          <w:rFonts w:ascii="Times New Roman" w:eastAsia="Times New Roman" w:hAnsi="Times New Roman" w:cs="Times New Roman"/>
+          <w:kern w:val="0"/>
+          <w:sz w:val="24"/>
+          <w:szCs w:val="24"/>
+          <w:highlight w:val="yellow"/>
+          <w:lang w:eastAsia="en-ZA"/>
+          <w14:ligatures w14:val="none"/>
+        </w:rPr>
+      </w:pPr>
+      <w:r>
+        <w:rPr>
+          <w:rFonts w:ascii="Arial" w:eastAsia="Times New Roman" w:hAnsi="Arial" w:cs="Arial"/>
+          <w:color w:val="000000"/>
+          <w:kern w:val="0"/>
+          <w:sz w:val="24"/>
+          <w:szCs w:val="24"/>
+          <w:highlight w:val="yellow"/>
+          <w:lang w:eastAsia="en-ZA"/>
+          <w14:ligatures w14:val="none"/>
+        </w:rPr>
+        <w:t>Giving employees remote access to the network and its resources, introduces great security risks, particularly vulnerability to lateral movement in the network, this is when the attacker gains unauthorised access to one device in the network, and then attempts to move laterally through the network. But these risks can be combated through implementing strong authentication methods such as multi-factor authentication (MFA). Another control that can be implemented is network segmentation which only allows employees access to controls that they require for their role in the business.</w:t>
+      </w:r>
+    </w:p>
+    <w:p>
+      <w:pPr>
+        <w:spacing w:after="0" w:line="240" w:lineRule="auto"/>
+        <w:rPr>
+          <w:rFonts w:ascii="Times New Roman" w:eastAsia="Times New Roman" w:hAnsi="Times New Roman" w:cs="Times New Roman"/>
+          <w:kern w:val="0"/>
+          <w:sz w:val="24"/>
+          <w:szCs w:val="24"/>
+          <w:highlight w:val="yellow"/>
+          <w:lang w:eastAsia="en-ZA"/>
+          <w14:ligatures w14:val="none"/>
+        </w:rPr>
+      </w:pPr>
+    </w:p>
+    <w:p>
+      <w:pPr>
+        <w:spacing w:after="0" w:line="240" w:lineRule="auto"/>
+        <w:rPr>
+          <w:rFonts w:ascii="Times New Roman" w:eastAsia="Times New Roman" w:hAnsi="Times New Roman" w:cs="Times New Roman"/>
+          <w:kern w:val="0"/>
+          <w:sz w:val="24"/>
+          <w:szCs w:val="24"/>
+          <w:highlight w:val="yellow"/>
+          <w:lang w:eastAsia="en-ZA"/>
+          <w14:ligatures w14:val="none"/>
+        </w:rPr>
+      </w:pPr>
+      <w:r>
+        <w:rPr>
+          <w:rFonts w:ascii="Arial" w:eastAsia="Times New Roman" w:hAnsi="Arial" w:cs="Arial"/>
+          <w:color w:val="000000"/>
+          <w:kern w:val="0"/>
+          <w:sz w:val="24"/>
+          <w:szCs w:val="24"/>
+          <w:highlight w:val="yellow"/>
+          <w:lang w:eastAsia="en-ZA"/>
+          <w14:ligatures w14:val="none"/>
+        </w:rPr>
+        <w:t xml:space="preserve">If the business implements a Bring Your Own Device practice, certain BYOD policies should be established to govern the use of personal devices for remote work. These policies should outline security requirements such as mandatory device encryption, specific antivirus software and regular security updates. Another control that can be implemented is Device registration and </w:t>
+      </w:r>
+      <w:r>
+        <w:rPr>
+          <w:rFonts w:ascii="Arial" w:eastAsia="Times New Roman" w:hAnsi="Arial" w:cs="Arial"/>
+          <w:color w:val="000000"/>
+          <w:kern w:val="0"/>
+          <w:sz w:val="24"/>
+          <w:szCs w:val="24"/>
+          <w:highlight w:val="yellow"/>
+          <w:lang w:eastAsia="en-ZA"/>
+          <w14:ligatures w14:val="none"/>
+        </w:rPr>
+        <w:t>enrolment</w:t>
+      </w:r>
+      <w:r>
+        <w:rPr>
+          <w:rFonts w:ascii="Arial" w:eastAsia="Times New Roman" w:hAnsi="Arial" w:cs="Arial"/>
+          <w:color w:val="000000"/>
+          <w:kern w:val="0"/>
+          <w:sz w:val="24"/>
+          <w:szCs w:val="24"/>
+          <w:highlight w:val="yellow"/>
+          <w:lang w:eastAsia="en-ZA"/>
+          <w14:ligatures w14:val="none"/>
+        </w:rPr>
+        <w:t>. This process can ensure that only authorised devices are allowed to connect to the corporate network remotely, greatly reducing the risk of security threats.</w:t>
+      </w:r>
+    </w:p>
+    <w:p>
+      <w:pPr>
+        <w:spacing w:after="0" w:line="240" w:lineRule="auto"/>
+        <w:rPr>
+          <w:rFonts w:ascii="Times New Roman" w:eastAsia="Times New Roman" w:hAnsi="Times New Roman" w:cs="Times New Roman"/>
+          <w:kern w:val="0"/>
+          <w:sz w:val="24"/>
+          <w:szCs w:val="24"/>
+          <w:highlight w:val="yellow"/>
+          <w:lang w:eastAsia="en-ZA"/>
+          <w14:ligatures w14:val="none"/>
+        </w:rPr>
+      </w:pPr>
+    </w:p>
+    <w:p>
+      <w:pPr>
+        <w:spacing w:after="0" w:line="240" w:lineRule="auto"/>
+        <w:rPr>
+          <w:rFonts w:ascii="Times New Roman" w:eastAsia="Times New Roman" w:hAnsi="Times New Roman" w:cs="Times New Roman"/>
+          <w:kern w:val="0"/>
+          <w:sz w:val="24"/>
+          <w:szCs w:val="24"/>
+          <w:lang w:eastAsia="en-ZA"/>
+          <w14:ligatures w14:val="none"/>
+        </w:rPr>
+      </w:pPr>
+      <w:r>
+        <w:rPr>
+          <w:rFonts w:ascii="Arial" w:eastAsia="Times New Roman" w:hAnsi="Arial" w:cs="Arial"/>
+          <w:color w:val="000000"/>
+          <w:kern w:val="0"/>
+          <w:sz w:val="24"/>
+          <w:szCs w:val="24"/>
+          <w:highlight w:val="yellow"/>
+          <w:lang w:eastAsia="en-ZA"/>
+          <w14:ligatures w14:val="none"/>
+        </w:rPr>
+        <w:t>If the business allows employees to remotely connect to the business network, certain actions can be taken to create a cooperative virtual workspace between the different employees. For example, collaboration platforms such as Microsoft Teams, Slack or even Google Workspace can enable remote users to collaborate effectively through messaging, video conferencing, file sharing, and project management tools. Even further, the business can establish shared document repositories and project management dashboard within these platforms to promote transparency, accountability and even teamwork among remote users.</w:t>
+      </w:r>
+    </w:p>
+    <w:p/>
     <w:p>
       <w:pPr>
         <w:pStyle w:val="ListParagraph"/>
@@ -14668,12 +15133,27 @@
           <w:ilvl w:val="0"/>
           <w:numId w:val="5"/>
         </w:numPr>
-      </w:pPr>
-      <w:r>
+        <w:rPr>
+          <w:strike/>
+          <w:highlight w:val="yellow"/>
+        </w:rPr>
+      </w:pPr>
+      <w:r>
+        <w:rPr>
+          <w:strike/>
+          <w:highlight w:val="yellow"/>
+        </w:rPr>
         <w:t>Which remote software should be used:</w:t>
       </w:r>
     </w:p>
-    <w:p/>
+    <w:p>
+      <w:pPr>
+        <w:rPr>
+          <w:strike/>
+          <w:highlight w:val="yellow"/>
+        </w:rPr>
+      </w:pPr>
+    </w:p>
     <w:p>
       <w:pPr>
         <w:pStyle w:val="ListParagraph"/>
@@ -14681,12 +15161,27 @@
           <w:ilvl w:val="0"/>
           <w:numId w:val="5"/>
         </w:numPr>
-      </w:pPr>
-      <w:r>
+        <w:rPr>
+          <w:strike/>
+          <w:highlight w:val="yellow"/>
+        </w:rPr>
+      </w:pPr>
+      <w:r>
+        <w:rPr>
+          <w:strike/>
+          <w:highlight w:val="yellow"/>
+        </w:rPr>
         <w:t>Security implications:</w:t>
       </w:r>
     </w:p>
-    <w:p/>
+    <w:p>
+      <w:pPr>
+        <w:rPr>
+          <w:strike/>
+          <w:highlight w:val="yellow"/>
+        </w:rPr>
+      </w:pPr>
+    </w:p>
     <w:p>
       <w:pPr>
         <w:pStyle w:val="ListParagraph"/>
@@ -14694,12 +15189,27 @@
           <w:ilvl w:val="0"/>
           <w:numId w:val="5"/>
         </w:numPr>
-      </w:pPr>
-      <w:r>
+        <w:rPr>
+          <w:strike/>
+          <w:highlight w:val="yellow"/>
+        </w:rPr>
+      </w:pPr>
+      <w:r>
+        <w:rPr>
+          <w:strike/>
+          <w:highlight w:val="yellow"/>
+        </w:rPr>
         <w:t>Bring-Your-Own-Device considerations:</w:t>
       </w:r>
     </w:p>
-    <w:p/>
+    <w:p>
+      <w:pPr>
+        <w:rPr>
+          <w:strike/>
+          <w:highlight w:val="yellow"/>
+        </w:rPr>
+      </w:pPr>
+    </w:p>
     <w:p>
       <w:pPr>
         <w:pStyle w:val="ListParagraph"/>
@@ -14707,8 +15217,16 @@
           <w:ilvl w:val="0"/>
           <w:numId w:val="5"/>
         </w:numPr>
-      </w:pPr>
-      <w:r>
+        <w:rPr>
+          <w:strike/>
+          <w:highlight w:val="yellow"/>
+        </w:rPr>
+      </w:pPr>
+      <w:r>
+        <w:rPr>
+          <w:strike/>
+          <w:highlight w:val="yellow"/>
+        </w:rPr>
         <w:t>Establishment of a cooperative virtual workspace:</w:t>
       </w:r>
     </w:p>
@@ -14741,7 +15259,23 @@
         <w:t>Does it fulfil the requirements?</w:t>
       </w:r>
     </w:p>
-    <w:p/>
+    <w:p>
+      <w:pPr>
+        <w:pStyle w:val="ListParagraph"/>
+        <w:numPr>
+          <w:ilvl w:val="1"/>
+          <w:numId w:val="6"/>
+        </w:numPr>
+      </w:pPr>
+      <w:r>
+        <w:rPr>
+          <w:rFonts w:ascii="Arial" w:hAnsi="Arial" w:cs="Arial"/>
+          <w:color w:val="000000"/>
+          <w:highlight w:val="yellow"/>
+        </w:rPr>
+        <w:t>This network design is mainly based on a star topology, but not completely and is rather a combination of more than one generic network topology. This design does fulfil all the specified requirements for this business environment situation that is described in the project.</w:t>
+      </w:r>
+    </w:p>
     <w:p>
       <w:pPr>
         <w:pStyle w:val="ListParagraph"/>
@@ -14754,6 +15288,148 @@
         <w:t>What is good about this setup?</w:t>
       </w:r>
     </w:p>
+    <w:p>
+      <w:pPr>
+        <w:pStyle w:val="NormalWeb"/>
+        <w:numPr>
+          <w:ilvl w:val="1"/>
+          <w:numId w:val="6"/>
+        </w:numPr>
+        <w:spacing w:before="0" w:beforeAutospacing="0" w:after="0" w:afterAutospacing="0"/>
+        <w:textAlignment w:val="baseline"/>
+        <w:rPr>
+          <w:rFonts w:ascii="Arial" w:hAnsi="Arial" w:cs="Arial"/>
+          <w:color w:val="000000"/>
+          <w:sz w:val="22"/>
+          <w:szCs w:val="22"/>
+          <w:highlight w:val="yellow"/>
+        </w:rPr>
+      </w:pPr>
+      <w:r>
+        <w:rPr>
+          <w:rFonts w:ascii="Arial" w:hAnsi="Arial" w:cs="Arial"/>
+          <w:color w:val="000000"/>
+          <w:sz w:val="22"/>
+          <w:szCs w:val="22"/>
+          <w:highlight w:val="yellow"/>
+        </w:rPr>
+        <w:t>This topology is inherently scalable, allowing easy expansion of the network, and the devices connected to it. Expansion of the network can easily be done by just adding more devices to the central switches, without disrupting any existing connections.</w:t>
+      </w:r>
+    </w:p>
+    <w:p>
+      <w:pPr>
+        <w:pStyle w:val="NormalWeb"/>
+        <w:numPr>
+          <w:ilvl w:val="1"/>
+          <w:numId w:val="6"/>
+        </w:numPr>
+        <w:spacing w:before="0" w:beforeAutospacing="0" w:after="0" w:afterAutospacing="0"/>
+        <w:textAlignment w:val="baseline"/>
+        <w:rPr>
+          <w:rFonts w:ascii="Arial" w:hAnsi="Arial" w:cs="Arial"/>
+          <w:color w:val="000000"/>
+          <w:sz w:val="22"/>
+          <w:szCs w:val="22"/>
+          <w:highlight w:val="yellow"/>
+        </w:rPr>
+      </w:pPr>
+      <w:r>
+        <w:rPr>
+          <w:rFonts w:ascii="Arial" w:hAnsi="Arial" w:cs="Arial"/>
+          <w:color w:val="000000"/>
+          <w:sz w:val="22"/>
+          <w:szCs w:val="22"/>
+          <w:highlight w:val="yellow"/>
+        </w:rPr>
+        <w:t>Since each device in the network communicates directly with the central switch, it recovers the overall data collision and latency in the network, ensuring efficient performance.</w:t>
+      </w:r>
+    </w:p>
+    <w:p>
+      <w:pPr>
+        <w:pStyle w:val="NormalWeb"/>
+        <w:numPr>
+          <w:ilvl w:val="1"/>
+          <w:numId w:val="6"/>
+        </w:numPr>
+        <w:spacing w:before="0" w:beforeAutospacing="0" w:after="0" w:afterAutospacing="0"/>
+        <w:textAlignment w:val="baseline"/>
+        <w:rPr>
+          <w:rFonts w:ascii="Arial" w:hAnsi="Arial" w:cs="Arial"/>
+          <w:color w:val="000000"/>
+          <w:sz w:val="22"/>
+          <w:szCs w:val="22"/>
+          <w:highlight w:val="yellow"/>
+        </w:rPr>
+      </w:pPr>
+      <w:r>
+        <w:rPr>
+          <w:rFonts w:ascii="Arial" w:hAnsi="Arial" w:cs="Arial"/>
+          <w:color w:val="000000"/>
+          <w:sz w:val="22"/>
+          <w:szCs w:val="22"/>
+          <w:highlight w:val="yellow"/>
+        </w:rPr>
+        <w:t>This topology isolates an issue, if one should occur, since for example if one device or cable fails, it typically does not affect the rest of the network, as each device is connected independently to the central switch.</w:t>
+      </w:r>
+    </w:p>
+    <w:p>
+      <w:pPr>
+        <w:pStyle w:val="NormalWeb"/>
+        <w:numPr>
+          <w:ilvl w:val="1"/>
+          <w:numId w:val="6"/>
+        </w:numPr>
+        <w:spacing w:before="0" w:beforeAutospacing="0" w:after="0" w:afterAutospacing="0"/>
+        <w:textAlignment w:val="baseline"/>
+        <w:rPr>
+          <w:rFonts w:ascii="Arial" w:hAnsi="Arial" w:cs="Arial"/>
+          <w:color w:val="000000"/>
+          <w:sz w:val="22"/>
+          <w:szCs w:val="22"/>
+          <w:highlight w:val="yellow"/>
+        </w:rPr>
+      </w:pPr>
+      <w:r>
+        <w:rPr>
+          <w:rFonts w:ascii="Arial" w:hAnsi="Arial" w:cs="Arial"/>
+          <w:color w:val="000000"/>
+          <w:sz w:val="22"/>
+          <w:szCs w:val="22"/>
+          <w:highlight w:val="yellow"/>
+        </w:rPr>
+        <w:t xml:space="preserve">Since two switches are used in parallel with one another, if one switch fails, there's still a backup switch and all the network activities can </w:t>
+      </w:r>
+      <w:r>
+        <w:rPr>
+          <w:rFonts w:ascii="Arial" w:hAnsi="Arial" w:cs="Arial"/>
+          <w:color w:val="000000"/>
+          <w:sz w:val="22"/>
+          <w:szCs w:val="22"/>
+          <w:highlight w:val="yellow"/>
+        </w:rPr>
+        <w:t>continue</w:t>
+      </w:r>
+      <w:r>
+        <w:rPr>
+          <w:rFonts w:ascii="Arial" w:hAnsi="Arial" w:cs="Arial"/>
+          <w:color w:val="000000"/>
+          <w:sz w:val="22"/>
+          <w:szCs w:val="22"/>
+          <w:highlight w:val="yellow"/>
+        </w:rPr>
+        <w:t xml:space="preserve"> as normal. This also reduces the chances of the network becoming </w:t>
+      </w:r>
+      <w:r>
+        <w:rPr>
+          <w:rFonts w:ascii="Arial" w:hAnsi="Arial" w:cs="Arial"/>
+          <w:color w:val="000000"/>
+          <w:sz w:val="22"/>
+          <w:szCs w:val="22"/>
+          <w:highlight w:val="yellow"/>
+        </w:rPr>
+        <w:t>overloaded.</w:t>
+      </w:r>
+    </w:p>
     <w:p/>
     <w:p>
       <w:pPr>
@@ -14767,6 +15443,84 @@
         <w:t>What is problematic about this setup?</w:t>
       </w:r>
     </w:p>
+    <w:p>
+      <w:pPr>
+        <w:pStyle w:val="ListParagraph"/>
+        <w:rPr>
+          <w:rFonts w:ascii="Arial" w:hAnsi="Arial" w:cs="Arial"/>
+          <w:color w:val="000000"/>
+        </w:rPr>
+      </w:pPr>
+    </w:p>
+    <w:p>
+      <w:pPr>
+        <w:pStyle w:val="ListParagraph"/>
+        <w:numPr>
+          <w:ilvl w:val="1"/>
+          <w:numId w:val="6"/>
+        </w:numPr>
+        <w:rPr>
+          <w:highlight w:val="yellow"/>
+        </w:rPr>
+      </w:pPr>
+      <w:r>
+        <w:rPr>
+          <w:rFonts w:ascii="Arial" w:hAnsi="Arial" w:cs="Arial"/>
+          <w:color w:val="000000"/>
+          <w:highlight w:val="yellow"/>
+        </w:rPr>
+        <w:t>The devices in this setup must be located within the reach of the Ethernet cables or Wi-Fi signals, which could potentially limit mobility and flexibility within the building, in terms of network design.</w:t>
+      </w:r>
+    </w:p>
+    <w:p>
+      <w:pPr>
+        <w:pStyle w:val="NormalWeb"/>
+        <w:numPr>
+          <w:ilvl w:val="1"/>
+          <w:numId w:val="6"/>
+        </w:numPr>
+        <w:shd w:val="clear" w:color="auto" w:fill="FFFFFF"/>
+        <w:spacing w:before="0" w:beforeAutospacing="0" w:after="0" w:afterAutospacing="0"/>
+        <w:textAlignment w:val="baseline"/>
+        <w:rPr>
+          <w:rFonts w:ascii="Arial" w:hAnsi="Arial" w:cs="Arial"/>
+          <w:color w:val="000000"/>
+          <w:sz w:val="22"/>
+          <w:szCs w:val="22"/>
+          <w:highlight w:val="yellow"/>
+        </w:rPr>
+      </w:pPr>
+      <w:r>
+        <w:rPr>
+          <w:rFonts w:ascii="Arial" w:hAnsi="Arial" w:cs="Arial"/>
+          <w:color w:val="000000"/>
+          <w:sz w:val="22"/>
+          <w:szCs w:val="22"/>
+          <w:highlight w:val="yellow"/>
+        </w:rPr>
+        <w:t xml:space="preserve">Since two multilayer switches are used, it increases the cost of the network hardware by a </w:t>
+      </w:r>
+      <w:r>
+        <w:rPr>
+          <w:rFonts w:ascii="Arial" w:hAnsi="Arial" w:cs="Arial"/>
+          <w:color w:val="000000"/>
+          <w:sz w:val="22"/>
+          <w:szCs w:val="22"/>
+          <w:highlight w:val="yellow"/>
+        </w:rPr>
+        <w:t>lot and</w:t>
+      </w:r>
+      <w:r>
+        <w:rPr>
+          <w:rFonts w:ascii="Arial" w:hAnsi="Arial" w:cs="Arial"/>
+          <w:color w:val="000000"/>
+          <w:sz w:val="22"/>
+          <w:szCs w:val="22"/>
+          <w:highlight w:val="yellow"/>
+        </w:rPr>
+        <w:t xml:space="preserve"> can quickly make the business network setup extremely expensive.</w:t>
+      </w:r>
+    </w:p>
     <w:p/>
     <w:p>
       <w:pPr>
@@ -14780,7 +15534,23 @@
         <w:t>Which part of the network is likely to need the most maintenance?  Can this part of network be installed in a way that facilitates maintenance?</w:t>
       </w:r>
     </w:p>
-    <w:p/>
+    <w:p>
+      <w:pPr>
+        <w:pStyle w:val="ListParagraph"/>
+        <w:numPr>
+          <w:ilvl w:val="1"/>
+          <w:numId w:val="6"/>
+        </w:numPr>
+      </w:pPr>
+      <w:r>
+        <w:rPr>
+          <w:rFonts w:ascii="Roboto" w:hAnsi="Roboto"/>
+          <w:color w:val="0D0D0D"/>
+          <w:highlight w:val="yellow"/>
+        </w:rPr>
+        <w:t>The open floor space, with its 100 wired access points, is the most likely to require the most maintenance due to the sheer number of connections and potential for cable wear or damage. Installing these access points in a modular and accessible manner can facilitate maintenance tasks. To facilitate maintenance in the open floor space, structured cabling systems should be implemented, allowing for easy identification and replacement of cables if needed. Additionally, the organizing of access points in zones or clusters can simplify troubleshooting and maintenance efforts, reducing downtime and disruptions to users in this network.</w:t>
+      </w:r>
+    </w:p>
     <w:p>
       <w:pPr>
         <w:pStyle w:val="ListParagraph"/>
@@ -14795,8 +15565,122 @@
     </w:p>
     <w:p>
       <w:pPr>
-        <w:pStyle w:val="ListParagraph"/>
-      </w:pPr>
+        <w:pStyle w:val="NormalWeb"/>
+        <w:numPr>
+          <w:ilvl w:val="1"/>
+          <w:numId w:val="6"/>
+        </w:numPr>
+        <w:shd w:val="clear" w:color="auto" w:fill="FFFFFF"/>
+        <w:spacing w:before="300" w:beforeAutospacing="0" w:after="300" w:afterAutospacing="0"/>
+        <w:rPr>
+          <w:highlight w:val="yellow"/>
+        </w:rPr>
+      </w:pPr>
+      <w:r>
+        <w:rPr>
+          <w:rFonts w:ascii="Roboto" w:hAnsi="Roboto"/>
+          <w:color w:val="0D0D0D"/>
+          <w:highlight w:val="yellow"/>
+        </w:rPr>
+        <w:lastRenderedPageBreak/>
+        <w:t>In a completely virtual office environment, certain parts of the network would remain very essential and needed for the network to function such as:</w:t>
+      </w:r>
+    </w:p>
+    <w:p>
+      <w:pPr>
+        <w:pStyle w:val="NormalWeb"/>
+        <w:numPr>
+          <w:ilvl w:val="2"/>
+          <w:numId w:val="6"/>
+        </w:numPr>
+        <w:shd w:val="clear" w:color="auto" w:fill="FFFFFF"/>
+        <w:spacing w:before="420" w:beforeAutospacing="0" w:after="0" w:afterAutospacing="0"/>
+        <w:textAlignment w:val="baseline"/>
+        <w:rPr>
+          <w:rFonts w:ascii="Roboto" w:hAnsi="Roboto"/>
+          <w:color w:val="0D0D0D"/>
+          <w:highlight w:val="yellow"/>
+        </w:rPr>
+      </w:pPr>
+      <w:r>
+        <w:rPr>
+          <w:rFonts w:ascii="Roboto" w:hAnsi="Roboto"/>
+          <w:color w:val="0D0D0D"/>
+          <w:highlight w:val="yellow"/>
+        </w:rPr>
+        <w:t>Machine Room/Server Room: The servers and networking equipment housed in the machine room would remain critical for hosting centralised data and services accessed remotely by employees.</w:t>
+      </w:r>
+    </w:p>
+    <w:p>
+      <w:pPr>
+        <w:pStyle w:val="NormalWeb"/>
+        <w:numPr>
+          <w:ilvl w:val="2"/>
+          <w:numId w:val="6"/>
+        </w:numPr>
+        <w:shd w:val="clear" w:color="auto" w:fill="FFFFFF"/>
+        <w:spacing w:before="0" w:beforeAutospacing="0" w:after="0" w:afterAutospacing="0"/>
+        <w:textAlignment w:val="baseline"/>
+        <w:rPr>
+          <w:rFonts w:ascii="Roboto" w:hAnsi="Roboto"/>
+          <w:color w:val="0D0D0D"/>
+          <w:highlight w:val="yellow"/>
+        </w:rPr>
+      </w:pPr>
+      <w:r>
+        <w:rPr>
+          <w:rFonts w:ascii="Roboto" w:hAnsi="Roboto"/>
+          <w:color w:val="0D0D0D"/>
+          <w:highlight w:val="yellow"/>
+        </w:rPr>
+        <w:t>Remote Access Infrastructure: Components supporting remote access, such as VPN servers or remote desktop services, would still be necessary to facilitate connectivity for remote workers.</w:t>
+      </w:r>
+    </w:p>
+    <w:p>
+      <w:pPr>
+        <w:pStyle w:val="NormalWeb"/>
+        <w:numPr>
+          <w:ilvl w:val="2"/>
+          <w:numId w:val="6"/>
+        </w:numPr>
+        <w:shd w:val="clear" w:color="auto" w:fill="FFFFFF"/>
+        <w:spacing w:before="0" w:beforeAutospacing="0" w:after="420" w:afterAutospacing="0"/>
+        <w:textAlignment w:val="baseline"/>
+        <w:rPr>
+          <w:rFonts w:ascii="Roboto" w:hAnsi="Roboto"/>
+          <w:color w:val="0D0D0D"/>
+          <w:highlight w:val="yellow"/>
+        </w:rPr>
+      </w:pPr>
+      <w:r>
+        <w:rPr>
+          <w:rFonts w:ascii="Roboto" w:hAnsi="Roboto"/>
+          <w:color w:val="0D0D0D"/>
+          <w:highlight w:val="yellow"/>
+        </w:rPr>
+        <w:t>Security Measures: Network security measures, including firewalls, intrusion detection systems, and access controls, would remain vital to protect the organisation's digital assets, even in a virtual office environment.</w:t>
+      </w:r>
+    </w:p>
+    <w:p>
+      <w:pPr>
+        <w:pStyle w:val="NormalWeb"/>
+        <w:shd w:val="clear" w:color="auto" w:fill="FFFFFF"/>
+        <w:spacing w:before="0" w:beforeAutospacing="0" w:after="420" w:afterAutospacing="0"/>
+        <w:textAlignment w:val="baseline"/>
+        <w:rPr>
+          <w:rFonts w:ascii="Roboto" w:hAnsi="Roboto"/>
+          <w:color w:val="0D0D0D"/>
+          <w:highlight w:val="yellow"/>
+        </w:rPr>
+      </w:pPr>
+      <w:r>
+        <w:rPr>
+          <w:rFonts w:ascii="Roboto" w:hAnsi="Roboto"/>
+          <w:color w:val="0D0D0D"/>
+          <w:highlight w:val="yellow"/>
+        </w:rPr>
+        <w:t>While certain components of the network would still be essential in a virtual office scenario, the physical infrastructure requirements may be reduced, this means that there is less emphasis on wired connections and more reliance on remote access technologies.</w:t>
+      </w:r>
     </w:p>
     <w:p/>
     <w:p>
@@ -14892,13 +15776,8 @@
       <w:r>
         <w:t xml:space="preserve">Life can be a </w:t>
       </w:r>
-      <w:proofErr w:type="gramStart"/>
-      <w:r>
-        <w:t>bastard</w:t>
-      </w:r>
-      <w:proofErr w:type="gramEnd"/>
-      <w:r>
-        <w:t>.</w:t>
+      <w:r>
+        <w:t>bastard.</w:t>
       </w:r>
     </w:p>
     <w:p/>
@@ -14948,6 +15827,601 @@
       <w:pPr>
         <w:pStyle w:val="Heading1"/>
         <w:rPr>
+          <w:highlight w:val="yellow"/>
+          <w:u w:val="single"/>
+        </w:rPr>
+      </w:pPr>
+      <w:r>
+        <w:rPr>
+          <w:highlight w:val="yellow"/>
+          <w:u w:val="single"/>
+        </w:rPr>
+        <w:lastRenderedPageBreak/>
+        <w:t>Packet Tracer Reflection:</w:t>
+      </w:r>
+    </w:p>
+    <w:p>
+      <w:pPr>
+        <w:spacing w:after="0" w:line="240" w:lineRule="auto"/>
+        <w:rPr>
+          <w:rFonts w:ascii="Times New Roman" w:eastAsia="Times New Roman" w:hAnsi="Times New Roman" w:cs="Times New Roman"/>
+          <w:kern w:val="0"/>
+          <w:sz w:val="24"/>
+          <w:szCs w:val="24"/>
+          <w:lang w:eastAsia="en-ZA"/>
+          <w14:ligatures w14:val="none"/>
+        </w:rPr>
+      </w:pPr>
+      <w:r>
+        <w:rPr>
+          <w:rFonts w:ascii="Arial" w:eastAsia="Times New Roman" w:hAnsi="Arial" w:cs="Arial"/>
+          <w:b/>
+          <w:bCs/>
+          <w:color w:val="000000"/>
+          <w:kern w:val="0"/>
+          <w:sz w:val="24"/>
+          <w:szCs w:val="24"/>
+          <w:highlight w:val="yellow"/>
+          <w:lang w:eastAsia="en-ZA"/>
+          <w14:ligatures w14:val="none"/>
+        </w:rPr>
+        <w:t>Packet Tracer Reflection:</w:t>
+      </w:r>
+    </w:p>
+    <w:p>
+      <w:pPr>
+        <w:spacing w:after="0" w:line="240" w:lineRule="auto"/>
+        <w:rPr>
+          <w:rFonts w:ascii="Times New Roman" w:eastAsia="Times New Roman" w:hAnsi="Times New Roman" w:cs="Times New Roman"/>
+          <w:kern w:val="0"/>
+          <w:sz w:val="24"/>
+          <w:szCs w:val="24"/>
+          <w:lang w:eastAsia="en-ZA"/>
+          <w14:ligatures w14:val="none"/>
+        </w:rPr>
+      </w:pPr>
+    </w:p>
+    <w:p>
+      <w:pPr>
+        <w:spacing w:after="0" w:line="240" w:lineRule="auto"/>
+        <w:rPr>
+          <w:rFonts w:ascii="Times New Roman" w:eastAsia="Times New Roman" w:hAnsi="Times New Roman" w:cs="Times New Roman"/>
+          <w:kern w:val="0"/>
+          <w:sz w:val="24"/>
+          <w:szCs w:val="24"/>
+          <w:highlight w:val="yellow"/>
+          <w:lang w:eastAsia="en-ZA"/>
+          <w14:ligatures w14:val="none"/>
+        </w:rPr>
+      </w:pPr>
+      <w:r>
+        <w:rPr>
+          <w:rFonts w:ascii="Arial" w:eastAsia="Times New Roman" w:hAnsi="Arial" w:cs="Arial"/>
+          <w:color w:val="000000"/>
+          <w:kern w:val="0"/>
+          <w:sz w:val="24"/>
+          <w:szCs w:val="24"/>
+          <w:highlight w:val="yellow"/>
+          <w:lang w:eastAsia="en-ZA"/>
+          <w14:ligatures w14:val="none"/>
+        </w:rPr>
+        <w:t>We utilized the given specifications to create the network topology. </w:t>
+      </w:r>
+    </w:p>
+    <w:p>
+      <w:pPr>
+        <w:spacing w:after="0" w:line="240" w:lineRule="auto"/>
+        <w:rPr>
+          <w:rFonts w:ascii="Times New Roman" w:eastAsia="Times New Roman" w:hAnsi="Times New Roman" w:cs="Times New Roman"/>
+          <w:kern w:val="0"/>
+          <w:sz w:val="24"/>
+          <w:szCs w:val="24"/>
+          <w:highlight w:val="yellow"/>
+          <w:lang w:eastAsia="en-ZA"/>
+          <w14:ligatures w14:val="none"/>
+        </w:rPr>
+      </w:pPr>
+    </w:p>
+    <w:p>
+      <w:pPr>
+        <w:spacing w:after="0" w:line="240" w:lineRule="auto"/>
+        <w:rPr>
+          <w:rFonts w:ascii="Times New Roman" w:eastAsia="Times New Roman" w:hAnsi="Times New Roman" w:cs="Times New Roman"/>
+          <w:kern w:val="0"/>
+          <w:sz w:val="24"/>
+          <w:szCs w:val="24"/>
+          <w:highlight w:val="yellow"/>
+          <w:lang w:eastAsia="en-ZA"/>
+          <w14:ligatures w14:val="none"/>
+        </w:rPr>
+      </w:pPr>
+      <w:r>
+        <w:rPr>
+          <w:rFonts w:ascii="Arial" w:eastAsia="Times New Roman" w:hAnsi="Arial" w:cs="Arial"/>
+          <w:color w:val="000000"/>
+          <w:kern w:val="0"/>
+          <w:sz w:val="24"/>
+          <w:szCs w:val="24"/>
+          <w:highlight w:val="yellow"/>
+          <w:lang w:eastAsia="en-ZA"/>
+          <w14:ligatures w14:val="none"/>
+        </w:rPr>
+        <w:t xml:space="preserve">The different sections were clearly defined, and we allocated the appropriate devices accordingly. To ensure the devices that are going to use this network can connect </w:t>
+      </w:r>
+      <w:r>
+        <w:rPr>
+          <w:rFonts w:ascii="Arial" w:eastAsia="Times New Roman" w:hAnsi="Arial" w:cs="Arial"/>
+          <w:color w:val="000000"/>
+          <w:kern w:val="0"/>
+          <w:sz w:val="24"/>
+          <w:szCs w:val="24"/>
+          <w:highlight w:val="yellow"/>
+          <w:lang w:eastAsia="en-ZA"/>
+          <w14:ligatures w14:val="none"/>
+        </w:rPr>
+        <w:t>smoothly</w:t>
+      </w:r>
+      <w:r>
+        <w:rPr>
+          <w:rFonts w:ascii="Arial" w:eastAsia="Times New Roman" w:hAnsi="Arial" w:cs="Arial"/>
+          <w:color w:val="000000"/>
+          <w:kern w:val="0"/>
+          <w:sz w:val="24"/>
+          <w:szCs w:val="24"/>
+          <w:highlight w:val="yellow"/>
+          <w:lang w:eastAsia="en-ZA"/>
+          <w14:ligatures w14:val="none"/>
+        </w:rPr>
+        <w:t xml:space="preserve">, we determined that a central multilayer switch should be used for the smaller switches to connect to. We added a second </w:t>
+      </w:r>
+      <w:r>
+        <w:rPr>
+          <w:rFonts w:ascii="Arial" w:eastAsia="Times New Roman" w:hAnsi="Arial" w:cs="Arial"/>
+          <w:color w:val="000000"/>
+          <w:kern w:val="0"/>
+          <w:sz w:val="24"/>
+          <w:szCs w:val="24"/>
+          <w:highlight w:val="yellow"/>
+          <w:lang w:eastAsia="en-ZA"/>
+          <w14:ligatures w14:val="none"/>
+        </w:rPr>
+        <w:t>multilayer</w:t>
+      </w:r>
+      <w:r>
+        <w:rPr>
+          <w:rFonts w:ascii="Arial" w:eastAsia="Times New Roman" w:hAnsi="Arial" w:cs="Arial"/>
+          <w:color w:val="000000"/>
+          <w:kern w:val="0"/>
+          <w:sz w:val="24"/>
+          <w:szCs w:val="24"/>
+          <w:highlight w:val="yellow"/>
+          <w:lang w:eastAsia="en-ZA"/>
+          <w14:ligatures w14:val="none"/>
+        </w:rPr>
+        <w:t xml:space="preserve"> switch for redundancy and robustness, to ensure we minimise potential </w:t>
+      </w:r>
+      <w:r>
+        <w:rPr>
+          <w:rFonts w:ascii="Arial" w:eastAsia="Times New Roman" w:hAnsi="Arial" w:cs="Arial"/>
+          <w:color w:val="000000"/>
+          <w:kern w:val="0"/>
+          <w:sz w:val="24"/>
+          <w:szCs w:val="24"/>
+          <w:highlight w:val="yellow"/>
+          <w:lang w:eastAsia="en-ZA"/>
+          <w14:ligatures w14:val="none"/>
+        </w:rPr>
+        <w:t>risks</w:t>
+      </w:r>
+      <w:r>
+        <w:rPr>
+          <w:rFonts w:ascii="Arial" w:eastAsia="Times New Roman" w:hAnsi="Arial" w:cs="Arial"/>
+          <w:color w:val="000000"/>
+          <w:kern w:val="0"/>
+          <w:sz w:val="24"/>
+          <w:szCs w:val="24"/>
+          <w:highlight w:val="yellow"/>
+          <w:lang w:eastAsia="en-ZA"/>
+          <w14:ligatures w14:val="none"/>
+        </w:rPr>
+        <w:t xml:space="preserve"> and downtime the network might encounter. We used V</w:t>
+      </w:r>
+      <w:r>
+        <w:rPr>
+          <w:rFonts w:ascii="Arial" w:eastAsia="Times New Roman" w:hAnsi="Arial" w:cs="Arial"/>
+          <w:color w:val="000000"/>
+          <w:kern w:val="0"/>
+          <w:sz w:val="24"/>
+          <w:szCs w:val="24"/>
+          <w:highlight w:val="yellow"/>
+          <w:lang w:eastAsia="en-ZA"/>
+          <w14:ligatures w14:val="none"/>
+        </w:rPr>
+        <w:t>LAN</w:t>
+      </w:r>
+      <w:r>
+        <w:rPr>
+          <w:rFonts w:ascii="Arial" w:eastAsia="Times New Roman" w:hAnsi="Arial" w:cs="Arial"/>
+          <w:color w:val="000000"/>
+          <w:kern w:val="0"/>
+          <w:sz w:val="24"/>
+          <w:szCs w:val="24"/>
+          <w:highlight w:val="yellow"/>
+          <w:lang w:eastAsia="en-ZA"/>
+          <w14:ligatures w14:val="none"/>
+        </w:rPr>
+        <w:t xml:space="preserve"> to separate the network logically, we then assigned a </w:t>
+      </w:r>
+      <w:r>
+        <w:rPr>
+          <w:rFonts w:ascii="Arial" w:eastAsia="Times New Roman" w:hAnsi="Arial" w:cs="Arial"/>
+          <w:color w:val="000000"/>
+          <w:kern w:val="0"/>
+          <w:sz w:val="24"/>
+          <w:szCs w:val="24"/>
+          <w:highlight w:val="yellow"/>
+          <w:lang w:eastAsia="en-ZA"/>
+          <w14:ligatures w14:val="none"/>
+        </w:rPr>
+        <w:t>DHCP</w:t>
+      </w:r>
+      <w:r>
+        <w:rPr>
+          <w:rFonts w:ascii="Arial" w:eastAsia="Times New Roman" w:hAnsi="Arial" w:cs="Arial"/>
+          <w:color w:val="000000"/>
+          <w:kern w:val="0"/>
+          <w:sz w:val="24"/>
+          <w:szCs w:val="24"/>
+          <w:highlight w:val="yellow"/>
+          <w:lang w:eastAsia="en-ZA"/>
+          <w14:ligatures w14:val="none"/>
+        </w:rPr>
+        <w:t xml:space="preserve"> pool to each </w:t>
+      </w:r>
+      <w:r>
+        <w:rPr>
+          <w:rFonts w:ascii="Arial" w:eastAsia="Times New Roman" w:hAnsi="Arial" w:cs="Arial"/>
+          <w:color w:val="000000"/>
+          <w:kern w:val="0"/>
+          <w:sz w:val="24"/>
+          <w:szCs w:val="24"/>
+          <w:highlight w:val="yellow"/>
+          <w:lang w:eastAsia="en-ZA"/>
+          <w14:ligatures w14:val="none"/>
+        </w:rPr>
+        <w:t>VLAN</w:t>
+      </w:r>
+      <w:r>
+        <w:rPr>
+          <w:rFonts w:ascii="Arial" w:eastAsia="Times New Roman" w:hAnsi="Arial" w:cs="Arial"/>
+          <w:color w:val="000000"/>
+          <w:kern w:val="0"/>
+          <w:sz w:val="24"/>
+          <w:szCs w:val="24"/>
+          <w:highlight w:val="yellow"/>
+          <w:lang w:eastAsia="en-ZA"/>
+          <w14:ligatures w14:val="none"/>
+        </w:rPr>
+        <w:t xml:space="preserve"> for the wired and wireless devices.</w:t>
+      </w:r>
+    </w:p>
+    <w:p>
+      <w:pPr>
+        <w:spacing w:after="0" w:line="240" w:lineRule="auto"/>
+        <w:rPr>
+          <w:rFonts w:ascii="Times New Roman" w:eastAsia="Times New Roman" w:hAnsi="Times New Roman" w:cs="Times New Roman"/>
+          <w:kern w:val="0"/>
+          <w:sz w:val="24"/>
+          <w:szCs w:val="24"/>
+          <w:highlight w:val="yellow"/>
+          <w:lang w:eastAsia="en-ZA"/>
+          <w14:ligatures w14:val="none"/>
+        </w:rPr>
+      </w:pPr>
+      <w:r>
+        <w:rPr>
+          <w:rFonts w:ascii="Arial" w:eastAsia="Times New Roman" w:hAnsi="Arial" w:cs="Arial"/>
+          <w:color w:val="000000"/>
+          <w:kern w:val="0"/>
+          <w:sz w:val="24"/>
+          <w:szCs w:val="24"/>
+          <w:highlight w:val="yellow"/>
+          <w:lang w:eastAsia="en-ZA"/>
+          <w14:ligatures w14:val="none"/>
+        </w:rPr>
+        <w:t>Static IPs were assigned to the devices in the server room such as the multilayer switches, a server, a router, WLC (Wireless Lan Controller) and the pc that manages it.</w:t>
+      </w:r>
+    </w:p>
+    <w:p>
+      <w:pPr>
+        <w:spacing w:after="0" w:line="240" w:lineRule="auto"/>
+        <w:rPr>
+          <w:rFonts w:ascii="Times New Roman" w:eastAsia="Times New Roman" w:hAnsi="Times New Roman" w:cs="Times New Roman"/>
+          <w:kern w:val="0"/>
+          <w:sz w:val="24"/>
+          <w:szCs w:val="24"/>
+          <w:highlight w:val="yellow"/>
+          <w:lang w:eastAsia="en-ZA"/>
+          <w14:ligatures w14:val="none"/>
+        </w:rPr>
+      </w:pPr>
+    </w:p>
+    <w:p>
+      <w:pPr>
+        <w:spacing w:after="0" w:line="240" w:lineRule="auto"/>
+        <w:rPr>
+          <w:rFonts w:ascii="Times New Roman" w:eastAsia="Times New Roman" w:hAnsi="Times New Roman" w:cs="Times New Roman"/>
+          <w:kern w:val="0"/>
+          <w:sz w:val="24"/>
+          <w:szCs w:val="24"/>
+          <w:highlight w:val="yellow"/>
+          <w:lang w:eastAsia="en-ZA"/>
+          <w14:ligatures w14:val="none"/>
+        </w:rPr>
+      </w:pPr>
+      <w:r>
+        <w:rPr>
+          <w:rFonts w:ascii="Arial" w:eastAsia="Times New Roman" w:hAnsi="Arial" w:cs="Arial"/>
+          <w:color w:val="000000"/>
+          <w:kern w:val="0"/>
+          <w:sz w:val="24"/>
+          <w:szCs w:val="24"/>
+          <w:highlight w:val="yellow"/>
+          <w:lang w:eastAsia="en-ZA"/>
+          <w14:ligatures w14:val="none"/>
+        </w:rPr>
+        <w:t>This design approach allowed us to establish a scalable and easily manageable network infrastructure. We encountered a challenge regarding the one fibre connection to the Internet. As the project specifications did not provide a specific method, we needed to find a suitable solution and we decided that using a web server to represent the internet was the best. </w:t>
+      </w:r>
+    </w:p>
+    <w:p>
+      <w:pPr>
+        <w:spacing w:after="0" w:line="240" w:lineRule="auto"/>
+        <w:rPr>
+          <w:rFonts w:ascii="Times New Roman" w:eastAsia="Times New Roman" w:hAnsi="Times New Roman" w:cs="Times New Roman"/>
+          <w:kern w:val="0"/>
+          <w:sz w:val="24"/>
+          <w:szCs w:val="24"/>
+          <w:highlight w:val="yellow"/>
+          <w:lang w:eastAsia="en-ZA"/>
+          <w14:ligatures w14:val="none"/>
+        </w:rPr>
+      </w:pPr>
+    </w:p>
+    <w:p>
+      <w:pPr>
+        <w:spacing w:after="0" w:line="240" w:lineRule="auto"/>
+        <w:rPr>
+          <w:rFonts w:ascii="Times New Roman" w:eastAsia="Times New Roman" w:hAnsi="Times New Roman" w:cs="Times New Roman"/>
+          <w:kern w:val="0"/>
+          <w:sz w:val="24"/>
+          <w:szCs w:val="24"/>
+          <w:lang w:eastAsia="en-ZA"/>
+          <w14:ligatures w14:val="none"/>
+        </w:rPr>
+      </w:pPr>
+      <w:r>
+        <w:rPr>
+          <w:rFonts w:ascii="Arial" w:eastAsia="Times New Roman" w:hAnsi="Arial" w:cs="Arial"/>
+          <w:color w:val="000000"/>
+          <w:kern w:val="0"/>
+          <w:sz w:val="24"/>
+          <w:szCs w:val="24"/>
+          <w:highlight w:val="yellow"/>
+          <w:lang w:eastAsia="en-ZA"/>
+          <w14:ligatures w14:val="none"/>
+        </w:rPr>
+        <w:t xml:space="preserve">Working with Cisco Packet Tracer provided us with a valuable learning experience. As a team, we were initially unfamiliar with the environment and had to acquire new network building skills. Through hands-on experimentation and research, we gained a deeper understanding of network design principles and device configurations. Overall, the project allowed us to apply theoretical knowledge to practical scenarios, enhancing our understanding of network design and troubleshooting. The challenges we encountered helped us develop problem-solving skills and </w:t>
+      </w:r>
+      <w:r>
+        <w:rPr>
+          <w:rFonts w:ascii="Arial" w:eastAsia="Times New Roman" w:hAnsi="Arial" w:cs="Arial"/>
+          <w:color w:val="000000"/>
+          <w:kern w:val="0"/>
+          <w:sz w:val="24"/>
+          <w:szCs w:val="24"/>
+          <w:highlight w:val="yellow"/>
+          <w:lang w:eastAsia="en-ZA"/>
+          <w14:ligatures w14:val="none"/>
+        </w:rPr>
+        <w:t>adaptability and</w:t>
+      </w:r>
+      <w:r>
+        <w:rPr>
+          <w:rFonts w:ascii="Arial" w:eastAsia="Times New Roman" w:hAnsi="Arial" w:cs="Arial"/>
+          <w:color w:val="000000"/>
+          <w:kern w:val="0"/>
+          <w:sz w:val="24"/>
+          <w:szCs w:val="24"/>
+          <w:highlight w:val="yellow"/>
+          <w:lang w:eastAsia="en-ZA"/>
+          <w14:ligatures w14:val="none"/>
+        </w:rPr>
+        <w:t xml:space="preserve"> prepared us for future networking endeavours.</w:t>
+      </w:r>
+    </w:p>
+    <w:p>
+      <w:r>
+        <w:br w:type="page"/>
+      </w:r>
+    </w:p>
+    <w:p>
+      <w:pPr>
+        <w:pStyle w:val="Heading1"/>
+        <w:rPr>
+          <w:u w:val="single"/>
+        </w:rPr>
+      </w:pPr>
+      <w:r>
+        <w:rPr>
+          <w:highlight w:val="yellow"/>
+          <w:u w:val="single"/>
+        </w:rPr>
+        <w:lastRenderedPageBreak/>
+        <w:t>Text Messaging Application Reflection:</w:t>
+      </w:r>
+    </w:p>
+    <w:p>
+      <w:pPr>
+        <w:spacing w:after="0" w:line="240" w:lineRule="auto"/>
+        <w:rPr>
+          <w:rFonts w:ascii="Times New Roman" w:eastAsia="Times New Roman" w:hAnsi="Times New Roman" w:cs="Times New Roman"/>
+          <w:kern w:val="0"/>
+          <w:sz w:val="24"/>
+          <w:szCs w:val="24"/>
+          <w:highlight w:val="yellow"/>
+          <w:lang w:eastAsia="en-ZA"/>
+          <w14:ligatures w14:val="none"/>
+        </w:rPr>
+      </w:pPr>
+      <w:r>
+        <w:rPr>
+          <w:rFonts w:ascii="Arial" w:eastAsia="Times New Roman" w:hAnsi="Arial" w:cs="Arial"/>
+          <w:color w:val="000000"/>
+          <w:kern w:val="0"/>
+          <w:highlight w:val="yellow"/>
+          <w:lang w:eastAsia="en-ZA"/>
+          <w14:ligatures w14:val="none"/>
+        </w:rPr>
+        <w:t>Reflecting on the messaging application developed by our group, We are truly impressed by the valuable insights and expertise we acquired throughout the entire process. The project not only expanded our proficiency in various C# methods and features but also deepened our understanding of establishing connections between different machines using their respective IP addresses and ports. Overcoming challenges emerged as an integral part of our journey, notably tackling the intricacies of connecting and enabling seamless communication between devices.</w:t>
+      </w:r>
+    </w:p>
+    <w:p>
+      <w:pPr>
+        <w:spacing w:after="0" w:line="240" w:lineRule="auto"/>
+        <w:rPr>
+          <w:rFonts w:ascii="Times New Roman" w:eastAsia="Times New Roman" w:hAnsi="Times New Roman" w:cs="Times New Roman"/>
+          <w:kern w:val="0"/>
+          <w:sz w:val="24"/>
+          <w:szCs w:val="24"/>
+          <w:highlight w:val="yellow"/>
+          <w:lang w:eastAsia="en-ZA"/>
+          <w14:ligatures w14:val="none"/>
+        </w:rPr>
+      </w:pPr>
+    </w:p>
+    <w:p>
+      <w:pPr>
+        <w:spacing w:after="0" w:line="240" w:lineRule="auto"/>
+        <w:rPr>
+          <w:rFonts w:ascii="Times New Roman" w:eastAsia="Times New Roman" w:hAnsi="Times New Roman" w:cs="Times New Roman"/>
+          <w:kern w:val="0"/>
+          <w:sz w:val="24"/>
+          <w:szCs w:val="24"/>
+          <w:highlight w:val="yellow"/>
+          <w:lang w:eastAsia="en-ZA"/>
+          <w14:ligatures w14:val="none"/>
+        </w:rPr>
+      </w:pPr>
+      <w:r>
+        <w:rPr>
+          <w:rFonts w:ascii="Arial" w:eastAsia="Times New Roman" w:hAnsi="Arial" w:cs="Arial"/>
+          <w:color w:val="000000"/>
+          <w:kern w:val="0"/>
+          <w:highlight w:val="yellow"/>
+          <w:lang w:eastAsia="en-ZA"/>
+          <w14:ligatures w14:val="none"/>
+        </w:rPr>
+        <w:t>Additionally, configuring the Peer-to-Peer server proved to be a significant hurdle, as we discovered the need to address message routing concerns that could potentially cause confusion when engaged in conversations with multiple users. Ultimately, the experience fostered tremendous personal and professional growth, equipping each team member with a wealth of new knowledge and skills to carry forward.</w:t>
+      </w:r>
+    </w:p>
+    <w:p>
+      <w:pPr>
+        <w:spacing w:after="0" w:line="240" w:lineRule="auto"/>
+        <w:rPr>
+          <w:rFonts w:ascii="Times New Roman" w:eastAsia="Times New Roman" w:hAnsi="Times New Roman" w:cs="Times New Roman"/>
+          <w:kern w:val="0"/>
+          <w:sz w:val="24"/>
+          <w:szCs w:val="24"/>
+          <w:highlight w:val="yellow"/>
+          <w:lang w:eastAsia="en-ZA"/>
+          <w14:ligatures w14:val="none"/>
+        </w:rPr>
+      </w:pPr>
+    </w:p>
+    <w:p>
+      <w:pPr>
+        <w:spacing w:after="0" w:line="240" w:lineRule="auto"/>
+        <w:rPr>
+          <w:rFonts w:ascii="Times New Roman" w:eastAsia="Times New Roman" w:hAnsi="Times New Roman" w:cs="Times New Roman"/>
+          <w:kern w:val="0"/>
+          <w:sz w:val="24"/>
+          <w:szCs w:val="24"/>
+          <w:highlight w:val="yellow"/>
+          <w:lang w:eastAsia="en-ZA"/>
+          <w14:ligatures w14:val="none"/>
+        </w:rPr>
+      </w:pPr>
+      <w:r>
+        <w:rPr>
+          <w:rFonts w:ascii="Arial" w:eastAsia="Times New Roman" w:hAnsi="Arial" w:cs="Arial"/>
+          <w:color w:val="000000"/>
+          <w:kern w:val="0"/>
+          <w:highlight w:val="yellow"/>
+          <w:lang w:eastAsia="en-ZA"/>
+          <w14:ligatures w14:val="none"/>
+        </w:rPr>
+        <w:t>Text Messaging App Reflection (Jacques):</w:t>
+      </w:r>
+    </w:p>
+    <w:p>
+      <w:r>
+        <w:rPr>
+          <w:rFonts w:ascii="Arial" w:eastAsia="Times New Roman" w:hAnsi="Arial" w:cs="Arial"/>
+          <w:color w:val="000000"/>
+          <w:kern w:val="0"/>
+          <w:highlight w:val="yellow"/>
+          <w:lang w:eastAsia="en-ZA"/>
+          <w14:ligatures w14:val="none"/>
+        </w:rPr>
+        <w:t xml:space="preserve">For the text-messaging app I made 2 rough ideas about how we could approach the chat app’s way of communicating. Further along the road we made use of a web server called firebase which eased things. The code from my previous 2 ideas were used in the final </w:t>
+      </w:r>
+      <w:proofErr w:type="spellStart"/>
+      <w:r>
+        <w:rPr>
+          <w:rFonts w:ascii="Arial" w:eastAsia="Times New Roman" w:hAnsi="Arial" w:cs="Arial"/>
+          <w:color w:val="000000"/>
+          <w:kern w:val="0"/>
+          <w:highlight w:val="yellow"/>
+          <w:lang w:eastAsia="en-ZA"/>
+          <w14:ligatures w14:val="none"/>
+        </w:rPr>
+        <w:t>ChatSphere</w:t>
+      </w:r>
+      <w:proofErr w:type="spellEnd"/>
+      <w:r>
+        <w:rPr>
+          <w:rFonts w:ascii="Arial" w:eastAsia="Times New Roman" w:hAnsi="Arial" w:cs="Arial"/>
+          <w:color w:val="000000"/>
+          <w:kern w:val="0"/>
+          <w:highlight w:val="yellow"/>
+          <w:lang w:eastAsia="en-ZA"/>
+          <w14:ligatures w14:val="none"/>
+        </w:rPr>
+        <w:t xml:space="preserve"> text-messaging app. </w:t>
+      </w:r>
+      <w:r>
+        <w:rPr>
+          <w:rFonts w:ascii="Arial" w:eastAsia="Times New Roman" w:hAnsi="Arial" w:cs="Arial"/>
+          <w:b/>
+          <w:bCs/>
+          <w:color w:val="000000"/>
+          <w:kern w:val="0"/>
+          <w:sz w:val="24"/>
+          <w:szCs w:val="24"/>
+          <w:highlight w:val="yellow"/>
+          <w:lang w:eastAsia="en-ZA"/>
+          <w14:ligatures w14:val="none"/>
+        </w:rPr>
+        <w:t>[Write more]</w:t>
+      </w:r>
+      <w:r>
+        <w:br w:type="page"/>
+      </w:r>
+    </w:p>
+    <w:p>
+      <w:pPr>
+        <w:pStyle w:val="Heading1"/>
+        <w:rPr>
           <w:u w:val="single"/>
         </w:rPr>
       </w:pPr>
@@ -14993,14 +16467,31 @@
           <w:lang w:val="en-US"/>
         </w:rPr>
       </w:pPr>
-      <w:r>
+    </w:p>
+    <w:p>
+      <w:pPr>
+        <w:pStyle w:val="Heading2"/>
+        <w:rPr>
+          <w:u w:val="single"/>
+        </w:rPr>
+      </w:pPr>
+      <w:bookmarkStart w:id="45" w:name="_Toc166666317"/>
+      <w:r>
+        <w:rPr>
+          <w:u w:val="single"/>
+        </w:rPr>
+        <w:t>Cloete, Jacques (44214987)</w:t>
+      </w:r>
+      <w:bookmarkEnd w:id="45"/>
+    </w:p>
+    <w:p>
+      <w:pPr>
         <w:rPr>
           <w:sz w:val="24"/>
           <w:szCs w:val="24"/>
           <w:lang w:val="en-US"/>
         </w:rPr>
-        <w:br w:type="page"/>
-      </w:r>
+      </w:pPr>
     </w:p>
     <w:p>
       <w:pPr>
@@ -15009,15 +16500,51 @@
           <w:u w:val="single"/>
         </w:rPr>
       </w:pPr>
-      <w:bookmarkStart w:id="45" w:name="_Toc166666317"/>
+      <w:bookmarkStart w:id="46" w:name="_Toc166666318"/>
       <w:r>
         <w:rPr>
           <w:u w:val="single"/>
         </w:rPr>
-        <w:lastRenderedPageBreak/>
-        <w:t>Cloete, Jacques (44214987)</w:t>
-      </w:r>
-      <w:bookmarkEnd w:id="45"/>
+        <w:t>Coetzee, Christian (40513262)</w:t>
+      </w:r>
+      <w:bookmarkEnd w:id="46"/>
+    </w:p>
+    <w:p>
+      <w:pPr>
+        <w:rPr>
+          <w:u w:val="single"/>
+        </w:rPr>
+      </w:pPr>
+    </w:p>
+    <w:p>
+      <w:pPr>
+        <w:pStyle w:val="Heading2"/>
+        <w:rPr>
+          <w:u w:val="single"/>
+        </w:rPr>
+      </w:pPr>
+      <w:bookmarkStart w:id="47" w:name="_Toc166666319"/>
+      <w:r>
+        <w:rPr>
+          <w:u w:val="single"/>
+        </w:rPr>
+        <w:t xml:space="preserve">De Meyer, </w:t>
+      </w:r>
+      <w:proofErr w:type="spellStart"/>
+      <w:r>
+        <w:rPr>
+          <w:u w:val="single"/>
+        </w:rPr>
+        <w:t>Maderi</w:t>
+      </w:r>
+      <w:proofErr w:type="spellEnd"/>
+      <w:r>
+        <w:rPr>
+          <w:u w:val="single"/>
+        </w:rPr>
+        <w:t xml:space="preserve"> (50977676)</w:t>
+      </w:r>
+      <w:bookmarkEnd w:id="47"/>
     </w:p>
     <w:p>
       <w:pPr>
@@ -15027,127 +16554,31 @@
           <w:lang w:val="en-US"/>
         </w:rPr>
       </w:pPr>
-      <w:r>
+    </w:p>
+    <w:p>
+      <w:pPr>
+        <w:pStyle w:val="Heading2"/>
+        <w:rPr>
+          <w:u w:val="single"/>
+        </w:rPr>
+      </w:pPr>
+      <w:bookmarkStart w:id="48" w:name="_Toc166666320"/>
+      <w:r>
+        <w:rPr>
+          <w:u w:val="single"/>
+        </w:rPr>
+        <w:t>Le Roux, Danika (41049764)</w:t>
+      </w:r>
+      <w:bookmarkEnd w:id="48"/>
+    </w:p>
+    <w:p>
+      <w:pPr>
         <w:rPr>
           <w:sz w:val="24"/>
           <w:szCs w:val="24"/>
           <w:lang w:val="en-US"/>
         </w:rPr>
-        <w:br w:type="page"/>
-      </w:r>
-    </w:p>
-    <w:p>
-      <w:pPr>
-        <w:pStyle w:val="Heading2"/>
-        <w:rPr>
-          <w:u w:val="single"/>
-        </w:rPr>
-      </w:pPr>
-      <w:bookmarkStart w:id="46" w:name="_Toc166666318"/>
-      <w:r>
-        <w:rPr>
-          <w:u w:val="single"/>
-        </w:rPr>
-        <w:lastRenderedPageBreak/>
-        <w:t>Coetzee, Christian (40513262)</w:t>
-      </w:r>
-      <w:bookmarkEnd w:id="46"/>
-    </w:p>
-    <w:p>
-      <w:pPr>
-        <w:rPr>
-          <w:u w:val="single"/>
-        </w:rPr>
-      </w:pPr>
-      <w:r>
-        <w:rPr>
-          <w:u w:val="single"/>
-        </w:rPr>
-        <w:br w:type="page"/>
-      </w:r>
-    </w:p>
-    <w:p>
-      <w:pPr>
-        <w:pStyle w:val="Heading2"/>
-        <w:rPr>
-          <w:u w:val="single"/>
-        </w:rPr>
-      </w:pPr>
-      <w:bookmarkStart w:id="47" w:name="_Toc166666319"/>
-      <w:r>
-        <w:rPr>
-          <w:u w:val="single"/>
-        </w:rPr>
-        <w:lastRenderedPageBreak/>
-        <w:t xml:space="preserve">De Meyer, </w:t>
-      </w:r>
-      <w:proofErr w:type="spellStart"/>
-      <w:r>
-        <w:rPr>
-          <w:u w:val="single"/>
-        </w:rPr>
-        <w:t>Maderi</w:t>
-      </w:r>
-      <w:proofErr w:type="spellEnd"/>
-      <w:r>
-        <w:rPr>
-          <w:u w:val="single"/>
-        </w:rPr>
-        <w:t xml:space="preserve"> (50977676)</w:t>
-      </w:r>
-      <w:bookmarkEnd w:id="47"/>
-    </w:p>
-    <w:p>
-      <w:pPr>
-        <w:rPr>
-          <w:sz w:val="24"/>
-          <w:szCs w:val="24"/>
-          <w:lang w:val="en-US"/>
-        </w:rPr>
-      </w:pPr>
-      <w:r>
-        <w:rPr>
-          <w:sz w:val="24"/>
-          <w:szCs w:val="24"/>
-          <w:lang w:val="en-US"/>
-        </w:rPr>
-        <w:br w:type="page"/>
-      </w:r>
-    </w:p>
-    <w:p>
-      <w:pPr>
-        <w:pStyle w:val="Heading2"/>
-        <w:rPr>
-          <w:u w:val="single"/>
-        </w:rPr>
-      </w:pPr>
-      <w:bookmarkStart w:id="48" w:name="_Toc166666320"/>
-      <w:r>
-        <w:rPr>
-          <w:u w:val="single"/>
-        </w:rPr>
-        <w:lastRenderedPageBreak/>
-        <w:t>Le Roux, Danika (41049764)</w:t>
-      </w:r>
-      <w:bookmarkEnd w:id="48"/>
-    </w:p>
-    <w:p/>
-    <w:p>
-      <w:pPr>
-        <w:rPr>
-          <w:sz w:val="24"/>
-          <w:szCs w:val="24"/>
-          <w:lang w:val="en-US"/>
-        </w:rPr>
-      </w:pPr>
-      <w:r>
-        <w:rPr>
-          <w:sz w:val="24"/>
-          <w:szCs w:val="24"/>
-          <w:lang w:val="en-US"/>
-        </w:rPr>
-        <w:br w:type="page"/>
-      </w:r>
+      </w:pPr>
     </w:p>
     <w:p>
       <w:pPr>
@@ -15162,7 +16593,6 @@
         <w:rPr>
           <w:u w:val="single"/>
         </w:rPr>
-        <w:lastRenderedPageBreak/>
         <w:t>Mooiman</w:t>
       </w:r>
       <w:proofErr w:type="spellEnd"/>
@@ -15182,14 +16612,6 @@
           <w:lang w:val="en-US"/>
         </w:rPr>
       </w:pPr>
-      <w:r>
-        <w:rPr>
-          <w:sz w:val="24"/>
-          <w:szCs w:val="24"/>
-          <w:lang w:val="en-US"/>
-        </w:rPr>
-        <w:br w:type="page"/>
-      </w:r>
     </w:p>
     <w:p>
       <w:pPr>
@@ -15204,7 +16626,6 @@
         <w:rPr>
           <w:u w:val="single"/>
         </w:rPr>
-        <w:lastRenderedPageBreak/>
         <w:t>Nieman, Waldo (37943278)</w:t>
       </w:r>
       <w:bookmarkEnd w:id="50"/>
@@ -15224,14 +16645,31 @@
           <w:lang w:val="en-US"/>
         </w:rPr>
       </w:pPr>
-      <w:r>
+    </w:p>
+    <w:p>
+      <w:pPr>
+        <w:pStyle w:val="Heading2"/>
+        <w:rPr>
+          <w:u w:val="single"/>
+        </w:rPr>
+      </w:pPr>
+      <w:bookmarkStart w:id="51" w:name="_Toc166666323"/>
+      <w:r>
+        <w:rPr>
+          <w:u w:val="single"/>
+        </w:rPr>
+        <w:t>Pretorius, Andre (41093615)</w:t>
+      </w:r>
+      <w:bookmarkEnd w:id="51"/>
+    </w:p>
+    <w:p>
+      <w:pPr>
         <w:rPr>
           <w:sz w:val="24"/>
           <w:szCs w:val="24"/>
           <w:lang w:val="en-US"/>
         </w:rPr>
-        <w:br w:type="page"/>
-      </w:r>
+      </w:pPr>
     </w:p>
     <w:p>
       <w:pPr>
@@ -15240,46 +16678,11 @@
           <w:u w:val="single"/>
         </w:rPr>
       </w:pPr>
-      <w:bookmarkStart w:id="51" w:name="_Toc166666323"/>
+      <w:bookmarkStart w:id="52" w:name="_Toc166666324"/>
       <w:r>
         <w:rPr>
           <w:u w:val="single"/>
         </w:rPr>
-        <w:lastRenderedPageBreak/>
-        <w:t>Pretorius, Andre (41093615)</w:t>
-      </w:r>
-      <w:bookmarkEnd w:id="51"/>
-    </w:p>
-    <w:p>
-      <w:pPr>
-        <w:rPr>
-          <w:sz w:val="24"/>
-          <w:szCs w:val="24"/>
-          <w:lang w:val="en-US"/>
-        </w:rPr>
-      </w:pPr>
-      <w:r>
-        <w:rPr>
-          <w:sz w:val="24"/>
-          <w:szCs w:val="24"/>
-          <w:lang w:val="en-US"/>
-        </w:rPr>
-        <w:br w:type="page"/>
-      </w:r>
-    </w:p>
-    <w:p>
-      <w:pPr>
-        <w:pStyle w:val="Heading2"/>
-        <w:rPr>
-          <w:u w:val="single"/>
-        </w:rPr>
-      </w:pPr>
-      <w:bookmarkStart w:id="52" w:name="_Toc166666324"/>
-      <w:r>
-        <w:rPr>
-          <w:u w:val="single"/>
-        </w:rPr>
-        <w:lastRenderedPageBreak/>
         <w:t>Truter, Ariël (38566567)</w:t>
       </w:r>
       <w:bookmarkEnd w:id="52"/>
@@ -15292,12 +16695,6 @@
           <w:u w:val="single"/>
         </w:rPr>
       </w:pPr>
-      <w:r>
-        <w:rPr>
-          <w:lang w:val="en-US"/>
-        </w:rPr>
-        <w:br w:type="page"/>
-      </w:r>
     </w:p>
     <w:p>
       <w:pPr>
@@ -15311,12 +16708,10 @@
         <w:rPr>
           <w:u w:val="single"/>
         </w:rPr>
-        <w:lastRenderedPageBreak/>
         <w:t>Van Tonder, Anri (37328409)</w:t>
       </w:r>
       <w:bookmarkEnd w:id="53"/>
     </w:p>
-    <w:p/>
     <w:sectPr>
       <w:pgSz w:w="11906" w:h="16838" w:code="9"/>
       <w:pgMar w:top="1440" w:right="1440" w:bottom="1440" w:left="1440" w:header="709" w:footer="709" w:gutter="0"/>
@@ -15435,6 +16830,119 @@
 <file path=word/numbering.xml><?xml version="1.0" encoding="utf-8"?>
 <w:numbering xmlns:wpc="http://schemas.microsoft.com/office/word/2010/wordprocessingCanvas" xmlns:cx="http://schemas.microsoft.com/office/drawing/2014/chartex" xmlns:cx1="http://schemas.microsoft.com/office/drawing/2015/9/8/chartex" xmlns:cx2="http://schemas.microsoft.com/office/drawing/2015/10/21/chartex" xmlns:cx3="http://schemas.microsoft.com/office/drawing/2016/5/9/chartex" xmlns:cx4="http://schemas.microsoft.com/office/drawing/2016/5/10/chartex" xmlns:cx5="http://schemas.microsoft.com/office/drawing/2016/5/11/chartex" xmlns:cx6="http://schemas.microsoft.com/office/drawing/2016/5/12/chartex" xmlns:cx7="http://schemas.microsoft.com/office/drawing/2016/5/13/chartex" xmlns:cx8="http://schemas.microsoft.com/office/drawing/2016/5/14/chartex" xmlns:mc="http://schemas.openxmlformats.org/markup-compatibility/2006" xmlns:aink="http://schemas.microsoft.com/office/drawing/2016/ink" xmlns:am3d="http://schemas.microsoft.com/office/drawing/2017/model3d" xmlns:o="urn:schemas-microsoft-com:office:office" xmlns:oel="http://schemas.microsoft.com/office/2019/extlst" xmlns:r="http://schemas.openxmlformats.org/officeDocument/2006/relationships" xmlns:m="http://schemas.openxmlformats.org/officeDocument/2006/math" xmlns:v="urn:schemas-microsoft-com:vml" xmlns:wp14="http://schemas.microsoft.com/office/word/2010/wordprocessingDrawing" xmlns:wp="http://schemas.openxmlformats.org/drawingml/2006/wordprocessingDrawing" xmlns:w10="urn:schemas-microsoft-com:office:word" xmlns:w="http://schemas.openxmlformats.org/wordprocessingml/2006/main" xmlns:w14="http://schemas.microsoft.com/office/word/2010/wordml" xmlns:w15="http://schemas.microsoft.com/office/word/2012/wordml" xmlns:w16cex="http://schemas.microsoft.com/office/word/2018/wordml/cex" xmlns:w16cid="http://schemas.microsoft.com/office/word/2016/wordml/cid" xmlns:w16="http://schemas.microsoft.com/office/word/2018/wordml" xmlns:w16du="http://schemas.microsoft.com/office/word/2023/wordml/word16du" xmlns:w16sdtdh="http://schemas.microsoft.com/office/word/2020/wordml/sdtdatahash" xmlns:w16se="http://schemas.microsoft.com/office/word/2015/wordml/symex" xmlns:wpg="http://schemas.microsoft.com/office/word/2010/wordprocessingGroup" xmlns:wpi="http://schemas.microsoft.com/office/word/2010/wordprocessingInk" xmlns:wne="http://schemas.microsoft.com/office/word/2006/wordml" xmlns:wps="http://schemas.microsoft.com/office/word/2010/wordprocessingShape" mc:Ignorable="w14 w15 w16se w16cid w16 w16cex w16sdtdh w16du wp14">
   <w:abstractNum w:abstractNumId="0" w15:restartNumberingAfterBreak="0">
+    <w:nsid w:val="0BE745A8"/>
+    <w:multiLevelType w:val="multilevel"/>
+    <w:tmpl w:val="25465EE4"/>
+    <w:lvl w:ilvl="0">
+      <w:start w:val="1"/>
+      <w:numFmt w:val="decimal"/>
+      <w:lvlText w:val="%1."/>
+      <w:lvlJc w:val="left"/>
+      <w:pPr>
+        <w:tabs>
+          <w:tab w:val="num" w:pos="720"/>
+        </w:tabs>
+        <w:ind w:left="720" w:hanging="360"/>
+      </w:pPr>
+    </w:lvl>
+    <w:lvl w:ilvl="1" w:tentative="1">
+      <w:start w:val="1"/>
+      <w:numFmt w:val="decimal"/>
+      <w:lvlText w:val="%2."/>
+      <w:lvlJc w:val="left"/>
+      <w:pPr>
+        <w:tabs>
+          <w:tab w:val="num" w:pos="1440"/>
+        </w:tabs>
+        <w:ind w:left="1440" w:hanging="360"/>
+      </w:pPr>
+    </w:lvl>
+    <w:lvl w:ilvl="2" w:tentative="1">
+      <w:start w:val="1"/>
+      <w:numFmt w:val="decimal"/>
+      <w:lvlText w:val="%3."/>
+      <w:lvlJc w:val="left"/>
+      <w:pPr>
+        <w:tabs>
+          <w:tab w:val="num" w:pos="2160"/>
+        </w:tabs>
+        <w:ind w:left="2160" w:hanging="360"/>
+      </w:pPr>
+    </w:lvl>
+    <w:lvl w:ilvl="3" w:tentative="1">
+      <w:start w:val="1"/>
+      <w:numFmt w:val="decimal"/>
+      <w:lvlText w:val="%4."/>
+      <w:lvlJc w:val="left"/>
+      <w:pPr>
+        <w:tabs>
+          <w:tab w:val="num" w:pos="2880"/>
+        </w:tabs>
+        <w:ind w:left="2880" w:hanging="360"/>
+      </w:pPr>
+    </w:lvl>
+    <w:lvl w:ilvl="4" w:tentative="1">
+      <w:start w:val="1"/>
+      <w:numFmt w:val="decimal"/>
+      <w:lvlText w:val="%5."/>
+      <w:lvlJc w:val="left"/>
+      <w:pPr>
+        <w:tabs>
+          <w:tab w:val="num" w:pos="3600"/>
+        </w:tabs>
+        <w:ind w:left="3600" w:hanging="360"/>
+      </w:pPr>
+    </w:lvl>
+    <w:lvl w:ilvl="5" w:tentative="1">
+      <w:start w:val="1"/>
+      <w:numFmt w:val="decimal"/>
+      <w:lvlText w:val="%6."/>
+      <w:lvlJc w:val="left"/>
+      <w:pPr>
+        <w:tabs>
+          <w:tab w:val="num" w:pos="4320"/>
+        </w:tabs>
+        <w:ind w:left="4320" w:hanging="360"/>
+      </w:pPr>
+    </w:lvl>
+    <w:lvl w:ilvl="6" w:tentative="1">
+      <w:start w:val="1"/>
+      <w:numFmt w:val="decimal"/>
+      <w:lvlText w:val="%7."/>
+      <w:lvlJc w:val="left"/>
+      <w:pPr>
+        <w:tabs>
+          <w:tab w:val="num" w:pos="5040"/>
+        </w:tabs>
+        <w:ind w:left="5040" w:hanging="360"/>
+      </w:pPr>
+    </w:lvl>
+    <w:lvl w:ilvl="7" w:tentative="1">
+      <w:start w:val="1"/>
+      <w:numFmt w:val="decimal"/>
+      <w:lvlText w:val="%8."/>
+      <w:lvlJc w:val="left"/>
+      <w:pPr>
+        <w:tabs>
+          <w:tab w:val="num" w:pos="5760"/>
+        </w:tabs>
+        <w:ind w:left="5760" w:hanging="360"/>
+      </w:pPr>
+    </w:lvl>
+    <w:lvl w:ilvl="8" w:tentative="1">
+      <w:start w:val="1"/>
+      <w:numFmt w:val="decimal"/>
+      <w:lvlText w:val="%9."/>
+      <w:lvlJc w:val="left"/>
+      <w:pPr>
+        <w:tabs>
+          <w:tab w:val="num" w:pos="6480"/>
+        </w:tabs>
+        <w:ind w:left="6480" w:hanging="360"/>
+      </w:pPr>
+    </w:lvl>
+  </w:abstractNum>
+  <w:abstractNum w:abstractNumId="1" w15:restartNumberingAfterBreak="0">
     <w:nsid w:val="1248143E"/>
     <w:multiLevelType w:val="hybridMultilevel"/>
     <w:tmpl w:val="6E264500"/>
@@ -15547,7 +17055,7 @@
       </w:rPr>
     </w:lvl>
   </w:abstractNum>
-  <w:abstractNum w:abstractNumId="1" w15:restartNumberingAfterBreak="0">
+  <w:abstractNum w:abstractNumId="2" w15:restartNumberingAfterBreak="0">
     <w:nsid w:val="141C29C2"/>
     <w:multiLevelType w:val="hybridMultilevel"/>
     <w:tmpl w:val="D9E01B0E"/>
@@ -15660,7 +17168,7 @@
       </w:rPr>
     </w:lvl>
   </w:abstractNum>
-  <w:abstractNum w:abstractNumId="2" w15:restartNumberingAfterBreak="0">
+  <w:abstractNum w:abstractNumId="3" w15:restartNumberingAfterBreak="0">
     <w:nsid w:val="1C6F0951"/>
     <w:multiLevelType w:val="hybridMultilevel"/>
     <w:tmpl w:val="23BA1988"/>
@@ -15773,7 +17281,305 @@
       </w:rPr>
     </w:lvl>
   </w:abstractNum>
-  <w:abstractNum w:abstractNumId="3" w15:restartNumberingAfterBreak="0">
+  <w:abstractNum w:abstractNumId="4" w15:restartNumberingAfterBreak="0">
+    <w:nsid w:val="27691F84"/>
+    <w:multiLevelType w:val="multilevel"/>
+    <w:tmpl w:val="61E87E4A"/>
+    <w:lvl w:ilvl="0">
+      <w:start w:val="1"/>
+      <w:numFmt w:val="bullet"/>
+      <w:lvlText w:val=""/>
+      <w:lvlJc w:val="left"/>
+      <w:pPr>
+        <w:tabs>
+          <w:tab w:val="num" w:pos="720"/>
+        </w:tabs>
+        <w:ind w:left="720" w:hanging="360"/>
+      </w:pPr>
+      <w:rPr>
+        <w:rFonts w:ascii="Symbol" w:hAnsi="Symbol" w:hint="default"/>
+        <w:sz w:val="20"/>
+      </w:rPr>
+    </w:lvl>
+    <w:lvl w:ilvl="1" w:tentative="1">
+      <w:start w:val="1"/>
+      <w:numFmt w:val="bullet"/>
+      <w:lvlText w:val="o"/>
+      <w:lvlJc w:val="left"/>
+      <w:pPr>
+        <w:tabs>
+          <w:tab w:val="num" w:pos="1440"/>
+        </w:tabs>
+        <w:ind w:left="1440" w:hanging="360"/>
+      </w:pPr>
+      <w:rPr>
+        <w:rFonts w:ascii="Courier New" w:hAnsi="Courier New" w:hint="default"/>
+        <w:sz w:val="20"/>
+      </w:rPr>
+    </w:lvl>
+    <w:lvl w:ilvl="2" w:tentative="1">
+      <w:start w:val="1"/>
+      <w:numFmt w:val="bullet"/>
+      <w:lvlText w:val=""/>
+      <w:lvlJc w:val="left"/>
+      <w:pPr>
+        <w:tabs>
+          <w:tab w:val="num" w:pos="2160"/>
+        </w:tabs>
+        <w:ind w:left="2160" w:hanging="360"/>
+      </w:pPr>
+      <w:rPr>
+        <w:rFonts w:ascii="Wingdings" w:hAnsi="Wingdings" w:hint="default"/>
+        <w:sz w:val="20"/>
+      </w:rPr>
+    </w:lvl>
+    <w:lvl w:ilvl="3" w:tentative="1">
+      <w:start w:val="1"/>
+      <w:numFmt w:val="bullet"/>
+      <w:lvlText w:val=""/>
+      <w:lvlJc w:val="left"/>
+      <w:pPr>
+        <w:tabs>
+          <w:tab w:val="num" w:pos="2880"/>
+        </w:tabs>
+        <w:ind w:left="2880" w:hanging="360"/>
+      </w:pPr>
+      <w:rPr>
+        <w:rFonts w:ascii="Wingdings" w:hAnsi="Wingdings" w:hint="default"/>
+        <w:sz w:val="20"/>
+      </w:rPr>
+    </w:lvl>
+    <w:lvl w:ilvl="4" w:tentative="1">
+      <w:start w:val="1"/>
+      <w:numFmt w:val="bullet"/>
+      <w:lvlText w:val=""/>
+      <w:lvlJc w:val="left"/>
+      <w:pPr>
+        <w:tabs>
+          <w:tab w:val="num" w:pos="3600"/>
+        </w:tabs>
+        <w:ind w:left="3600" w:hanging="360"/>
+      </w:pPr>
+      <w:rPr>
+        <w:rFonts w:ascii="Wingdings" w:hAnsi="Wingdings" w:hint="default"/>
+        <w:sz w:val="20"/>
+      </w:rPr>
+    </w:lvl>
+    <w:lvl w:ilvl="5" w:tentative="1">
+      <w:start w:val="1"/>
+      <w:numFmt w:val="bullet"/>
+      <w:lvlText w:val=""/>
+      <w:lvlJc w:val="left"/>
+      <w:pPr>
+        <w:tabs>
+          <w:tab w:val="num" w:pos="4320"/>
+        </w:tabs>
+        <w:ind w:left="4320" w:hanging="360"/>
+      </w:pPr>
+      <w:rPr>
+        <w:rFonts w:ascii="Wingdings" w:hAnsi="Wingdings" w:hint="default"/>
+        <w:sz w:val="20"/>
+      </w:rPr>
+    </w:lvl>
+    <w:lvl w:ilvl="6" w:tentative="1">
+      <w:start w:val="1"/>
+      <w:numFmt w:val="bullet"/>
+      <w:lvlText w:val=""/>
+      <w:lvlJc w:val="left"/>
+      <w:pPr>
+        <w:tabs>
+          <w:tab w:val="num" w:pos="5040"/>
+        </w:tabs>
+        <w:ind w:left="5040" w:hanging="360"/>
+      </w:pPr>
+      <w:rPr>
+        <w:rFonts w:ascii="Wingdings" w:hAnsi="Wingdings" w:hint="default"/>
+        <w:sz w:val="20"/>
+      </w:rPr>
+    </w:lvl>
+    <w:lvl w:ilvl="7" w:tentative="1">
+      <w:start w:val="1"/>
+      <w:numFmt w:val="bullet"/>
+      <w:lvlText w:val=""/>
+      <w:lvlJc w:val="left"/>
+      <w:pPr>
+        <w:tabs>
+          <w:tab w:val="num" w:pos="5760"/>
+        </w:tabs>
+        <w:ind w:left="5760" w:hanging="360"/>
+      </w:pPr>
+      <w:rPr>
+        <w:rFonts w:ascii="Wingdings" w:hAnsi="Wingdings" w:hint="default"/>
+        <w:sz w:val="20"/>
+      </w:rPr>
+    </w:lvl>
+    <w:lvl w:ilvl="8" w:tentative="1">
+      <w:start w:val="1"/>
+      <w:numFmt w:val="bullet"/>
+      <w:lvlText w:val=""/>
+      <w:lvlJc w:val="left"/>
+      <w:pPr>
+        <w:tabs>
+          <w:tab w:val="num" w:pos="6480"/>
+        </w:tabs>
+        <w:ind w:left="6480" w:hanging="360"/>
+      </w:pPr>
+      <w:rPr>
+        <w:rFonts w:ascii="Wingdings" w:hAnsi="Wingdings" w:hint="default"/>
+        <w:sz w:val="20"/>
+      </w:rPr>
+    </w:lvl>
+  </w:abstractNum>
+  <w:abstractNum w:abstractNumId="5" w15:restartNumberingAfterBreak="0">
+    <w:nsid w:val="29B779CD"/>
+    <w:multiLevelType w:val="multilevel"/>
+    <w:tmpl w:val="045ED838"/>
+    <w:lvl w:ilvl="0">
+      <w:start w:val="1"/>
+      <w:numFmt w:val="bullet"/>
+      <w:lvlText w:val=""/>
+      <w:lvlJc w:val="left"/>
+      <w:pPr>
+        <w:tabs>
+          <w:tab w:val="num" w:pos="720"/>
+        </w:tabs>
+        <w:ind w:left="720" w:hanging="360"/>
+      </w:pPr>
+      <w:rPr>
+        <w:rFonts w:ascii="Symbol" w:hAnsi="Symbol" w:hint="default"/>
+        <w:sz w:val="20"/>
+      </w:rPr>
+    </w:lvl>
+    <w:lvl w:ilvl="1" w:tentative="1">
+      <w:start w:val="1"/>
+      <w:numFmt w:val="bullet"/>
+      <w:lvlText w:val="o"/>
+      <w:lvlJc w:val="left"/>
+      <w:pPr>
+        <w:tabs>
+          <w:tab w:val="num" w:pos="1440"/>
+        </w:tabs>
+        <w:ind w:left="1440" w:hanging="360"/>
+      </w:pPr>
+      <w:rPr>
+        <w:rFonts w:ascii="Courier New" w:hAnsi="Courier New" w:hint="default"/>
+        <w:sz w:val="20"/>
+      </w:rPr>
+    </w:lvl>
+    <w:lvl w:ilvl="2" w:tentative="1">
+      <w:start w:val="1"/>
+      <w:numFmt w:val="bullet"/>
+      <w:lvlText w:val=""/>
+      <w:lvlJc w:val="left"/>
+      <w:pPr>
+        <w:tabs>
+          <w:tab w:val="num" w:pos="2160"/>
+        </w:tabs>
+        <w:ind w:left="2160" w:hanging="360"/>
+      </w:pPr>
+      <w:rPr>
+        <w:rFonts w:ascii="Wingdings" w:hAnsi="Wingdings" w:hint="default"/>
+        <w:sz w:val="20"/>
+      </w:rPr>
+    </w:lvl>
+    <w:lvl w:ilvl="3" w:tentative="1">
+      <w:start w:val="1"/>
+      <w:numFmt w:val="bullet"/>
+      <w:lvlText w:val=""/>
+      <w:lvlJc w:val="left"/>
+      <w:pPr>
+        <w:tabs>
+          <w:tab w:val="num" w:pos="2880"/>
+        </w:tabs>
+        <w:ind w:left="2880" w:hanging="360"/>
+      </w:pPr>
+      <w:rPr>
+        <w:rFonts w:ascii="Wingdings" w:hAnsi="Wingdings" w:hint="default"/>
+        <w:sz w:val="20"/>
+      </w:rPr>
+    </w:lvl>
+    <w:lvl w:ilvl="4" w:tentative="1">
+      <w:start w:val="1"/>
+      <w:numFmt w:val="bullet"/>
+      <w:lvlText w:val=""/>
+      <w:lvlJc w:val="left"/>
+      <w:pPr>
+        <w:tabs>
+          <w:tab w:val="num" w:pos="3600"/>
+        </w:tabs>
+        <w:ind w:left="3600" w:hanging="360"/>
+      </w:pPr>
+      <w:rPr>
+        <w:rFonts w:ascii="Wingdings" w:hAnsi="Wingdings" w:hint="default"/>
+        <w:sz w:val="20"/>
+      </w:rPr>
+    </w:lvl>
+    <w:lvl w:ilvl="5" w:tentative="1">
+      <w:start w:val="1"/>
+      <w:numFmt w:val="bullet"/>
+      <w:lvlText w:val=""/>
+      <w:lvlJc w:val="left"/>
+      <w:pPr>
+        <w:tabs>
+          <w:tab w:val="num" w:pos="4320"/>
+        </w:tabs>
+        <w:ind w:left="4320" w:hanging="360"/>
+      </w:pPr>
+      <w:rPr>
+        <w:rFonts w:ascii="Wingdings" w:hAnsi="Wingdings" w:hint="default"/>
+        <w:sz w:val="20"/>
+      </w:rPr>
+    </w:lvl>
+    <w:lvl w:ilvl="6" w:tentative="1">
+      <w:start w:val="1"/>
+      <w:numFmt w:val="bullet"/>
+      <w:lvlText w:val=""/>
+      <w:lvlJc w:val="left"/>
+      <w:pPr>
+        <w:tabs>
+          <w:tab w:val="num" w:pos="5040"/>
+        </w:tabs>
+        <w:ind w:left="5040" w:hanging="360"/>
+      </w:pPr>
+      <w:rPr>
+        <w:rFonts w:ascii="Wingdings" w:hAnsi="Wingdings" w:hint="default"/>
+        <w:sz w:val="20"/>
+      </w:rPr>
+    </w:lvl>
+    <w:lvl w:ilvl="7" w:tentative="1">
+      <w:start w:val="1"/>
+      <w:numFmt w:val="bullet"/>
+      <w:lvlText w:val=""/>
+      <w:lvlJc w:val="left"/>
+      <w:pPr>
+        <w:tabs>
+          <w:tab w:val="num" w:pos="5760"/>
+        </w:tabs>
+        <w:ind w:left="5760" w:hanging="360"/>
+      </w:pPr>
+      <w:rPr>
+        <w:rFonts w:ascii="Wingdings" w:hAnsi="Wingdings" w:hint="default"/>
+        <w:sz w:val="20"/>
+      </w:rPr>
+    </w:lvl>
+    <w:lvl w:ilvl="8" w:tentative="1">
+      <w:start w:val="1"/>
+      <w:numFmt w:val="bullet"/>
+      <w:lvlText w:val=""/>
+      <w:lvlJc w:val="left"/>
+      <w:pPr>
+        <w:tabs>
+          <w:tab w:val="num" w:pos="6480"/>
+        </w:tabs>
+        <w:ind w:left="6480" w:hanging="360"/>
+      </w:pPr>
+      <w:rPr>
+        <w:rFonts w:ascii="Wingdings" w:hAnsi="Wingdings" w:hint="default"/>
+        <w:sz w:val="20"/>
+      </w:rPr>
+    </w:lvl>
+  </w:abstractNum>
+  <w:abstractNum w:abstractNumId="6" w15:restartNumberingAfterBreak="0">
     <w:nsid w:val="35122837"/>
     <w:multiLevelType w:val="hybridMultilevel"/>
     <w:tmpl w:val="DE842E96"/>
@@ -15886,7 +17692,7 @@
       </w:rPr>
     </w:lvl>
   </w:abstractNum>
-  <w:abstractNum w:abstractNumId="4" w15:restartNumberingAfterBreak="0">
+  <w:abstractNum w:abstractNumId="7" w15:restartNumberingAfterBreak="0">
     <w:nsid w:val="47722A0B"/>
     <w:multiLevelType w:val="hybridMultilevel"/>
     <w:tmpl w:val="5854FDBE"/>
@@ -15999,7 +17805,7 @@
       </w:rPr>
     </w:lvl>
   </w:abstractNum>
-  <w:abstractNum w:abstractNumId="5" w15:restartNumberingAfterBreak="0">
+  <w:abstractNum w:abstractNumId="8" w15:restartNumberingAfterBreak="0">
     <w:nsid w:val="48162CC7"/>
     <w:multiLevelType w:val="hybridMultilevel"/>
     <w:tmpl w:val="1D48B22E"/>
@@ -16112,10 +17918,10 @@
       </w:rPr>
     </w:lvl>
   </w:abstractNum>
-  <w:abstractNum w:abstractNumId="6" w15:restartNumberingAfterBreak="0">
+  <w:abstractNum w:abstractNumId="9" w15:restartNumberingAfterBreak="0">
     <w:nsid w:val="615966AA"/>
     <w:multiLevelType w:val="hybridMultilevel"/>
-    <w:tmpl w:val="A044CE62"/>
+    <w:tmpl w:val="3AEE1376"/>
     <w:lvl w:ilvl="0" w:tplc="1C090001">
       <w:start w:val="1"/>
       <w:numFmt w:val="bullet"/>
@@ -16128,7 +17934,117 @@
         <w:rFonts w:ascii="Symbol" w:hAnsi="Symbol" w:hint="default"/>
       </w:rPr>
     </w:lvl>
-    <w:lvl w:ilvl="1" w:tplc="1C090003" w:tentative="1">
+    <w:lvl w:ilvl="1" w:tplc="1C090003">
+      <w:start w:val="1"/>
+      <w:numFmt w:val="bullet"/>
+      <w:lvlText w:val="o"/>
+      <w:lvlJc w:val="left"/>
+      <w:pPr>
+        <w:ind w:left="1440" w:hanging="360"/>
+      </w:pPr>
+      <w:rPr>
+        <w:rFonts w:ascii="Courier New" w:hAnsi="Courier New" w:cs="Courier New" w:hint="default"/>
+      </w:rPr>
+    </w:lvl>
+    <w:lvl w:ilvl="2" w:tplc="1C09000F">
+      <w:start w:val="1"/>
+      <w:numFmt w:val="decimal"/>
+      <w:lvlText w:val="%3."/>
+      <w:lvlJc w:val="left"/>
+      <w:pPr>
+        <w:ind w:left="2160" w:hanging="360"/>
+      </w:pPr>
+    </w:lvl>
+    <w:lvl w:ilvl="3" w:tplc="1C090001" w:tentative="1">
+      <w:start w:val="1"/>
+      <w:numFmt w:val="bullet"/>
+      <w:lvlText w:val=""/>
+      <w:lvlJc w:val="left"/>
+      <w:pPr>
+        <w:ind w:left="2880" w:hanging="360"/>
+      </w:pPr>
+      <w:rPr>
+        <w:rFonts w:ascii="Symbol" w:hAnsi="Symbol" w:hint="default"/>
+      </w:rPr>
+    </w:lvl>
+    <w:lvl w:ilvl="4" w:tplc="1C090003" w:tentative="1">
+      <w:start w:val="1"/>
+      <w:numFmt w:val="bullet"/>
+      <w:lvlText w:val="o"/>
+      <w:lvlJc w:val="left"/>
+      <w:pPr>
+        <w:ind w:left="3600" w:hanging="360"/>
+      </w:pPr>
+      <w:rPr>
+        <w:rFonts w:ascii="Courier New" w:hAnsi="Courier New" w:cs="Courier New" w:hint="default"/>
+      </w:rPr>
+    </w:lvl>
+    <w:lvl w:ilvl="5" w:tplc="1C090005" w:tentative="1">
+      <w:start w:val="1"/>
+      <w:numFmt w:val="bullet"/>
+      <w:lvlText w:val=""/>
+      <w:lvlJc w:val="left"/>
+      <w:pPr>
+        <w:ind w:left="4320" w:hanging="360"/>
+      </w:pPr>
+      <w:rPr>
+        <w:rFonts w:ascii="Wingdings" w:hAnsi="Wingdings" w:hint="default"/>
+      </w:rPr>
+    </w:lvl>
+    <w:lvl w:ilvl="6" w:tplc="1C090001" w:tentative="1">
+      <w:start w:val="1"/>
+      <w:numFmt w:val="bullet"/>
+      <w:lvlText w:val=""/>
+      <w:lvlJc w:val="left"/>
+      <w:pPr>
+        <w:ind w:left="5040" w:hanging="360"/>
+      </w:pPr>
+      <w:rPr>
+        <w:rFonts w:ascii="Symbol" w:hAnsi="Symbol" w:hint="default"/>
+      </w:rPr>
+    </w:lvl>
+    <w:lvl w:ilvl="7" w:tplc="1C090003" w:tentative="1">
+      <w:start w:val="1"/>
+      <w:numFmt w:val="bullet"/>
+      <w:lvlText w:val="o"/>
+      <w:lvlJc w:val="left"/>
+      <w:pPr>
+        <w:ind w:left="5760" w:hanging="360"/>
+      </w:pPr>
+      <w:rPr>
+        <w:rFonts w:ascii="Courier New" w:hAnsi="Courier New" w:cs="Courier New" w:hint="default"/>
+      </w:rPr>
+    </w:lvl>
+    <w:lvl w:ilvl="8" w:tplc="1C090005" w:tentative="1">
+      <w:start w:val="1"/>
+      <w:numFmt w:val="bullet"/>
+      <w:lvlText w:val=""/>
+      <w:lvlJc w:val="left"/>
+      <w:pPr>
+        <w:ind w:left="6480" w:hanging="360"/>
+      </w:pPr>
+      <w:rPr>
+        <w:rFonts w:ascii="Wingdings" w:hAnsi="Wingdings" w:hint="default"/>
+      </w:rPr>
+    </w:lvl>
+  </w:abstractNum>
+  <w:abstractNum w:abstractNumId="10" w15:restartNumberingAfterBreak="0">
+    <w:nsid w:val="672B1995"/>
+    <w:multiLevelType w:val="hybridMultilevel"/>
+    <w:tmpl w:val="1D5A7744"/>
+    <w:lvl w:ilvl="0" w:tplc="1C090001">
+      <w:start w:val="1"/>
+      <w:numFmt w:val="bullet"/>
+      <w:lvlText w:val=""/>
+      <w:lvlJc w:val="left"/>
+      <w:pPr>
+        <w:ind w:left="720" w:hanging="360"/>
+      </w:pPr>
+      <w:rPr>
+        <w:rFonts w:ascii="Symbol" w:hAnsi="Symbol" w:hint="default"/>
+      </w:rPr>
+    </w:lvl>
+    <w:lvl w:ilvl="1" w:tplc="1C090003">
       <w:start w:val="1"/>
       <w:numFmt w:val="bullet"/>
       <w:lvlText w:val="o"/>
@@ -16225,142 +18141,38 @@
       </w:rPr>
     </w:lvl>
   </w:abstractNum>
-  <w:abstractNum w:abstractNumId="7" w15:restartNumberingAfterBreak="0">
-    <w:nsid w:val="672B1995"/>
-    <w:multiLevelType w:val="hybridMultilevel"/>
-    <w:tmpl w:val="1D5A7744"/>
-    <w:lvl w:ilvl="0" w:tplc="1C090001">
-      <w:start w:val="1"/>
-      <w:numFmt w:val="bullet"/>
-      <w:lvlText w:val=""/>
-      <w:lvlJc w:val="left"/>
-      <w:pPr>
-        <w:ind w:left="720" w:hanging="360"/>
-      </w:pPr>
-      <w:rPr>
-        <w:rFonts w:ascii="Symbol" w:hAnsi="Symbol" w:hint="default"/>
-      </w:rPr>
-    </w:lvl>
-    <w:lvl w:ilvl="1" w:tplc="1C090003">
-      <w:start w:val="1"/>
-      <w:numFmt w:val="bullet"/>
-      <w:lvlText w:val="o"/>
-      <w:lvlJc w:val="left"/>
-      <w:pPr>
-        <w:ind w:left="1440" w:hanging="360"/>
-      </w:pPr>
-      <w:rPr>
-        <w:rFonts w:ascii="Courier New" w:hAnsi="Courier New" w:cs="Courier New" w:hint="default"/>
-      </w:rPr>
-    </w:lvl>
-    <w:lvl w:ilvl="2" w:tplc="1C090005" w:tentative="1">
-      <w:start w:val="1"/>
-      <w:numFmt w:val="bullet"/>
-      <w:lvlText w:val=""/>
-      <w:lvlJc w:val="left"/>
-      <w:pPr>
-        <w:ind w:left="2160" w:hanging="360"/>
-      </w:pPr>
-      <w:rPr>
-        <w:rFonts w:ascii="Wingdings" w:hAnsi="Wingdings" w:hint="default"/>
-      </w:rPr>
-    </w:lvl>
-    <w:lvl w:ilvl="3" w:tplc="1C090001" w:tentative="1">
-      <w:start w:val="1"/>
-      <w:numFmt w:val="bullet"/>
-      <w:lvlText w:val=""/>
-      <w:lvlJc w:val="left"/>
-      <w:pPr>
-        <w:ind w:left="2880" w:hanging="360"/>
-      </w:pPr>
-      <w:rPr>
-        <w:rFonts w:ascii="Symbol" w:hAnsi="Symbol" w:hint="default"/>
-      </w:rPr>
-    </w:lvl>
-    <w:lvl w:ilvl="4" w:tplc="1C090003" w:tentative="1">
-      <w:start w:val="1"/>
-      <w:numFmt w:val="bullet"/>
-      <w:lvlText w:val="o"/>
-      <w:lvlJc w:val="left"/>
-      <w:pPr>
-        <w:ind w:left="3600" w:hanging="360"/>
-      </w:pPr>
-      <w:rPr>
-        <w:rFonts w:ascii="Courier New" w:hAnsi="Courier New" w:cs="Courier New" w:hint="default"/>
-      </w:rPr>
-    </w:lvl>
-    <w:lvl w:ilvl="5" w:tplc="1C090005" w:tentative="1">
-      <w:start w:val="1"/>
-      <w:numFmt w:val="bullet"/>
-      <w:lvlText w:val=""/>
-      <w:lvlJc w:val="left"/>
-      <w:pPr>
-        <w:ind w:left="4320" w:hanging="360"/>
-      </w:pPr>
-      <w:rPr>
-        <w:rFonts w:ascii="Wingdings" w:hAnsi="Wingdings" w:hint="default"/>
-      </w:rPr>
-    </w:lvl>
-    <w:lvl w:ilvl="6" w:tplc="1C090001" w:tentative="1">
-      <w:start w:val="1"/>
-      <w:numFmt w:val="bullet"/>
-      <w:lvlText w:val=""/>
-      <w:lvlJc w:val="left"/>
-      <w:pPr>
-        <w:ind w:left="5040" w:hanging="360"/>
-      </w:pPr>
-      <w:rPr>
-        <w:rFonts w:ascii="Symbol" w:hAnsi="Symbol" w:hint="default"/>
-      </w:rPr>
-    </w:lvl>
-    <w:lvl w:ilvl="7" w:tplc="1C090003" w:tentative="1">
-      <w:start w:val="1"/>
-      <w:numFmt w:val="bullet"/>
-      <w:lvlText w:val="o"/>
-      <w:lvlJc w:val="left"/>
-      <w:pPr>
-        <w:ind w:left="5760" w:hanging="360"/>
-      </w:pPr>
-      <w:rPr>
-        <w:rFonts w:ascii="Courier New" w:hAnsi="Courier New" w:cs="Courier New" w:hint="default"/>
-      </w:rPr>
-    </w:lvl>
-    <w:lvl w:ilvl="8" w:tplc="1C090005" w:tentative="1">
-      <w:start w:val="1"/>
-      <w:numFmt w:val="bullet"/>
-      <w:lvlText w:val=""/>
-      <w:lvlJc w:val="left"/>
-      <w:pPr>
-        <w:ind w:left="6480" w:hanging="360"/>
-      </w:pPr>
-      <w:rPr>
-        <w:rFonts w:ascii="Wingdings" w:hAnsi="Wingdings" w:hint="default"/>
-      </w:rPr>
-    </w:lvl>
-  </w:abstractNum>
   <w:num w:numId="1" w16cid:durableId="1719931297">
+    <w:abstractNumId w:val="2"/>
+  </w:num>
+  <w:num w:numId="2" w16cid:durableId="1236892127">
+    <w:abstractNumId w:val="6"/>
+  </w:num>
+  <w:num w:numId="3" w16cid:durableId="1358432588">
+    <w:abstractNumId w:val="8"/>
+  </w:num>
+  <w:num w:numId="4" w16cid:durableId="186215821">
     <w:abstractNumId w:val="1"/>
   </w:num>
-  <w:num w:numId="2" w16cid:durableId="1236892127">
+  <w:num w:numId="5" w16cid:durableId="396586039">
+    <w:abstractNumId w:val="7"/>
+  </w:num>
+  <w:num w:numId="6" w16cid:durableId="1432818731">
+    <w:abstractNumId w:val="9"/>
+  </w:num>
+  <w:num w:numId="7" w16cid:durableId="293633776">
     <w:abstractNumId w:val="3"/>
   </w:num>
-  <w:num w:numId="3" w16cid:durableId="1358432588">
+  <w:num w:numId="8" w16cid:durableId="1739159939">
+    <w:abstractNumId w:val="10"/>
+  </w:num>
+  <w:num w:numId="9" w16cid:durableId="1301691376">
     <w:abstractNumId w:val="5"/>
   </w:num>
-  <w:num w:numId="4" w16cid:durableId="186215821">
-    <w:abstractNumId w:val="0"/>
-  </w:num>
-  <w:num w:numId="5" w16cid:durableId="396586039">
+  <w:num w:numId="10" w16cid:durableId="997657012">
     <w:abstractNumId w:val="4"/>
   </w:num>
-  <w:num w:numId="6" w16cid:durableId="1432818731">
-    <w:abstractNumId w:val="6"/>
-  </w:num>
-  <w:num w:numId="7" w16cid:durableId="293633776">
-    <w:abstractNumId w:val="2"/>
-  </w:num>
-  <w:num w:numId="8" w16cid:durableId="1739159939">
-    <w:abstractNumId w:val="7"/>
+  <w:num w:numId="11" w16cid:durableId="1926574221">
+    <w:abstractNumId w:val="0"/>
   </w:num>
 </w:numbering>
 </file>
@@ -16965,7 +18777,6 @@
   <w:style w:type="character" w:default="1" w:styleId="DefaultParagraphFont">
     <w:name w:val="Default Paragraph Font"/>
     <w:uiPriority w:val="1"/>
-    <w:semiHidden/>
     <w:unhideWhenUsed/>
   </w:style>
   <w:style w:type="table" w:default="1" w:styleId="TableNormal">
@@ -17537,6 +19348,24 @@
       <w:ind w:left="440"/>
     </w:pPr>
   </w:style>
+  <w:style w:type="paragraph" w:styleId="NormalWeb">
+    <w:name w:val="Normal (Web)"/>
+    <w:basedOn w:val="Normal"/>
+    <w:uiPriority w:val="99"/>
+    <w:unhideWhenUsed/>
+    <w:rsid w:val="00530EC9"/>
+    <w:pPr>
+      <w:spacing w:before="100" w:beforeAutospacing="1" w:after="100" w:afterAutospacing="1" w:line="240" w:lineRule="auto"/>
+    </w:pPr>
+    <w:rPr>
+      <w:rFonts w:ascii="Times New Roman" w:eastAsia="Times New Roman" w:hAnsi="Times New Roman" w:cs="Times New Roman"/>
+      <w:kern w:val="0"/>
+      <w:sz w:val="24"/>
+      <w:szCs w:val="24"/>
+      <w:lang w:eastAsia="en-ZA"/>
+      <w14:ligatures w14:val="none"/>
+    </w:rPr>
+  </w:style>
 </w:styles>
 </file>
 

</xml_diff>

<commit_message>
update doc (FOR DANIKA)
</commit_message>
<xml_diff>
--- a/Group project/Project Info/Project Task 1/Draft Submission/Group04_Project Task 1.docx
+++ b/Group project/Project Info/Project Task 1/Draft Submission/Group04_Project Task 1.docx
@@ -16,7 +16,6 @@
           <w:docPartUnique/>
         </w:docPartObj>
       </w:sdtPr>
-      <w:sdtEndPr/>
       <w:sdtContent>
         <w:p>
           <w:pPr>
@@ -155,7 +154,6 @@
                                       <w:calendar w:val="gregorian"/>
                                     </w:date>
                                   </w:sdtPr>
-                                  <w:sdtEndPr/>
                                   <w:sdtContent>
                                     <w:p>
                                       <w:pPr>
@@ -3692,7 +3690,6 @@
                                     <w:dataBinding w:prefixMappings="xmlns:ns0='http://purl.org/dc/elements/1.1/' xmlns:ns1='http://schemas.openxmlformats.org/package/2006/metadata/core-properties' " w:xpath="/ns1:coreProperties[1]/ns0:creator[1]" w:storeItemID="{6C3C8BC8-F283-45AE-878A-BAB7291924A1}"/>
                                     <w:text/>
                                   </w:sdtPr>
-                                  <w:sdtEndPr/>
                                   <w:sdtContent>
                                     <w:r>
                                       <w:rPr>
@@ -3728,7 +3725,6 @@
                                     <w:dataBinding w:prefixMappings="xmlns:ns0='http://schemas.openxmlformats.org/officeDocument/2006/extended-properties' " w:xpath="/ns0:Properties[1]/ns0:Company[1]" w:storeItemID="{6668398D-A668-4E3E-A5EB-62B293D839F1}"/>
                                     <w:text/>
                                   </w:sdtPr>
-                                  <w:sdtEndPr/>
                                   <w:sdtContent>
                                     <w:r>
                                       <w:rPr>
@@ -3944,7 +3940,6 @@
                                     <w:dataBinding w:prefixMappings="xmlns:ns0='http://purl.org/dc/elements/1.1/' xmlns:ns1='http://schemas.openxmlformats.org/package/2006/metadata/core-properties' " w:xpath="/ns1:coreProperties[1]/ns0:title[1]" w:storeItemID="{6C3C8BC8-F283-45AE-878A-BAB7291924A1}"/>
                                     <w:text/>
                                   </w:sdtPr>
-                                  <w:sdtEndPr/>
                                   <w:sdtContent>
                                     <w:r>
                                       <w:rPr>
@@ -3980,7 +3975,6 @@
                                     <w:dataBinding w:prefixMappings="xmlns:ns0='http://purl.org/dc/elements/1.1/' xmlns:ns1='http://schemas.openxmlformats.org/package/2006/metadata/core-properties' " w:xpath="/ns1:coreProperties[1]/ns0:subject[1]" w:storeItemID="{6C3C8BC8-F283-45AE-878A-BAB7291924A1}"/>
                                     <w:text/>
                                   </w:sdtPr>
-                                  <w:sdtEndPr/>
                                   <w:sdtContent>
                                     <w:r>
                                       <w:rPr>
@@ -17140,6 +17134,65 @@
     <w:p>
       <w:pPr>
         <w:rPr>
+          <w:highlight w:val="yellow"/>
+          <w:lang w:val="en-US"/>
+        </w:rPr>
+      </w:pPr>
+      <w:r>
+        <w:rPr>
+          <w:highlight w:val="yellow"/>
+          <w:lang w:val="en-US"/>
+        </w:rPr>
+        <w:t>I came to the realization that each activity we completed for the group assignment was essential to our success after giving it some thought. Every task made a substantial contribution to our understanding as a group, enabled productive cooperation, and enabled us to divide up the work effectively. Our pre-project preparation session proved to be beneficial, giving us the basic information and abilities we needed to tackle the project with confidence. Group Task 2 was very crucial as it allowed us to monitor our development and record the contributions of every member.</w:t>
+      </w:r>
+    </w:p>
+    <w:p>
+      <w:pPr>
+        <w:rPr>
+          <w:highlight w:val="yellow"/>
+          <w:lang w:val="en-US"/>
+        </w:rPr>
+      </w:pPr>
+      <w:r>
+        <w:rPr>
+          <w:highlight w:val="yellow"/>
+          <w:lang w:val="en-US"/>
+        </w:rPr>
+        <w:t>Although the effort was substantial, it was manageable within the timeframe specified. A team of ten people contributed a range of viewpoints and abilities. We were able to divide the job into smaller, more manageable tasks because of this diversity, which made sure that nobody felt overwhelmed.</w:t>
+      </w:r>
+    </w:p>
+    <w:p>
+      <w:pPr>
+        <w:rPr>
+          <w:highlight w:val="yellow"/>
+          <w:lang w:val="en-US"/>
+        </w:rPr>
+      </w:pPr>
+      <w:r>
+        <w:rPr>
+          <w:highlight w:val="yellow"/>
+          <w:lang w:val="en-US"/>
+        </w:rPr>
+        <w:t>Even if there were differences in experience, it was clear that each member of the team had special talents. This variety presented both a benefit and a difficulty. In addition to promoting learning opportunities and knowledge exchange, it also resulted in the more experienced members managing the more difficult assignments. To remedy this, it might be possible to guarantee that all members feel competent and secure in their responsibilities by providing extra training or resources in areas where there are skill shortages.</w:t>
+      </w:r>
+    </w:p>
+    <w:p>
+      <w:pPr>
+        <w:rPr>
+          <w:lang w:val="en-US"/>
+        </w:rPr>
+      </w:pPr>
+      <w:r>
+        <w:rPr>
+          <w:highlight w:val="yellow"/>
+          <w:lang w:val="en-US"/>
+        </w:rPr>
+        <w:t>In conclusion, despite the difficulties we encountered, our team was able to successfully overcome barriers and accomplish our goals thanks to excellent cooperation, open communication, and a common commitment to success.</w:t>
+      </w:r>
+    </w:p>
+    <w:p>
+      <w:pPr>
+        <w:rPr>
           <w:sz w:val="24"/>
           <w:szCs w:val="24"/>
           <w:lang w:val="en-US"/>
@@ -17226,12 +17279,101 @@
     </w:p>
     <w:p>
       <w:pPr>
-        <w:rPr>
-          <w:sz w:val="24"/>
-          <w:szCs w:val="24"/>
-          <w:lang w:val="en-US"/>
-        </w:rPr>
-      </w:pPr>
+        <w:pStyle w:val="NormalWeb"/>
+        <w:pBdr>
+          <w:top w:val="single" w:sz="2" w:space="0" w:color="E3E3E3"/>
+          <w:left w:val="single" w:sz="2" w:space="0" w:color="E3E3E3"/>
+          <w:bottom w:val="single" w:sz="2" w:space="0" w:color="E3E3E3"/>
+          <w:right w:val="single" w:sz="2" w:space="0" w:color="E3E3E3"/>
+        </w:pBdr>
+        <w:shd w:val="clear" w:color="auto" w:fill="FFFFFF"/>
+        <w:spacing w:before="0" w:beforeAutospacing="0" w:after="300" w:afterAutospacing="0"/>
+        <w:rPr>
+          <w:rFonts w:ascii="Segoe UI" w:hAnsi="Segoe UI" w:cs="Segoe UI"/>
+          <w:color w:val="0D0D0D"/>
+          <w:highlight w:val="yellow"/>
+        </w:rPr>
+      </w:pPr>
+      <w:r>
+        <w:rPr>
+          <w:rFonts w:ascii="Segoe UI" w:hAnsi="Segoe UI" w:cs="Segoe UI"/>
+          <w:color w:val="0D0D0D"/>
+          <w:highlight w:val="yellow"/>
+        </w:rPr>
+        <w:t xml:space="preserve">Reflecting on my group experience, I found that all the group tasks we undertook were necessary for the successful completion of our project. Each task contributed to building our understanding, fostering collaboration, and dividing responsibilities effectively. The preparatory course we had to undertake before starting the project was beneficial as it provided essential background knowledge and equipped us with the necessary skills to tackle the project effectively. Group Task 2 was also necessary, as it allowed us to keep record of the progress and each person’s effort. While the amount of work assigned was substantial, I believe it was manageable within the given timeframe. </w:t>
+      </w:r>
+    </w:p>
+    <w:p>
+      <w:pPr>
+        <w:pStyle w:val="NormalWeb"/>
+        <w:pBdr>
+          <w:top w:val="single" w:sz="2" w:space="0" w:color="E3E3E3"/>
+          <w:left w:val="single" w:sz="2" w:space="0" w:color="E3E3E3"/>
+          <w:bottom w:val="single" w:sz="2" w:space="0" w:color="E3E3E3"/>
+          <w:right w:val="single" w:sz="2" w:space="0" w:color="E3E3E3"/>
+        </w:pBdr>
+        <w:shd w:val="clear" w:color="auto" w:fill="FFFFFF"/>
+        <w:spacing w:before="0" w:beforeAutospacing="0" w:after="300" w:afterAutospacing="0"/>
+        <w:rPr>
+          <w:rFonts w:ascii="Segoe UI" w:hAnsi="Segoe UI" w:cs="Segoe UI"/>
+          <w:color w:val="0D0D0D"/>
+          <w:highlight w:val="yellow"/>
+        </w:rPr>
+      </w:pPr>
+      <w:r>
+        <w:rPr>
+          <w:rFonts w:ascii="Segoe UI" w:hAnsi="Segoe UI" w:cs="Segoe UI"/>
+          <w:color w:val="0D0D0D"/>
+          <w:highlight w:val="yellow"/>
+        </w:rPr>
+        <w:lastRenderedPageBreak/>
+        <w:t>Having 10 people working on this project provided diverse perspectives and skills. It allowed us to divide the work into manageable pieces and therefore no one felt overwhelmed with the number of tasks required.</w:t>
+      </w:r>
+    </w:p>
+    <w:p>
+      <w:pPr>
+        <w:pStyle w:val="NormalWeb"/>
+        <w:pBdr>
+          <w:top w:val="single" w:sz="2" w:space="0" w:color="E3E3E3"/>
+          <w:left w:val="single" w:sz="2" w:space="0" w:color="E3E3E3"/>
+          <w:bottom w:val="single" w:sz="2" w:space="0" w:color="E3E3E3"/>
+          <w:right w:val="single" w:sz="2" w:space="0" w:color="E3E3E3"/>
+        </w:pBdr>
+        <w:shd w:val="clear" w:color="auto" w:fill="FFFFFF"/>
+        <w:spacing w:before="300" w:beforeAutospacing="0" w:after="0" w:afterAutospacing="0"/>
+        <w:rPr>
+          <w:rFonts w:ascii="Segoe UI" w:hAnsi="Segoe UI" w:cs="Segoe UI"/>
+          <w:color w:val="0D0D0D"/>
+          <w:highlight w:val="yellow"/>
+        </w:rPr>
+      </w:pPr>
+      <w:r>
+        <w:rPr>
+          <w:rFonts w:ascii="Segoe UI" w:hAnsi="Segoe UI" w:cs="Segoe UI"/>
+          <w:color w:val="0D0D0D"/>
+          <w:highlight w:val="yellow"/>
+        </w:rPr>
+        <w:t xml:space="preserve">As for the skill level of team members, I found that while everyone brought unique strengths to the table, there were variations in skill levels across the team. This diversity was both a strength and a challenge. While it allowed for knowledge sharing and learning opportunities, not everyone could assist in the ‘difficult’ parts, leaving the competent people with lots of work. Moving forward, providing additional training or resources in areas where skills gaps exist could help address this challenge and ensure that everyone feels confident and competent in their roles. </w:t>
+      </w:r>
+    </w:p>
+    <w:p>
+      <w:pPr>
+        <w:rPr>
+          <w:sz w:val="24"/>
+          <w:szCs w:val="24"/>
+          <w:lang w:val="en-US"/>
+        </w:rPr>
+      </w:pPr>
+      <w:r>
+        <w:rPr>
+          <w:rFonts w:ascii="Segoe UI" w:hAnsi="Segoe UI" w:cs="Segoe UI"/>
+          <w:color w:val="0D0D0D"/>
+          <w:kern w:val="0"/>
+          <w:highlight w:val="yellow"/>
+          <w14:ligatures w14:val="none"/>
+        </w:rPr>
+        <w:t>Overall, despite these challenges, I believe our group was able to overcome obstacles effectively and achieve our goals through good collaboration, communication, and a shared commitment to success.</w:t>
+      </w:r>
     </w:p>
     <w:p>
       <w:pPr>
@@ -17285,6 +17427,165 @@
     <w:p>
       <w:pPr>
         <w:rPr>
+          <w:rFonts w:ascii="Arial" w:hAnsi="Arial" w:cs="Arial"/>
+          <w:sz w:val="24"/>
+          <w:szCs w:val="24"/>
+          <w:highlight w:val="yellow"/>
+          <w:lang w:val="en-US"/>
+        </w:rPr>
+      </w:pPr>
+      <w:r>
+        <w:rPr>
+          <w:rFonts w:ascii="Arial" w:hAnsi="Arial" w:cs="Arial"/>
+          <w:sz w:val="24"/>
+          <w:szCs w:val="24"/>
+          <w:highlight w:val="yellow"/>
+          <w:lang w:val="en-US"/>
+        </w:rPr>
+        <w:t>Reflection after the Project:</w:t>
+      </w:r>
+    </w:p>
+    <w:p>
+      <w:pPr>
+        <w:rPr>
+          <w:rFonts w:ascii="Arial" w:hAnsi="Arial" w:cs="Arial"/>
+          <w:sz w:val="24"/>
+          <w:szCs w:val="24"/>
+          <w:highlight w:val="yellow"/>
+          <w:lang w:val="en-US"/>
+        </w:rPr>
+      </w:pPr>
+      <w:r>
+        <w:rPr>
+          <w:rFonts w:ascii="Arial" w:hAnsi="Arial" w:cs="Arial"/>
+          <w:sz w:val="24"/>
+          <w:szCs w:val="24"/>
+          <w:highlight w:val="yellow"/>
+          <w:lang w:val="en-US"/>
+        </w:rPr>
+        <w:t>When I reflect on our group’s journey through this project, it’s evident to me that we embarked on a journey that required both technical and collaborative skills. Initially we were focused on constructing a robust network design using Cisco Packet Tracer, this task required us to plan meticulously and pay close attention to detail. Each member of the groups contributed their expertise and opinions to the distinct sections of the network design, so that we as a group could allocate appropriate device and could ensure that the network, we are designing can ensure smooth connectivity to its users.</w:t>
+      </w:r>
+    </w:p>
+    <w:p>
+      <w:pPr>
+        <w:rPr>
+          <w:rFonts w:ascii="Arial" w:hAnsi="Arial" w:cs="Arial"/>
+          <w:sz w:val="24"/>
+          <w:szCs w:val="24"/>
+          <w:highlight w:val="yellow"/>
+          <w:lang w:val="en-US"/>
+        </w:rPr>
+      </w:pPr>
+      <w:r>
+        <w:rPr>
+          <w:rFonts w:ascii="Arial" w:hAnsi="Arial" w:cs="Arial"/>
+          <w:sz w:val="24"/>
+          <w:szCs w:val="24"/>
+          <w:highlight w:val="yellow"/>
+          <w:lang w:val="en-US"/>
+        </w:rPr>
+        <w:t xml:space="preserve">We also had to create a text messaging application using C# and Google’s Firebase Database. This aspect of the project required us to design a user interface, create a Data management schema, </w:t>
+      </w:r>
+      <w:proofErr w:type="gramStart"/>
+      <w:r>
+        <w:rPr>
+          <w:rFonts w:ascii="Arial" w:hAnsi="Arial" w:cs="Arial"/>
+          <w:sz w:val="24"/>
+          <w:szCs w:val="24"/>
+          <w:highlight w:val="yellow"/>
+          <w:lang w:val="en-US"/>
+        </w:rPr>
+        <w:t>and also</w:t>
+      </w:r>
+      <w:proofErr w:type="gramEnd"/>
+      <w:r>
+        <w:rPr>
+          <w:rFonts w:ascii="Arial" w:hAnsi="Arial" w:cs="Arial"/>
+          <w:sz w:val="24"/>
+          <w:szCs w:val="24"/>
+          <w:highlight w:val="yellow"/>
+          <w:lang w:val="en-US"/>
+        </w:rPr>
+        <w:t xml:space="preserve"> use real-time communication functionalities. Despite never working with this technology before and facing big hurdles the groups collective determination and problem-solving skills propelled us forward, to complete the project at hand, and do a rather great job at it.</w:t>
+      </w:r>
+    </w:p>
+    <w:p>
+      <w:pPr>
+        <w:rPr>
+          <w:rFonts w:ascii="Arial" w:hAnsi="Arial" w:cs="Arial"/>
+          <w:sz w:val="24"/>
+          <w:szCs w:val="24"/>
+          <w:highlight w:val="yellow"/>
+          <w:lang w:val="en-US"/>
+        </w:rPr>
+      </w:pPr>
+      <w:r>
+        <w:rPr>
+          <w:rFonts w:ascii="Arial" w:hAnsi="Arial" w:cs="Arial"/>
+          <w:sz w:val="24"/>
+          <w:szCs w:val="24"/>
+          <w:highlight w:val="yellow"/>
+          <w:lang w:val="en-US"/>
+        </w:rPr>
+        <w:t xml:space="preserve">Looking back on this Group Taks after we have finished it I can </w:t>
+      </w:r>
+      <w:proofErr w:type="spellStart"/>
+      <w:r>
+        <w:rPr>
+          <w:rFonts w:ascii="Arial" w:hAnsi="Arial" w:cs="Arial"/>
+          <w:sz w:val="24"/>
+          <w:szCs w:val="24"/>
+          <w:highlight w:val="yellow"/>
+          <w:lang w:val="en-US"/>
+        </w:rPr>
+        <w:t>se</w:t>
+      </w:r>
+      <w:proofErr w:type="spellEnd"/>
+      <w:r>
+        <w:rPr>
+          <w:rFonts w:ascii="Arial" w:hAnsi="Arial" w:cs="Arial"/>
+          <w:sz w:val="24"/>
+          <w:szCs w:val="24"/>
+          <w:highlight w:val="yellow"/>
+          <w:lang w:val="en-US"/>
+        </w:rPr>
+        <w:t xml:space="preserve"> that we established a roadmap for collaboration, and it is clear to me that our group’s dynamic played a vital role in our success. Because we had regular communication, and division of tasks based on our individual strengths and interests, we excelled in completing this project.</w:t>
+      </w:r>
+    </w:p>
+    <w:p>
+      <w:pPr>
+        <w:rPr>
+          <w:rFonts w:ascii="Arial" w:hAnsi="Arial" w:cs="Arial"/>
+          <w:sz w:val="24"/>
+          <w:szCs w:val="24"/>
+          <w:lang w:val="en-US"/>
+        </w:rPr>
+      </w:pPr>
+      <w:r>
+        <w:rPr>
+          <w:rFonts w:ascii="Arial" w:hAnsi="Arial" w:cs="Arial"/>
+          <w:sz w:val="24"/>
+          <w:szCs w:val="24"/>
+          <w:highlight w:val="yellow"/>
+          <w:lang w:val="en-US"/>
+        </w:rPr>
+        <w:t xml:space="preserve">Overall, when I think about this project, I can see that it was both challenging but also very rewarding. We as a group gained valuable insights into network infrastructure design and development. I personally also learned a lot about software </w:t>
+      </w:r>
+      <w:r>
+        <w:rPr>
+          <w:rFonts w:ascii="Arial" w:hAnsi="Arial" w:cs="Arial"/>
+          <w:sz w:val="24"/>
+          <w:szCs w:val="24"/>
+          <w:highlight w:val="yellow"/>
+          <w:lang w:val="en-US"/>
+        </w:rPr>
+        <w:lastRenderedPageBreak/>
+        <w:t>and real-time communication app development. I think we as a group excelled in this project and I am very happy with what we achieved.</w:t>
+      </w:r>
+    </w:p>
+    <w:p>
+      <w:pPr>
+        <w:rPr>
           <w:sz w:val="24"/>
           <w:szCs w:val="24"/>
           <w:lang w:val="en-US"/>
@@ -17318,6 +17619,68 @@
     <w:p>
       <w:pPr>
         <w:rPr>
+          <w:highlight w:val="yellow"/>
+        </w:rPr>
+      </w:pPr>
+      <w:r>
+        <w:rPr>
+          <w:highlight w:val="yellow"/>
+        </w:rPr>
+        <w:t xml:space="preserve">Looking back on this semester and the CMPG 315 Group Project, I gained a lot of personal growth. Working in a group is especially useful for big projects like this one, where the work can be divided into smaller tasks that </w:t>
+      </w:r>
+      <w:proofErr w:type="gramStart"/>
+      <w:r>
+        <w:rPr>
+          <w:highlight w:val="yellow"/>
+        </w:rPr>
+        <w:t>each individual</w:t>
+      </w:r>
+      <w:proofErr w:type="gramEnd"/>
+      <w:r>
+        <w:rPr>
+          <w:highlight w:val="yellow"/>
+        </w:rPr>
+        <w:t xml:space="preserve"> can complete or assigned to smaller subgroups within the larger team. Being part of a bigger group pushed me to be open to others’ opinions and perspectives on certain problems. It reinforced the idea that not everyone thinks the same way, and there are multiple paths to reach the same outcome. Sharing your perspective and opinion is crucial because sometimes you notice things that no one else does, which can lead to quicker solutions or help the group to look at things a little bit different.</w:t>
+      </w:r>
+    </w:p>
+    <w:p>
+      <w:pPr>
+        <w:rPr>
+          <w:highlight w:val="yellow"/>
+        </w:rPr>
+      </w:pPr>
+    </w:p>
+    <w:p>
+      <w:pPr>
+        <w:rPr>
+          <w:highlight w:val="yellow"/>
+        </w:rPr>
+      </w:pPr>
+      <w:r>
+        <w:rPr>
+          <w:highlight w:val="yellow"/>
+        </w:rPr>
+        <w:t>Fortunately, our group didn’t encounter common group project difficulties such as communication issues, conflicting ideas, or unequal contributions. We worked seamlessly together. The project itself was challenging but in this case in a good way. With the collective effort of all my fellow group members, we successfully achieved our planned outcome.</w:t>
+      </w:r>
+    </w:p>
+    <w:p>
+      <w:pPr>
+        <w:rPr>
+          <w:highlight w:val="yellow"/>
+        </w:rPr>
+      </w:pPr>
+    </w:p>
+    <w:p>
+      <w:r>
+        <w:rPr>
+          <w:highlight w:val="yellow"/>
+        </w:rPr>
+        <w:t>This project taught me valuable lessons about different perspectives, effective communication within a group, time management (ensuring everything was completed before a given due date), and collaboration with a larger team. I thoroughly enjoyed this project and I’m thankful for the opportunity to have worked with such a great group of people.</w:t>
+      </w:r>
+    </w:p>
+    <w:p>
+      <w:pPr>
+        <w:rPr>
           <w:sz w:val="24"/>
           <w:szCs w:val="24"/>
           <w:lang w:val="en-US"/>
@@ -17343,6 +17706,131 @@
     <w:p>
       <w:pPr>
         <w:rPr>
+          <w:rFonts w:asciiTheme="majorHAnsi" w:hAnsiTheme="majorHAnsi"/>
+          <w:sz w:val="24"/>
+          <w:szCs w:val="24"/>
+          <w:highlight w:val="yellow"/>
+        </w:rPr>
+      </w:pPr>
+      <w:r>
+        <w:rPr>
+          <w:rFonts w:asciiTheme="majorHAnsi" w:hAnsiTheme="majorHAnsi"/>
+          <w:sz w:val="24"/>
+          <w:szCs w:val="24"/>
+          <w:highlight w:val="yellow"/>
+        </w:rPr>
+        <w:t>Throughout this project, I gained a comprehensive understanding of computer networks and the beneficial roles they play in many different home and business environments. Initially, I struggled with visualizing networks within Packet Tracer itself. After experimenting with different components and controls, I quickly learned the basics and proceeded to build on them to improve the network in any way possible. This project has equipped me with valuable skills and insights that I can fully utilize going forward.</w:t>
+      </w:r>
+    </w:p>
+    <w:p>
+      <w:pPr>
+        <w:rPr>
+          <w:rFonts w:asciiTheme="majorHAnsi" w:hAnsiTheme="majorHAnsi"/>
+          <w:sz w:val="24"/>
+          <w:szCs w:val="24"/>
+          <w:highlight w:val="yellow"/>
+        </w:rPr>
+      </w:pPr>
+      <w:r>
+        <w:rPr>
+          <w:rFonts w:asciiTheme="majorHAnsi" w:hAnsiTheme="majorHAnsi"/>
+          <w:sz w:val="24"/>
+          <w:szCs w:val="24"/>
+          <w:highlight w:val="yellow"/>
+        </w:rPr>
+        <w:t xml:space="preserve">Not only did I learn more about computer networks, but also the strategic, fine-detailed planning that goes into the design of a network, no matter the size. This project has also helped me to improve my soft skills, e.g. communication, time management, and problem solving. Working with </w:t>
+      </w:r>
+      <w:proofErr w:type="gramStart"/>
+      <w:r>
+        <w:rPr>
+          <w:rFonts w:asciiTheme="majorHAnsi" w:hAnsiTheme="majorHAnsi"/>
+          <w:sz w:val="24"/>
+          <w:szCs w:val="24"/>
+          <w:highlight w:val="yellow"/>
+        </w:rPr>
+        <w:t>a large number of</w:t>
+      </w:r>
+      <w:proofErr w:type="gramEnd"/>
+      <w:r>
+        <w:rPr>
+          <w:rFonts w:asciiTheme="majorHAnsi" w:hAnsiTheme="majorHAnsi"/>
+          <w:sz w:val="24"/>
+          <w:szCs w:val="24"/>
+          <w:highlight w:val="yellow"/>
+        </w:rPr>
+        <w:t xml:space="preserve"> group members did make a lot of tasks easier, but also introduced various challenges.</w:t>
+      </w:r>
+    </w:p>
+    <w:p>
+      <w:pPr>
+        <w:rPr>
+          <w:rFonts w:asciiTheme="majorHAnsi" w:hAnsiTheme="majorHAnsi"/>
+          <w:sz w:val="24"/>
+          <w:szCs w:val="24"/>
+          <w:highlight w:val="yellow"/>
+        </w:rPr>
+      </w:pPr>
+      <w:r>
+        <w:rPr>
+          <w:rFonts w:asciiTheme="majorHAnsi" w:hAnsiTheme="majorHAnsi"/>
+          <w:sz w:val="24"/>
+          <w:szCs w:val="24"/>
+          <w:highlight w:val="yellow"/>
+        </w:rPr>
+        <w:t xml:space="preserve">The size of the group sometimes left some people isolated, which meant that some individual contributions were not fully recognized or integrated into the project as effectively as they could have been. Consequently, there were missed opportunities for diverse ideas and </w:t>
+      </w:r>
+      <w:r>
+        <w:rPr>
+          <w:rFonts w:asciiTheme="majorHAnsi" w:hAnsiTheme="majorHAnsi"/>
+          <w:sz w:val="24"/>
+          <w:szCs w:val="24"/>
+          <w:highlight w:val="yellow"/>
+        </w:rPr>
+        <w:lastRenderedPageBreak/>
+        <w:t>approaches to further improve the project. I feel that the project could have been improved even further if these diverse ideas and contributions were combined and fully utilized.</w:t>
+      </w:r>
+    </w:p>
+    <w:p>
+      <w:pPr>
+        <w:rPr>
+          <w:rFonts w:asciiTheme="majorHAnsi" w:hAnsiTheme="majorHAnsi"/>
+          <w:sz w:val="24"/>
+          <w:szCs w:val="24"/>
+        </w:rPr>
+      </w:pPr>
+      <w:r>
+        <w:rPr>
+          <w:rFonts w:asciiTheme="majorHAnsi" w:hAnsiTheme="majorHAnsi"/>
+          <w:sz w:val="24"/>
+          <w:szCs w:val="24"/>
+          <w:highlight w:val="yellow"/>
+        </w:rPr>
+        <w:t xml:space="preserve">In conclusion, this project has provided me with a deep understanding of computer networks and their essential roles in various environments. Moreover, it has taught me how to effectively collaborate with a larger group of peers. Collectively, we were able to overcome all obstacles and difficulties </w:t>
+      </w:r>
+      <w:proofErr w:type="gramStart"/>
+      <w:r>
+        <w:rPr>
+          <w:rFonts w:asciiTheme="majorHAnsi" w:hAnsiTheme="majorHAnsi"/>
+          <w:sz w:val="24"/>
+          <w:szCs w:val="24"/>
+          <w:highlight w:val="yellow"/>
+        </w:rPr>
+        <w:t>in order to</w:t>
+      </w:r>
+      <w:proofErr w:type="gramEnd"/>
+      <w:r>
+        <w:rPr>
+          <w:rFonts w:asciiTheme="majorHAnsi" w:hAnsiTheme="majorHAnsi"/>
+          <w:sz w:val="24"/>
+          <w:szCs w:val="24"/>
+          <w:highlight w:val="yellow"/>
+        </w:rPr>
+        <w:t xml:space="preserve"> create an effective computer networking solution.</w:t>
+      </w:r>
+    </w:p>
+    <w:p>
+      <w:pPr>
+        <w:rPr>
           <w:sz w:val="24"/>
           <w:szCs w:val="24"/>
           <w:lang w:val="en-US"/>
@@ -17364,6 +17852,253 @@
         <w:t>Truter, Ariël (38566567)</w:t>
       </w:r>
       <w:bookmarkEnd w:id="54"/>
+    </w:p>
+    <w:p>
+      <w:pPr>
+        <w:rPr>
+          <w:highlight w:val="yellow"/>
+          <w:lang w:val="en-US"/>
+        </w:rPr>
+      </w:pPr>
+      <w:r>
+        <w:rPr>
+          <w:highlight w:val="yellow"/>
+          <w:lang w:val="en-US"/>
+        </w:rPr>
+        <w:t>Throughout this task I have learned a couple of different skills and valuable lessons.</w:t>
+      </w:r>
+    </w:p>
+    <w:p>
+      <w:pPr>
+        <w:rPr>
+          <w:highlight w:val="yellow"/>
+          <w:lang w:val="en-US"/>
+        </w:rPr>
+      </w:pPr>
+      <w:r>
+        <w:rPr>
+          <w:highlight w:val="yellow"/>
+          <w:lang w:val="en-US"/>
+        </w:rPr>
+        <w:t>These lessons includes just because everyone is silent does not mean that everyone knows what’s going on. (Which includes me). That it is sometimes worthwhile making yourself an idiot for the deepening of not only you’re understanding but everyone’s understanding.</w:t>
+      </w:r>
+    </w:p>
+    <w:p>
+      <w:pPr>
+        <w:rPr>
+          <w:highlight w:val="yellow"/>
+          <w:lang w:val="en-US"/>
+        </w:rPr>
+      </w:pPr>
+      <w:r>
+        <w:rPr>
+          <w:highlight w:val="yellow"/>
+          <w:lang w:val="en-US"/>
+        </w:rPr>
+        <w:t>I have also learned that one should not try to approach a task without first gaining the proper knowledge. For you will have wasted time and recourses on producing incomplete tasks.</w:t>
+      </w:r>
+    </w:p>
+    <w:p>
+      <w:pPr>
+        <w:rPr>
+          <w:highlight w:val="yellow"/>
+          <w:lang w:val="en-US"/>
+        </w:rPr>
+      </w:pPr>
+      <w:r>
+        <w:rPr>
+          <w:highlight w:val="yellow"/>
+          <w:lang w:val="en-US"/>
+        </w:rPr>
+        <w:t xml:space="preserve">I have also learned how to manage my own time and how to schedule with partners within the groups and how to communicate clearly what I am </w:t>
+      </w:r>
+      <w:proofErr w:type="gramStart"/>
+      <w:r>
+        <w:rPr>
+          <w:highlight w:val="yellow"/>
+          <w:lang w:val="en-US"/>
+        </w:rPr>
+        <w:t>thinking .</w:t>
+      </w:r>
+      <w:proofErr w:type="gramEnd"/>
+    </w:p>
+    <w:p>
+      <w:pPr>
+        <w:rPr>
+          <w:highlight w:val="yellow"/>
+          <w:lang w:val="en-US"/>
+        </w:rPr>
+      </w:pPr>
+    </w:p>
+    <w:p>
+      <w:pPr>
+        <w:rPr>
+          <w:highlight w:val="yellow"/>
+          <w:lang w:val="en-US"/>
+        </w:rPr>
+      </w:pPr>
+    </w:p>
+    <w:p>
+      <w:pPr>
+        <w:rPr>
+          <w:highlight w:val="yellow"/>
+          <w:lang w:val="en-US"/>
+        </w:rPr>
+      </w:pPr>
+      <w:r>
+        <w:rPr>
+          <w:highlight w:val="yellow"/>
+          <w:lang w:val="en-US"/>
+        </w:rPr>
+        <w:t xml:space="preserve">GPT se </w:t>
+      </w:r>
+      <w:proofErr w:type="spellStart"/>
+      <w:r>
+        <w:rPr>
+          <w:highlight w:val="yellow"/>
+          <w:lang w:val="en-US"/>
+        </w:rPr>
+        <w:t>verandering</w:t>
+      </w:r>
+      <w:proofErr w:type="spellEnd"/>
+      <w:r>
+        <w:rPr>
+          <w:highlight w:val="yellow"/>
+          <w:lang w:val="en-US"/>
+        </w:rPr>
+        <w:t xml:space="preserve"> van wat ek </w:t>
+      </w:r>
+      <w:proofErr w:type="spellStart"/>
+      <w:r>
+        <w:rPr>
+          <w:highlight w:val="yellow"/>
+          <w:lang w:val="en-US"/>
+        </w:rPr>
+        <w:t>getik</w:t>
+      </w:r>
+      <w:proofErr w:type="spellEnd"/>
+      <w:r>
+        <w:rPr>
+          <w:highlight w:val="yellow"/>
+          <w:lang w:val="en-US"/>
+        </w:rPr>
+        <w:t xml:space="preserve"> het</w:t>
+      </w:r>
+    </w:p>
+    <w:p>
+      <w:pPr>
+        <w:rPr>
+          <w:highlight w:val="yellow"/>
+          <w:lang w:val="en-US"/>
+        </w:rPr>
+      </w:pPr>
+    </w:p>
+    <w:p>
+      <w:pPr>
+        <w:rPr>
+          <w:highlight w:val="yellow"/>
+          <w:lang w:val="en-US"/>
+        </w:rPr>
+      </w:pPr>
+      <w:r>
+        <w:rPr>
+          <w:highlight w:val="yellow"/>
+          <w:lang w:val="en-US"/>
+        </w:rPr>
+        <w:t xml:space="preserve">Throughout this project, I have learned several valuable lessons and skills. </w:t>
+      </w:r>
+    </w:p>
+    <w:p>
+      <w:pPr>
+        <w:rPr>
+          <w:highlight w:val="yellow"/>
+          <w:lang w:val="en-US"/>
+        </w:rPr>
+      </w:pPr>
+    </w:p>
+    <w:p>
+      <w:pPr>
+        <w:rPr>
+          <w:highlight w:val="yellow"/>
+          <w:lang w:val="en-US"/>
+        </w:rPr>
+      </w:pPr>
+      <w:r>
+        <w:rPr>
+          <w:highlight w:val="yellow"/>
+          <w:lang w:val="en-US"/>
+        </w:rPr>
+        <w:t>First, I realized that silence in a group setting does not necessarily mean that everyone understands what is happening, including myself. It taught me the importance of speaking up and asking questions, even if it means risking appearing uninformed, as this can deepen not only my understanding but also that of others.</w:t>
+      </w:r>
+    </w:p>
+    <w:p>
+      <w:pPr>
+        <w:rPr>
+          <w:highlight w:val="yellow"/>
+          <w:lang w:val="en-US"/>
+        </w:rPr>
+      </w:pPr>
+    </w:p>
+    <w:p>
+      <w:pPr>
+        <w:rPr>
+          <w:highlight w:val="yellow"/>
+          <w:lang w:val="en-US"/>
+        </w:rPr>
+      </w:pPr>
+      <w:r>
+        <w:rPr>
+          <w:highlight w:val="yellow"/>
+          <w:lang w:val="en-US"/>
+        </w:rPr>
+        <w:t>Second, I learned that it is crucial to gain proper knowledge before tackling a task. Approaching a task without adequate preparation can lead to wasted time and resources and result in incomplete work.</w:t>
+      </w:r>
+    </w:p>
+    <w:p>
+      <w:pPr>
+        <w:rPr>
+          <w:highlight w:val="yellow"/>
+          <w:lang w:val="en-US"/>
+        </w:rPr>
+      </w:pPr>
+    </w:p>
+    <w:p>
+      <w:pPr>
+        <w:rPr>
+          <w:highlight w:val="yellow"/>
+          <w:lang w:val="en-US"/>
+        </w:rPr>
+      </w:pPr>
+      <w:r>
+        <w:rPr>
+          <w:highlight w:val="yellow"/>
+          <w:lang w:val="en-US"/>
+        </w:rPr>
+        <w:t>Finally, I developed better time management skills and learned how to schedule effectively with partners in a group. Clear communication of my thoughts and ideas was essential in ensuring that everyone was on the same page.</w:t>
+      </w:r>
+    </w:p>
+    <w:p>
+      <w:pPr>
+        <w:rPr>
+          <w:highlight w:val="yellow"/>
+          <w:lang w:val="en-US"/>
+        </w:rPr>
+      </w:pPr>
+    </w:p>
+    <w:p>
+      <w:pPr>
+        <w:rPr>
+          <w:lang w:val="en-US"/>
+        </w:rPr>
+      </w:pPr>
+      <w:r>
+        <w:rPr>
+          <w:highlight w:val="yellow"/>
+          <w:lang w:val="en-US"/>
+        </w:rPr>
+        <w:lastRenderedPageBreak/>
+        <w:t>These lessons have been instrumental in improving my approach to group projects and my overall productivity.</w:t>
+      </w:r>
     </w:p>
     <w:p>
       <w:pPr>
@@ -17390,6 +18125,72 @@
       </w:r>
       <w:bookmarkEnd w:id="55"/>
     </w:p>
+    <w:p>
+      <w:pPr>
+        <w:rPr>
+          <w:highlight w:val="yellow"/>
+        </w:rPr>
+      </w:pPr>
+      <w:r>
+        <w:rPr>
+          <w:highlight w:val="yellow"/>
+        </w:rPr>
+        <w:t xml:space="preserve">Looking back at the tasks given I understand how each task helped in the completion of the </w:t>
+      </w:r>
+      <w:proofErr w:type="gramStart"/>
+      <w:r>
+        <w:rPr>
+          <w:highlight w:val="yellow"/>
+        </w:rPr>
+        <w:t>project as a whole</w:t>
+      </w:r>
+      <w:proofErr w:type="gramEnd"/>
+      <w:r>
+        <w:rPr>
+          <w:highlight w:val="yellow"/>
+        </w:rPr>
+        <w:t>. Task 1 helped provided the crucial background for various activities that were needed later. However, I would have preferred a more advanced course on Cisco packet tracer because I felt like the components that were in the advised one were not sufficient. Task 2 did help us be more organised and prepare us for industry standards to come. GitHub was a good source for sharing our combined efforts and keeping track of all the information we had. Task 3 was difficult to navigate at first, especially understanding the requirements. After some research and consulting with my fellow group members, it did get better. Task 4 was interesting to see working, especially since I did not initially understand how it would be implemented.</w:t>
+      </w:r>
+    </w:p>
+    <w:p>
+      <w:pPr>
+        <w:rPr>
+          <w:highlight w:val="yellow"/>
+        </w:rPr>
+      </w:pPr>
+      <w:r>
+        <w:rPr>
+          <w:highlight w:val="yellow"/>
+        </w:rPr>
+        <w:t xml:space="preserve">Ten group members were daunting at first since I didn’t know most people and it was difficult for everyone to talk during meetings. Once the tasks were divided, I realised that everyone had unique knowledge and that communication improved when everyone had a specific role to fulfil. Skill levels were varying, but I believe it was beneficial to the group. This is because when I received and gave help, I believe I gained a deeper understanding of the project and </w:t>
+      </w:r>
+      <w:proofErr w:type="gramStart"/>
+      <w:r>
+        <w:rPr>
+          <w:highlight w:val="yellow"/>
+        </w:rPr>
+        <w:t>networks as a whole</w:t>
+      </w:r>
+      <w:proofErr w:type="gramEnd"/>
+      <w:r>
+        <w:rPr>
+          <w:highlight w:val="yellow"/>
+        </w:rPr>
+        <w:t>.</w:t>
+      </w:r>
+    </w:p>
+    <w:p>
+      <w:r>
+        <w:rPr>
+          <w:highlight w:val="yellow"/>
+        </w:rPr>
+        <w:t>In conclusion, we worked diligently in our shared goal to do well in this project. Everyone contributed where they could according to their skill level. Despite everyone not necessarily knowing where to begin, we did work it out in the end.</w:t>
+      </w:r>
+      <w:r>
+        <w:t xml:space="preserve"> </w:t>
+      </w:r>
+    </w:p>
+    <w:p/>
     <w:sectPr>
       <w:pgSz w:w="11906" w:h="16838" w:code="9"/>
       <w:pgMar w:top="1440" w:right="1440" w:bottom="1440" w:left="1440" w:header="709" w:footer="709" w:gutter="0"/>

</xml_diff>